<commit_message>
update 2장 데이터 입출력 구현.docx 2장 031~032
</commit_message>
<xml_diff>
--- a/실기/2장 데이터 입출력 구현.docx
+++ b/실기/2장 데이터 입출력 구현.docx
@@ -285,11 +285,6 @@
       </w:r>
     </w:p>
     <w:p>
-      <w:pPr>
-        <w:rPr>
-          <w:rFonts w:hint="eastAsia"/>
-        </w:rPr>
-      </w:pPr>
       <w:r>
         <w:rPr>
           <w:rFonts w:hint="eastAsia"/>
@@ -496,11 +491,6 @@
       </w:r>
     </w:p>
     <w:p>
-      <w:pPr>
-        <w:rPr>
-          <w:rFonts w:hint="eastAsia"/>
-        </w:rPr>
-      </w:pPr>
       <w:r>
         <w:rPr>
           <w:rFonts w:hint="eastAsia"/>
@@ -517,6 +507,511 @@
         </w:rPr>
         <w:t>논리적 설계와 물리적 설계에서 도출된 데이터베이스 스키마를 파일로 생성하는 과정</w:t>
       </w:r>
+    </w:p>
+    <w:p/>
+    <w:p>
+      <w:pPr>
+        <w:rPr>
+          <w:sz w:val="22"/>
+          <w:shd w:val="pct15" w:color="auto" w:fill="FFFFFF"/>
+        </w:rPr>
+      </w:pPr>
+      <w:r>
+        <w:rPr>
+          <w:sz w:val="22"/>
+          <w:shd w:val="pct15" w:color="auto" w:fill="FFFFFF"/>
+        </w:rPr>
+        <w:t xml:space="preserve">031 </w:t>
+      </w:r>
+      <w:r>
+        <w:rPr>
+          <w:rFonts w:hint="eastAsia"/>
+          <w:sz w:val="22"/>
+          <w:shd w:val="pct15" w:color="auto" w:fill="FFFFFF"/>
+        </w:rPr>
+        <w:t>데이터 모델의 개념</w:t>
+      </w:r>
+    </w:p>
+    <w:p>
+      <w:r>
+        <w:rPr>
+          <w:rFonts w:hint="eastAsia"/>
+        </w:rPr>
+        <w:t>- 현실 세계의 정보들을 컴퓨터에 표현하기 위해서 단순화,</w:t>
+      </w:r>
+      <w:r>
+        <w:t xml:space="preserve"> </w:t>
+      </w:r>
+      <w:r>
+        <w:rPr>
+          <w:rFonts w:hint="eastAsia"/>
+        </w:rPr>
+        <w:t>추상화하여 체계적으로 표현한 개념적 모형</w:t>
+      </w:r>
+    </w:p>
+    <w:p>
+      <w:r>
+        <w:rPr>
+          <w:rFonts w:hint="eastAsia"/>
+        </w:rPr>
+        <w:t xml:space="preserve">데이터 모델 구성 </w:t>
+      </w:r>
+      <w:proofErr w:type="gramStart"/>
+      <w:r>
+        <w:rPr>
+          <w:rFonts w:hint="eastAsia"/>
+        </w:rPr>
+        <w:t xml:space="preserve">요소 </w:t>
+      </w:r>
+      <w:r>
+        <w:t>:</w:t>
+      </w:r>
+      <w:proofErr w:type="gramEnd"/>
+      <w:r>
+        <w:t xml:space="preserve"> </w:t>
+      </w:r>
+      <w:r>
+        <w:rPr>
+          <w:rFonts w:hint="eastAsia"/>
+        </w:rPr>
+        <w:t>개체,</w:t>
+      </w:r>
+      <w:r>
+        <w:t xml:space="preserve"> </w:t>
+      </w:r>
+      <w:r>
+        <w:rPr>
+          <w:rFonts w:hint="eastAsia"/>
+        </w:rPr>
+        <w:t>속성, 관계</w:t>
+      </w:r>
+    </w:p>
+    <w:p>
+      <w:r>
+        <w:rPr>
+          <w:rFonts w:hint="eastAsia"/>
+        </w:rPr>
+        <w:t xml:space="preserve">데이터 모델 </w:t>
+      </w:r>
+      <w:proofErr w:type="gramStart"/>
+      <w:r>
+        <w:rPr>
+          <w:rFonts w:hint="eastAsia"/>
+        </w:rPr>
+        <w:t xml:space="preserve">종류 </w:t>
+      </w:r>
+      <w:r>
+        <w:t>:</w:t>
+      </w:r>
+      <w:proofErr w:type="gramEnd"/>
+      <w:r>
+        <w:t xml:space="preserve"> </w:t>
+      </w:r>
+      <w:r>
+        <w:rPr>
+          <w:rFonts w:hint="eastAsia"/>
+        </w:rPr>
+        <w:t>개념적 데이터 모델, 논리적 데이터 모델,</w:t>
+      </w:r>
+      <w:r>
+        <w:t xml:space="preserve"> </w:t>
+      </w:r>
+      <w:r>
+        <w:rPr>
+          <w:rFonts w:hint="eastAsia"/>
+        </w:rPr>
+        <w:t>물리적 데이터 모델</w:t>
+      </w:r>
+    </w:p>
+    <w:p>
+      <w:r>
+        <w:rPr>
+          <w:rFonts w:hint="eastAsia"/>
+        </w:rPr>
+        <w:t xml:space="preserve">데이터 모델에 표시할 </w:t>
+      </w:r>
+      <w:proofErr w:type="gramStart"/>
+      <w:r>
+        <w:rPr>
+          <w:rFonts w:hint="eastAsia"/>
+        </w:rPr>
+        <w:t xml:space="preserve">요소 </w:t>
+      </w:r>
+      <w:r>
+        <w:t>:</w:t>
+      </w:r>
+      <w:proofErr w:type="gramEnd"/>
+      <w:r>
+        <w:t xml:space="preserve"> </w:t>
+      </w:r>
+      <w:r>
+        <w:rPr>
+          <w:rFonts w:hint="eastAsia"/>
+        </w:rPr>
+        <w:t>구조,</w:t>
+      </w:r>
+      <w:r>
+        <w:t xml:space="preserve"> </w:t>
+      </w:r>
+      <w:r>
+        <w:rPr>
+          <w:rFonts w:hint="eastAsia"/>
+        </w:rPr>
+        <w:t>연산,</w:t>
+      </w:r>
+      <w:r>
+        <w:t xml:space="preserve"> </w:t>
+      </w:r>
+      <w:r>
+        <w:rPr>
+          <w:rFonts w:hint="eastAsia"/>
+        </w:rPr>
+        <w:t>제약 조건</w:t>
+      </w:r>
+    </w:p>
+    <w:p>
+      <w:r>
+        <w:rPr>
+          <w:rFonts w:hint="eastAsia"/>
+        </w:rPr>
+        <w:t xml:space="preserve">개념적 데이터 모델 </w:t>
+      </w:r>
+      <w:r>
+        <w:t>–</w:t>
+      </w:r>
+      <w:r>
+        <w:rPr>
+          <w:rFonts w:hint="eastAsia"/>
+        </w:rPr>
+        <w:t xml:space="preserve"> </w:t>
+      </w:r>
+      <w:r>
+        <w:rPr>
+          <w:rFonts w:hint="eastAsia"/>
+        </w:rPr>
+        <w:t>현실 세계에 대한 인간의 이해를 돕기 위해 현실 세계에 대한 인식을 추상적 개념으로 표현하는 과정</w:t>
+      </w:r>
+    </w:p>
+    <w:p>
+      <w:r>
+        <w:rPr>
+          <w:rFonts w:hint="eastAsia"/>
+        </w:rPr>
+        <w:t xml:space="preserve">논리적 데이터 모델 </w:t>
+      </w:r>
+      <w:r>
+        <w:t xml:space="preserve">– </w:t>
+      </w:r>
+      <w:r>
+        <w:rPr>
+          <w:rFonts w:hint="eastAsia"/>
+        </w:rPr>
+        <w:t>개념적 모델링 과정에서 얻은 개념적 구조를 컴퓨터가 이해하고 처리할 수 있는 컴퓨터 세계의 환경에 맞도록 변환하는 과정</w:t>
+      </w:r>
+    </w:p>
+    <w:p>
+      <w:r>
+        <w:rPr>
+          <w:rFonts w:hint="eastAsia"/>
+        </w:rPr>
+        <w:t xml:space="preserve">데이터 모델에 표시할 </w:t>
+      </w:r>
+      <w:proofErr w:type="gramStart"/>
+      <w:r>
+        <w:rPr>
+          <w:rFonts w:hint="eastAsia"/>
+        </w:rPr>
+        <w:t xml:space="preserve">요소 </w:t>
+      </w:r>
+      <w:r>
+        <w:t>:</w:t>
+      </w:r>
+      <w:proofErr w:type="gramEnd"/>
+      <w:r>
+        <w:t xml:space="preserve"> </w:t>
+      </w:r>
+      <w:r>
+        <w:rPr>
+          <w:rFonts w:hint="eastAsia"/>
+        </w:rPr>
+        <w:t xml:space="preserve">구조 </w:t>
+      </w:r>
+      <w:r>
+        <w:t xml:space="preserve">/ </w:t>
+      </w:r>
+      <w:r>
+        <w:rPr>
+          <w:rFonts w:hint="eastAsia"/>
+        </w:rPr>
+        <w:t xml:space="preserve">연산 </w:t>
+      </w:r>
+      <w:r>
+        <w:t xml:space="preserve">/ </w:t>
+      </w:r>
+      <w:r>
+        <w:rPr>
+          <w:rFonts w:hint="eastAsia"/>
+        </w:rPr>
+        <w:t>제약 조건</w:t>
+      </w:r>
+    </w:p>
+    <w:p/>
+    <w:p>
+      <w:pPr>
+        <w:rPr>
+          <w:sz w:val="22"/>
+          <w:shd w:val="pct15" w:color="auto" w:fill="FFFFFF"/>
+        </w:rPr>
+      </w:pPr>
+      <w:r>
+        <w:rPr>
+          <w:rFonts w:hint="eastAsia"/>
+          <w:sz w:val="22"/>
+          <w:shd w:val="pct15" w:color="auto" w:fill="FFFFFF"/>
+        </w:rPr>
+        <w:t>032 데이터 모델의 구성 요소</w:t>
+      </w:r>
+    </w:p>
+    <w:p>
+      <w:r>
+        <w:rPr>
+          <w:rFonts w:hint="eastAsia"/>
+        </w:rPr>
+        <w:t xml:space="preserve">개체 </w:t>
+      </w:r>
+      <w:r>
+        <w:t xml:space="preserve">– </w:t>
+      </w:r>
+      <w:r>
+        <w:rPr>
+          <w:rFonts w:hint="eastAsia"/>
+        </w:rPr>
+        <w:t>데이터베이스에 표현하려는 것,</w:t>
+      </w:r>
+      <w:r>
+        <w:t xml:space="preserve"> </w:t>
+      </w:r>
+      <w:r>
+        <w:rPr>
+          <w:rFonts w:hint="eastAsia"/>
+        </w:rPr>
+        <w:t xml:space="preserve">사람이 생각하는 개념이나 정보 단위 같은 현실 세계의 </w:t>
+      </w:r>
+      <w:proofErr w:type="spellStart"/>
+      <w:r>
+        <w:rPr>
+          <w:rFonts w:hint="eastAsia"/>
+        </w:rPr>
+        <w:t>대상체</w:t>
+      </w:r>
+      <w:proofErr w:type="spellEnd"/>
+      <w:r>
+        <w:rPr>
+          <w:rFonts w:hint="eastAsia"/>
+        </w:rPr>
+        <w:t xml:space="preserve"> </w:t>
+      </w:r>
+    </w:p>
+    <w:p>
+      <w:r>
+        <w:rPr>
+          <w:rFonts w:hint="eastAsia"/>
+        </w:rPr>
+        <w:t xml:space="preserve">속성 </w:t>
+      </w:r>
+      <w:r>
+        <w:t xml:space="preserve">– </w:t>
+      </w:r>
+      <w:r>
+        <w:rPr>
+          <w:rFonts w:hint="eastAsia"/>
+        </w:rPr>
+        <w:t>데이터베이스를 구성하는 가장 작은 논리적 단위</w:t>
+      </w:r>
+    </w:p>
+    <w:p>
+      <w:r>
+        <w:rPr>
+          <w:rFonts w:hint="eastAsia"/>
+        </w:rPr>
+        <w:t xml:space="preserve">속성의 특성에 따른 분류 </w:t>
+      </w:r>
+      <w:r>
+        <w:t xml:space="preserve">– </w:t>
+      </w:r>
+      <w:r>
+        <w:rPr>
+          <w:rFonts w:hint="eastAsia"/>
+        </w:rPr>
+        <w:t xml:space="preserve">기본 속성 </w:t>
+      </w:r>
+      <w:r>
+        <w:t xml:space="preserve">/ </w:t>
+      </w:r>
+      <w:r>
+        <w:rPr>
+          <w:rFonts w:hint="eastAsia"/>
+        </w:rPr>
+        <w:t xml:space="preserve">설계 속성 </w:t>
+      </w:r>
+      <w:r>
+        <w:t xml:space="preserve">/ </w:t>
+      </w:r>
+      <w:r>
+        <w:rPr>
+          <w:rFonts w:hint="eastAsia"/>
+        </w:rPr>
+        <w:t>파생 속성</w:t>
+      </w:r>
+    </w:p>
+    <w:p>
+      <w:r>
+        <w:rPr>
+          <w:rFonts w:hint="eastAsia"/>
+        </w:rPr>
+        <w:t xml:space="preserve">속성의 개체 구성 방식에 따른 분류 </w:t>
+      </w:r>
+      <w:r>
+        <w:t xml:space="preserve">– </w:t>
+      </w:r>
+      <w:proofErr w:type="spellStart"/>
+      <w:r>
+        <w:rPr>
+          <w:rFonts w:hint="eastAsia"/>
+        </w:rPr>
+        <w:t>기본키</w:t>
+      </w:r>
+      <w:proofErr w:type="spellEnd"/>
+      <w:r>
+        <w:rPr>
+          <w:rFonts w:hint="eastAsia"/>
+        </w:rPr>
+        <w:t xml:space="preserve"> 속성 </w:t>
+      </w:r>
+      <w:r>
+        <w:t xml:space="preserve">/ </w:t>
+      </w:r>
+      <w:proofErr w:type="spellStart"/>
+      <w:r>
+        <w:rPr>
+          <w:rFonts w:hint="eastAsia"/>
+        </w:rPr>
+        <w:t>외래키</w:t>
+      </w:r>
+      <w:proofErr w:type="spellEnd"/>
+      <w:r>
+        <w:rPr>
+          <w:rFonts w:hint="eastAsia"/>
+        </w:rPr>
+        <w:t xml:space="preserve"> 속성 </w:t>
+      </w:r>
+      <w:r>
+        <w:t xml:space="preserve">/ </w:t>
+      </w:r>
+      <w:r>
+        <w:rPr>
+          <w:rFonts w:hint="eastAsia"/>
+        </w:rPr>
+        <w:t>일반 속성</w:t>
+      </w:r>
+    </w:p>
+    <w:p>
+      <w:r>
+        <w:rPr>
+          <w:rFonts w:hint="eastAsia"/>
+        </w:rPr>
+        <w:t xml:space="preserve">관계 </w:t>
+      </w:r>
+      <w:r>
+        <w:t xml:space="preserve">– </w:t>
+      </w:r>
+      <w:r>
+        <w:rPr>
+          <w:rFonts w:hint="eastAsia"/>
+        </w:rPr>
+        <w:t>개체와 개체 사이의 논리적인 연결</w:t>
+      </w:r>
+    </w:p>
+    <w:p>
+      <w:r>
+        <w:rPr>
+          <w:rFonts w:hint="eastAsia"/>
+        </w:rPr>
+        <w:t xml:space="preserve">관계의 형태 </w:t>
+      </w:r>
+      <w:r>
+        <w:t xml:space="preserve">– </w:t>
+      </w:r>
+      <w:r>
+        <w:rPr>
+          <w:rFonts w:hint="eastAsia"/>
+        </w:rPr>
+        <w:t>일 대 일 /</w:t>
+      </w:r>
+      <w:r>
+        <w:t xml:space="preserve"> </w:t>
+      </w:r>
+      <w:r>
+        <w:rPr>
+          <w:rFonts w:hint="eastAsia"/>
+        </w:rPr>
+        <w:t xml:space="preserve">일 대 다 </w:t>
+      </w:r>
+      <w:r>
+        <w:t xml:space="preserve">/ </w:t>
+      </w:r>
+      <w:r>
+        <w:rPr>
+          <w:rFonts w:hint="eastAsia"/>
+        </w:rPr>
+        <w:t>다 대 다</w:t>
+      </w:r>
+    </w:p>
+    <w:p>
+      <w:r>
+        <w:rPr>
+          <w:rFonts w:hint="eastAsia"/>
+        </w:rPr>
+        <w:t xml:space="preserve">관계의 종류 </w:t>
+      </w:r>
+      <w:r>
+        <w:t xml:space="preserve">– </w:t>
+      </w:r>
+      <w:r>
+        <w:rPr>
+          <w:rFonts w:hint="eastAsia"/>
+        </w:rPr>
+        <w:t xml:space="preserve">종속 관계 </w:t>
+      </w:r>
+      <w:r>
+        <w:t xml:space="preserve">/ </w:t>
+      </w:r>
+      <w:r>
+        <w:rPr>
+          <w:rFonts w:hint="eastAsia"/>
+        </w:rPr>
+        <w:t xml:space="preserve">중복 관계 </w:t>
+      </w:r>
+      <w:r>
+        <w:t xml:space="preserve">/ </w:t>
+      </w:r>
+      <w:r>
+        <w:rPr>
+          <w:rFonts w:hint="eastAsia"/>
+        </w:rPr>
+        <w:t xml:space="preserve">재귀 관계 </w:t>
+      </w:r>
+      <w:r>
+        <w:t xml:space="preserve">/ </w:t>
+      </w:r>
+      <w:r>
+        <w:rPr>
+          <w:rFonts w:hint="eastAsia"/>
+        </w:rPr>
+        <w:t>베타 관계</w:t>
+      </w:r>
+    </w:p>
+    <w:p>
       <w:bookmarkStart w:id="0" w:name="_GoBack"/>
       <w:bookmarkEnd w:id="0"/>
     </w:p>

</xml_diff>

<commit_message>
update 2장 데이터 입출력 구현.docx 2장 033~034
</commit_message>
<xml_diff>
--- a/실기/2장 데이터 입출력 구현.docx
+++ b/실기/2장 데이터 입출력 구현.docx
@@ -1009,6 +1009,386 @@
           <w:rFonts w:hint="eastAsia"/>
         </w:rPr>
         <w:t>베타 관계</w:t>
+      </w:r>
+    </w:p>
+    <w:p/>
+    <w:p>
+      <w:pPr>
+        <w:rPr>
+          <w:sz w:val="22"/>
+          <w:shd w:val="pct15" w:color="auto" w:fill="FFFFFF"/>
+        </w:rPr>
+      </w:pPr>
+      <w:r>
+        <w:rPr>
+          <w:sz w:val="22"/>
+          <w:shd w:val="pct15" w:color="auto" w:fill="FFFFFF"/>
+        </w:rPr>
+        <w:t xml:space="preserve">033 </w:t>
+      </w:r>
+      <w:r>
+        <w:rPr>
+          <w:rFonts w:hint="eastAsia"/>
+          <w:sz w:val="22"/>
+          <w:shd w:val="pct15" w:color="auto" w:fill="FFFFFF"/>
+        </w:rPr>
+        <w:t>E-R</w:t>
+      </w:r>
+      <w:r>
+        <w:rPr>
+          <w:sz w:val="22"/>
+          <w:shd w:val="pct15" w:color="auto" w:fill="FFFFFF"/>
+        </w:rPr>
+        <w:t>(</w:t>
+      </w:r>
+      <w:r>
+        <w:rPr>
+          <w:rFonts w:hint="eastAsia"/>
+          <w:sz w:val="22"/>
+          <w:shd w:val="pct15" w:color="auto" w:fill="FFFFFF"/>
+        </w:rPr>
+        <w:t>개체-관계)</w:t>
+      </w:r>
+      <w:r>
+        <w:rPr>
+          <w:sz w:val="22"/>
+          <w:shd w:val="pct15" w:color="auto" w:fill="FFFFFF"/>
+        </w:rPr>
+        <w:t xml:space="preserve"> </w:t>
+      </w:r>
+      <w:r>
+        <w:rPr>
+          <w:rFonts w:hint="eastAsia"/>
+          <w:sz w:val="22"/>
+          <w:shd w:val="pct15" w:color="auto" w:fill="FFFFFF"/>
+        </w:rPr>
+        <w:t>모델</w:t>
+      </w:r>
+    </w:p>
+    <w:p>
+      <w:r>
+        <w:rPr>
+          <w:rFonts w:hint="eastAsia"/>
+        </w:rPr>
+        <w:t xml:space="preserve">- 개체와 개체 간이 관계를 기본 요소로 이용하여 현실 세계의 </w:t>
+      </w:r>
+      <w:r>
+        <w:rPr>
+          <w:rFonts w:hint="eastAsia"/>
+        </w:rPr>
+        <w:t xml:space="preserve">무질서한 데이터를 개념적인 논리 </w:t>
+      </w:r>
+      <w:r>
+        <w:rPr>
+          <w:rFonts w:hint="eastAsia"/>
+        </w:rPr>
+        <w:lastRenderedPageBreak/>
+        <w:t>데이터로 표현하기 위한 방법</w:t>
+      </w:r>
+    </w:p>
+    <w:p>
+      <w:r>
+        <w:rPr>
+          <w:rFonts w:hint="eastAsia"/>
+        </w:rPr>
+        <w:t>데이터를 개체,</w:t>
+      </w:r>
+      <w:r>
+        <w:t xml:space="preserve"> </w:t>
+      </w:r>
+      <w:r>
+        <w:rPr>
+          <w:rFonts w:hint="eastAsia"/>
+        </w:rPr>
+        <w:t>관계,</w:t>
+      </w:r>
+      <w:r>
+        <w:t xml:space="preserve"> </w:t>
+      </w:r>
+      <w:r>
+        <w:rPr>
+          <w:rFonts w:hint="eastAsia"/>
+        </w:rPr>
+        <w:t>속성으로 묘사</w:t>
+      </w:r>
+    </w:p>
+    <w:p>
+      <w:r>
+        <w:rPr>
+          <w:rFonts w:hint="eastAsia"/>
+        </w:rPr>
+        <w:t>E-R</w:t>
+      </w:r>
+      <w:r>
+        <w:t xml:space="preserve"> </w:t>
+      </w:r>
+      <w:proofErr w:type="gramStart"/>
+      <w:r>
+        <w:rPr>
+          <w:rFonts w:hint="eastAsia"/>
+        </w:rPr>
+        <w:t>다이어그램 :</w:t>
+      </w:r>
+      <w:proofErr w:type="gramEnd"/>
+      <w:r>
+        <w:rPr>
+          <w:rFonts w:hint="eastAsia"/>
+        </w:rPr>
+        <w:t xml:space="preserve"> 사각형 </w:t>
+      </w:r>
+      <w:r>
+        <w:t xml:space="preserve">/ </w:t>
+      </w:r>
+      <w:r>
+        <w:rPr>
+          <w:rFonts w:hint="eastAsia"/>
+        </w:rPr>
+        <w:t xml:space="preserve">마름모 </w:t>
+      </w:r>
+      <w:r>
+        <w:t xml:space="preserve">/ </w:t>
+      </w:r>
+      <w:r>
+        <w:rPr>
+          <w:rFonts w:hint="eastAsia"/>
+        </w:rPr>
+        <w:t xml:space="preserve">타원 </w:t>
+      </w:r>
+      <w:r>
+        <w:t xml:space="preserve">/ </w:t>
+      </w:r>
+      <w:r>
+        <w:rPr>
+          <w:rFonts w:hint="eastAsia"/>
+        </w:rPr>
+        <w:t xml:space="preserve">이중 타원 </w:t>
+      </w:r>
+      <w:r>
+        <w:t xml:space="preserve">/ </w:t>
+      </w:r>
+      <w:r>
+        <w:rPr>
+          <w:rFonts w:hint="eastAsia"/>
+        </w:rPr>
+        <w:t xml:space="preserve">밑줄 타원 </w:t>
+      </w:r>
+      <w:r>
+        <w:t xml:space="preserve">/ </w:t>
+      </w:r>
+      <w:r>
+        <w:rPr>
+          <w:rFonts w:hint="eastAsia"/>
+        </w:rPr>
+        <w:t xml:space="preserve">복수 타원 </w:t>
+      </w:r>
+      <w:r>
+        <w:t xml:space="preserve">/ </w:t>
+      </w:r>
+      <w:r>
+        <w:rPr>
+          <w:rFonts w:hint="eastAsia"/>
+        </w:rPr>
+        <w:t xml:space="preserve">관계 </w:t>
+      </w:r>
+      <w:r>
+        <w:t xml:space="preserve">/ </w:t>
+      </w:r>
+      <w:r>
+        <w:rPr>
+          <w:rFonts w:hint="eastAsia"/>
+        </w:rPr>
+        <w:t>선,</w:t>
+      </w:r>
+      <w:r>
+        <w:t xml:space="preserve"> </w:t>
+      </w:r>
+      <w:r>
+        <w:rPr>
+          <w:rFonts w:hint="eastAsia"/>
+        </w:rPr>
+        <w:t>링크</w:t>
+      </w:r>
+    </w:p>
+    <w:p/>
+    <w:p>
+      <w:pPr>
+        <w:rPr>
+          <w:sz w:val="22"/>
+          <w:shd w:val="pct15" w:color="auto" w:fill="FFFFFF"/>
+        </w:rPr>
+      </w:pPr>
+      <w:r>
+        <w:rPr>
+          <w:rFonts w:hint="eastAsia"/>
+          <w:sz w:val="22"/>
+          <w:shd w:val="pct15" w:color="auto" w:fill="FFFFFF"/>
+        </w:rPr>
+        <w:t xml:space="preserve">034 관계형 데이터베이스의 구조 </w:t>
+      </w:r>
+      <w:r>
+        <w:rPr>
+          <w:sz w:val="22"/>
+          <w:shd w:val="pct15" w:color="auto" w:fill="FFFFFF"/>
+        </w:rPr>
+        <w:t xml:space="preserve">/ </w:t>
+      </w:r>
+      <w:r>
+        <w:rPr>
+          <w:rFonts w:hint="eastAsia"/>
+          <w:sz w:val="22"/>
+          <w:shd w:val="pct15" w:color="auto" w:fill="FFFFFF"/>
+        </w:rPr>
+        <w:t>관계형 데이터 모델</w:t>
+      </w:r>
+    </w:p>
+    <w:p>
+      <w:r>
+        <w:rPr>
+          <w:rFonts w:hint="eastAsia"/>
+        </w:rPr>
+        <w:t xml:space="preserve">관계형 데이터베이스 </w:t>
+      </w:r>
+      <w:r>
+        <w:t>- 2</w:t>
+      </w:r>
+      <w:r>
+        <w:rPr>
+          <w:rFonts w:hint="eastAsia"/>
+        </w:rPr>
+        <w:t>차원적인 표를 이용해서 데이터 상호 관계를 정의하는 데이터베이스</w:t>
+      </w:r>
+    </w:p>
+    <w:p>
+      <w:proofErr w:type="spellStart"/>
+      <w:proofErr w:type="gramStart"/>
+      <w:r>
+        <w:rPr>
+          <w:rFonts w:hint="eastAsia"/>
+        </w:rPr>
+        <w:t>튜플</w:t>
+      </w:r>
+      <w:proofErr w:type="spellEnd"/>
+      <w:r>
+        <w:rPr>
+          <w:rFonts w:hint="eastAsia"/>
+        </w:rPr>
+        <w:t xml:space="preserve"> </w:t>
+      </w:r>
+      <w:r>
+        <w:t>:</w:t>
+      </w:r>
+      <w:proofErr w:type="gramEnd"/>
+      <w:r>
+        <w:t xml:space="preserve"> </w:t>
+      </w:r>
+      <w:proofErr w:type="spellStart"/>
+      <w:r>
+        <w:rPr>
+          <w:rFonts w:hint="eastAsia"/>
+        </w:rPr>
+        <w:t>릴레이션을</w:t>
+      </w:r>
+      <w:proofErr w:type="spellEnd"/>
+      <w:r>
+        <w:rPr>
+          <w:rFonts w:hint="eastAsia"/>
+        </w:rPr>
+        <w:t xml:space="preserve"> 구성하는 각각의 행</w:t>
+      </w:r>
+    </w:p>
+    <w:p>
+      <w:proofErr w:type="gramStart"/>
+      <w:r>
+        <w:rPr>
+          <w:rFonts w:hint="eastAsia"/>
+        </w:rPr>
+        <w:t>속성 :</w:t>
+      </w:r>
+      <w:proofErr w:type="gramEnd"/>
+      <w:r>
+        <w:t xml:space="preserve"> </w:t>
+      </w:r>
+      <w:r>
+        <w:rPr>
+          <w:rFonts w:hint="eastAsia"/>
+        </w:rPr>
+        <w:t>데이터베이스를 구성하는 가장 작은 논리적 단위</w:t>
+      </w:r>
+    </w:p>
+    <w:p>
+      <w:proofErr w:type="gramStart"/>
+      <w:r>
+        <w:rPr>
+          <w:rFonts w:hint="eastAsia"/>
+        </w:rPr>
+        <w:t xml:space="preserve">도메인 </w:t>
+      </w:r>
+      <w:r>
+        <w:t>:</w:t>
+      </w:r>
+      <w:proofErr w:type="gramEnd"/>
+      <w:r>
+        <w:t xml:space="preserve"> </w:t>
+      </w:r>
+      <w:r>
+        <w:rPr>
+          <w:rFonts w:hint="eastAsia"/>
+        </w:rPr>
+        <w:t xml:space="preserve">하나의 </w:t>
+      </w:r>
+      <w:proofErr w:type="spellStart"/>
+      <w:r>
+        <w:rPr>
+          <w:rFonts w:hint="eastAsia"/>
+        </w:rPr>
+        <w:t>애트리뷰트가</w:t>
+      </w:r>
+      <w:proofErr w:type="spellEnd"/>
+      <w:r>
+        <w:rPr>
+          <w:rFonts w:hint="eastAsia"/>
+        </w:rPr>
+        <w:t xml:space="preserve"> 취할 수 있는 같은 타입의 </w:t>
+      </w:r>
+      <w:proofErr w:type="spellStart"/>
+      <w:r>
+        <w:rPr>
+          <w:rFonts w:hint="eastAsia"/>
+        </w:rPr>
+        <w:t>원자값들의</w:t>
+      </w:r>
+      <w:proofErr w:type="spellEnd"/>
+      <w:r>
+        <w:rPr>
+          <w:rFonts w:hint="eastAsia"/>
+        </w:rPr>
+        <w:t xml:space="preserve"> 집합</w:t>
+      </w:r>
+    </w:p>
+    <w:p>
+      <w:r>
+        <w:rPr>
+          <w:rFonts w:hint="eastAsia"/>
+        </w:rPr>
+        <w:t xml:space="preserve">관계형 데이터 모델 </w:t>
+      </w:r>
+      <w:r>
+        <w:t>- 2</w:t>
+      </w:r>
+      <w:r>
+        <w:rPr>
+          <w:rFonts w:hint="eastAsia"/>
+        </w:rPr>
+        <w:t xml:space="preserve">차원적인 표를 이용해서 데이터 상호 관계를 정의하는 </w:t>
+      </w:r>
+      <w:r>
+        <w:t>DB</w:t>
+      </w:r>
+      <w:r>
+        <w:rPr>
+          <w:rFonts w:hint="eastAsia"/>
+        </w:rPr>
+        <w:t>구조를 말함</w:t>
       </w:r>
     </w:p>
     <w:p>

</xml_diff>

<commit_message>
update 2장 데이터 입출력 구현.docx 2장 035~037
</commit_message>
<xml_diff>
--- a/실기/2장 데이터 입출력 구현.docx
+++ b/실기/2장 데이터 입출력 구현.docx
@@ -351,21 +351,10 @@
         <w:rPr>
           <w:rFonts w:hint="eastAsia"/>
         </w:rPr>
-        <w:t xml:space="preserve">설계 </w:t>
-      </w:r>
-      <w:proofErr w:type="gramStart"/>
-      <w:r>
-        <w:rPr>
-          <w:rFonts w:hint="eastAsia"/>
-        </w:rPr>
-        <w:t xml:space="preserve">순서 </w:t>
-      </w:r>
-      <w:r>
-        <w:t>:</w:t>
-      </w:r>
-      <w:proofErr w:type="gramEnd"/>
-      <w:r>
-        <w:t xml:space="preserve"> </w:t>
+        <w:t xml:space="preserve">설계 순서 </w:t>
+      </w:r>
+      <w:r>
+        <w:t xml:space="preserve">: </w:t>
       </w:r>
       <w:r>
         <w:rPr>
@@ -554,19 +543,17 @@
         <w:rPr>
           <w:rFonts w:hint="eastAsia"/>
         </w:rPr>
-        <w:t xml:space="preserve">데이터 모델 구성 </w:t>
-      </w:r>
-      <w:proofErr w:type="gramStart"/>
-      <w:r>
-        <w:rPr>
-          <w:rFonts w:hint="eastAsia"/>
-        </w:rPr>
-        <w:t xml:space="preserve">요소 </w:t>
-      </w:r>
-      <w:r>
-        <w:t>:</w:t>
-      </w:r>
-      <w:proofErr w:type="gramEnd"/>
+        <w:t xml:space="preserve">데이터 모델 구성 요소 </w:t>
+      </w:r>
+      <w:r>
+        <w:t xml:space="preserve">: </w:t>
+      </w:r>
+      <w:r>
+        <w:rPr>
+          <w:rFonts w:hint="eastAsia"/>
+        </w:rPr>
+        <w:t>개체,</w:t>
+      </w:r>
       <w:r>
         <w:t xml:space="preserve"> </w:t>
       </w:r>
@@ -574,7 +561,24 @@
         <w:rPr>
           <w:rFonts w:hint="eastAsia"/>
         </w:rPr>
-        <w:t>개체,</w:t>
+        <w:t>속성, 관계</w:t>
+      </w:r>
+    </w:p>
+    <w:p>
+      <w:r>
+        <w:rPr>
+          <w:rFonts w:hint="eastAsia"/>
+        </w:rPr>
+        <w:t xml:space="preserve">데이터 모델 종류 </w:t>
+      </w:r>
+      <w:r>
+        <w:t xml:space="preserve">: </w:t>
+      </w:r>
+      <w:r>
+        <w:rPr>
+          <w:rFonts w:hint="eastAsia"/>
+        </w:rPr>
+        <w:t>개념적 데이터 모델, 논리적 데이터 모델,</w:t>
       </w:r>
       <w:r>
         <w:t xml:space="preserve"> </w:t>
@@ -583,27 +587,25 @@
         <w:rPr>
           <w:rFonts w:hint="eastAsia"/>
         </w:rPr>
-        <w:t>속성, 관계</w:t>
-      </w:r>
-    </w:p>
-    <w:p>
-      <w:r>
-        <w:rPr>
-          <w:rFonts w:hint="eastAsia"/>
-        </w:rPr>
-        <w:t xml:space="preserve">데이터 모델 </w:t>
-      </w:r>
-      <w:proofErr w:type="gramStart"/>
-      <w:r>
-        <w:rPr>
-          <w:rFonts w:hint="eastAsia"/>
-        </w:rPr>
-        <w:t xml:space="preserve">종류 </w:t>
-      </w:r>
-      <w:r>
-        <w:t>:</w:t>
-      </w:r>
-      <w:proofErr w:type="gramEnd"/>
+        <w:t>물리적 데이터 모델</w:t>
+      </w:r>
+    </w:p>
+    <w:p>
+      <w:r>
+        <w:rPr>
+          <w:rFonts w:hint="eastAsia"/>
+        </w:rPr>
+        <w:t xml:space="preserve">데이터 모델에 표시할 요소 </w:t>
+      </w:r>
+      <w:r>
+        <w:t xml:space="preserve">: </w:t>
+      </w:r>
+      <w:r>
+        <w:rPr>
+          <w:rFonts w:hint="eastAsia"/>
+        </w:rPr>
+        <w:t>구조,</w:t>
+      </w:r>
       <w:r>
         <w:t xml:space="preserve"> </w:t>
       </w:r>
@@ -611,7 +613,7 @@
         <w:rPr>
           <w:rFonts w:hint="eastAsia"/>
         </w:rPr>
-        <w:t>개념적 데이터 모델, 논리적 데이터 모델,</w:t>
+        <w:t>연산,</w:t>
       </w:r>
       <w:r>
         <w:t xml:space="preserve"> </w:t>
@@ -620,35 +622,116 @@
         <w:rPr>
           <w:rFonts w:hint="eastAsia"/>
         </w:rPr>
-        <w:t>물리적 데이터 모델</w:t>
-      </w:r>
-    </w:p>
-    <w:p>
-      <w:r>
-        <w:rPr>
-          <w:rFonts w:hint="eastAsia"/>
-        </w:rPr>
-        <w:t xml:space="preserve">데이터 모델에 표시할 </w:t>
-      </w:r>
-      <w:proofErr w:type="gramStart"/>
-      <w:r>
-        <w:rPr>
-          <w:rFonts w:hint="eastAsia"/>
-        </w:rPr>
-        <w:t xml:space="preserve">요소 </w:t>
-      </w:r>
-      <w:r>
-        <w:t>:</w:t>
-      </w:r>
-      <w:proofErr w:type="gramEnd"/>
-      <w:r>
+        <w:t>제약 조건</w:t>
+      </w:r>
+    </w:p>
+    <w:p>
+      <w:r>
+        <w:rPr>
+          <w:rFonts w:hint="eastAsia"/>
+        </w:rPr>
+        <w:t xml:space="preserve">개념적 데이터 모델 </w:t>
+      </w:r>
+      <w:r>
+        <w:t>–</w:t>
+      </w:r>
+      <w:r>
+        <w:rPr>
+          <w:rFonts w:hint="eastAsia"/>
+        </w:rPr>
         <w:t xml:space="preserve"> </w:t>
       </w:r>
       <w:r>
         <w:rPr>
           <w:rFonts w:hint="eastAsia"/>
         </w:rPr>
-        <w:t>구조,</w:t>
+        <w:t>현실 세계에 대한 인간의 이해를 돕기 위해 현실 세계에 대한 인식을 추상적 개념으로 표현하는 과정</w:t>
+      </w:r>
+    </w:p>
+    <w:p>
+      <w:r>
+        <w:rPr>
+          <w:rFonts w:hint="eastAsia"/>
+        </w:rPr>
+        <w:t xml:space="preserve">논리적 데이터 모델 </w:t>
+      </w:r>
+      <w:r>
+        <w:t xml:space="preserve">– </w:t>
+      </w:r>
+      <w:r>
+        <w:rPr>
+          <w:rFonts w:hint="eastAsia"/>
+        </w:rPr>
+        <w:t>개념적 모델링 과정에서 얻은 개념적 구조를 컴퓨터가 이해하고 처리할 수 있는 컴퓨터 세계의 환경에 맞도록 변환하는 과정</w:t>
+      </w:r>
+    </w:p>
+    <w:p>
+      <w:r>
+        <w:rPr>
+          <w:rFonts w:hint="eastAsia"/>
+        </w:rPr>
+        <w:t xml:space="preserve">데이터 모델에 표시할 요소 </w:t>
+      </w:r>
+      <w:r>
+        <w:t xml:space="preserve">: </w:t>
+      </w:r>
+      <w:r>
+        <w:rPr>
+          <w:rFonts w:hint="eastAsia"/>
+        </w:rPr>
+        <w:t xml:space="preserve">구조 </w:t>
+      </w:r>
+      <w:r>
+        <w:t xml:space="preserve">/ </w:t>
+      </w:r>
+      <w:r>
+        <w:rPr>
+          <w:rFonts w:hint="eastAsia"/>
+        </w:rPr>
+        <w:t xml:space="preserve">연산 </w:t>
+      </w:r>
+      <w:r>
+        <w:t xml:space="preserve">/ </w:t>
+      </w:r>
+      <w:r>
+        <w:rPr>
+          <w:rFonts w:hint="eastAsia"/>
+        </w:rPr>
+        <w:t>제약 조건</w:t>
+      </w:r>
+    </w:p>
+    <w:p/>
+    <w:p>
+      <w:pPr>
+        <w:rPr>
+          <w:sz w:val="22"/>
+          <w:shd w:val="pct15" w:color="auto" w:fill="FFFFFF"/>
+        </w:rPr>
+      </w:pPr>
+      <w:r>
+        <w:rPr>
+          <w:rFonts w:hint="eastAsia"/>
+          <w:sz w:val="22"/>
+          <w:shd w:val="pct15" w:color="auto" w:fill="FFFFFF"/>
+        </w:rPr>
+        <w:t>032 데이터 모델의 구성 요소</w:t>
+      </w:r>
+    </w:p>
+    <w:p>
+      <w:r>
+        <w:rPr>
+          <w:rFonts w:hint="eastAsia"/>
+        </w:rPr>
+        <w:t xml:space="preserve">개체 </w:t>
+      </w:r>
+      <w:r>
+        <w:t xml:space="preserve">– </w:t>
+      </w:r>
+      <w:r>
+        <w:rPr>
+          <w:rFonts w:hint="eastAsia"/>
+        </w:rPr>
+        <w:t>데이터베이스에 표현하려는 것,</w:t>
       </w:r>
       <w:r>
         <w:t xml:space="preserve"> </w:t>
@@ -657,159 +740,7 @@
         <w:rPr>
           <w:rFonts w:hint="eastAsia"/>
         </w:rPr>
-        <w:t>연산,</w:t>
-      </w:r>
-      <w:r>
-        <w:t xml:space="preserve"> </w:t>
-      </w:r>
-      <w:r>
-        <w:rPr>
-          <w:rFonts w:hint="eastAsia"/>
-        </w:rPr>
-        <w:t>제약 조건</w:t>
-      </w:r>
-    </w:p>
-    <w:p>
-      <w:r>
-        <w:rPr>
-          <w:rFonts w:hint="eastAsia"/>
-        </w:rPr>
-        <w:t xml:space="preserve">개념적 데이터 모델 </w:t>
-      </w:r>
-      <w:r>
-        <w:t>–</w:t>
-      </w:r>
-      <w:r>
-        <w:rPr>
-          <w:rFonts w:hint="eastAsia"/>
-        </w:rPr>
-        <w:t xml:space="preserve"> </w:t>
-      </w:r>
-      <w:r>
-        <w:rPr>
-          <w:rFonts w:hint="eastAsia"/>
-        </w:rPr>
-        <w:t>현실 세계에 대한 인간의 이해를 돕기 위해 현실 세계에 대한 인식을 추상적 개념으로 표현하는 과정</w:t>
-      </w:r>
-    </w:p>
-    <w:p>
-      <w:r>
-        <w:rPr>
-          <w:rFonts w:hint="eastAsia"/>
-        </w:rPr>
-        <w:t xml:space="preserve">논리적 데이터 모델 </w:t>
-      </w:r>
-      <w:r>
-        <w:t xml:space="preserve">– </w:t>
-      </w:r>
-      <w:r>
-        <w:rPr>
-          <w:rFonts w:hint="eastAsia"/>
-        </w:rPr>
-        <w:t>개념적 모델링 과정에서 얻은 개념적 구조를 컴퓨터가 이해하고 처리할 수 있는 컴퓨터 세계의 환경에 맞도록 변환하는 과정</w:t>
-      </w:r>
-    </w:p>
-    <w:p>
-      <w:r>
-        <w:rPr>
-          <w:rFonts w:hint="eastAsia"/>
-        </w:rPr>
-        <w:t xml:space="preserve">데이터 모델에 표시할 </w:t>
-      </w:r>
-      <w:proofErr w:type="gramStart"/>
-      <w:r>
-        <w:rPr>
-          <w:rFonts w:hint="eastAsia"/>
-        </w:rPr>
-        <w:t xml:space="preserve">요소 </w:t>
-      </w:r>
-      <w:r>
-        <w:t>:</w:t>
-      </w:r>
-      <w:proofErr w:type="gramEnd"/>
-      <w:r>
-        <w:t xml:space="preserve"> </w:t>
-      </w:r>
-      <w:r>
-        <w:rPr>
-          <w:rFonts w:hint="eastAsia"/>
-        </w:rPr>
-        <w:t xml:space="preserve">구조 </w:t>
-      </w:r>
-      <w:r>
-        <w:t xml:space="preserve">/ </w:t>
-      </w:r>
-      <w:r>
-        <w:rPr>
-          <w:rFonts w:hint="eastAsia"/>
-        </w:rPr>
-        <w:t xml:space="preserve">연산 </w:t>
-      </w:r>
-      <w:r>
-        <w:t xml:space="preserve">/ </w:t>
-      </w:r>
-      <w:r>
-        <w:rPr>
-          <w:rFonts w:hint="eastAsia"/>
-        </w:rPr>
-        <w:t>제약 조건</w:t>
-      </w:r>
-    </w:p>
-    <w:p/>
-    <w:p>
-      <w:pPr>
-        <w:rPr>
-          <w:sz w:val="22"/>
-          <w:shd w:val="pct15" w:color="auto" w:fill="FFFFFF"/>
-        </w:rPr>
-      </w:pPr>
-      <w:r>
-        <w:rPr>
-          <w:rFonts w:hint="eastAsia"/>
-          <w:sz w:val="22"/>
-          <w:shd w:val="pct15" w:color="auto" w:fill="FFFFFF"/>
-        </w:rPr>
-        <w:t>032 데이터 모델의 구성 요소</w:t>
-      </w:r>
-    </w:p>
-    <w:p>
-      <w:r>
-        <w:rPr>
-          <w:rFonts w:hint="eastAsia"/>
-        </w:rPr>
-        <w:t xml:space="preserve">개체 </w:t>
-      </w:r>
-      <w:r>
-        <w:t xml:space="preserve">– </w:t>
-      </w:r>
-      <w:r>
-        <w:rPr>
-          <w:rFonts w:hint="eastAsia"/>
-        </w:rPr>
-        <w:t>데이터베이스에 표현하려는 것,</w:t>
-      </w:r>
-      <w:r>
-        <w:t xml:space="preserve"> </w:t>
-      </w:r>
-      <w:r>
-        <w:rPr>
-          <w:rFonts w:hint="eastAsia"/>
-        </w:rPr>
-        <w:t xml:space="preserve">사람이 생각하는 개념이나 정보 단위 같은 현실 세계의 </w:t>
-      </w:r>
-      <w:proofErr w:type="spellStart"/>
-      <w:r>
-        <w:rPr>
-          <w:rFonts w:hint="eastAsia"/>
-        </w:rPr>
-        <w:t>대상체</w:t>
-      </w:r>
-      <w:proofErr w:type="spellEnd"/>
-      <w:r>
-        <w:rPr>
-          <w:rFonts w:hint="eastAsia"/>
-        </w:rPr>
-        <w:t xml:space="preserve"> </w:t>
+        <w:t xml:space="preserve">사람이 생각하는 개념이나 정보 단위 같은 현실 세계의 대상체 </w:t>
       </w:r>
     </w:p>
     <w:p>
@@ -874,36 +805,20 @@
       <w:r>
         <w:t xml:space="preserve">– </w:t>
       </w:r>
-      <w:proofErr w:type="spellStart"/>
-      <w:r>
-        <w:rPr>
-          <w:rFonts w:hint="eastAsia"/>
-        </w:rPr>
-        <w:t>기본키</w:t>
-      </w:r>
-      <w:proofErr w:type="spellEnd"/>
-      <w:r>
-        <w:rPr>
-          <w:rFonts w:hint="eastAsia"/>
-        </w:rPr>
-        <w:t xml:space="preserve"> 속성 </w:t>
-      </w:r>
-      <w:r>
-        <w:t xml:space="preserve">/ </w:t>
-      </w:r>
-      <w:proofErr w:type="spellStart"/>
-      <w:r>
-        <w:rPr>
-          <w:rFonts w:hint="eastAsia"/>
-        </w:rPr>
-        <w:t>외래키</w:t>
-      </w:r>
-      <w:proofErr w:type="spellEnd"/>
-      <w:r>
-        <w:rPr>
-          <w:rFonts w:hint="eastAsia"/>
-        </w:rPr>
-        <w:t xml:space="preserve"> 속성 </w:t>
+      <w:r>
+        <w:rPr>
+          <w:rFonts w:hint="eastAsia"/>
+        </w:rPr>
+        <w:t xml:space="preserve">기본키 속성 </w:t>
+      </w:r>
+      <w:r>
+        <w:t xml:space="preserve">/ </w:t>
+      </w:r>
+      <w:r>
+        <w:rPr>
+          <w:rFonts w:hint="eastAsia"/>
+        </w:rPr>
+        <w:t xml:space="preserve">외래키 속성 </w:t>
       </w:r>
       <w:r>
         <w:t xml:space="preserve">/ </w:t>
@@ -1122,19 +1037,11 @@
       <w:r>
         <w:t xml:space="preserve"> </w:t>
       </w:r>
-      <w:proofErr w:type="gramStart"/>
-      <w:r>
-        <w:rPr>
-          <w:rFonts w:hint="eastAsia"/>
-        </w:rPr>
-        <w:t>다이어그램 :</w:t>
-      </w:r>
-      <w:proofErr w:type="gramEnd"/>
-      <w:r>
-        <w:rPr>
-          <w:rFonts w:hint="eastAsia"/>
-        </w:rPr>
-        <w:t xml:space="preserve"> 사각형 </w:t>
+      <w:r>
+        <w:rPr>
+          <w:rFonts w:hint="eastAsia"/>
+        </w:rPr>
+        <w:t xml:space="preserve">다이어그램 : 사각형 </w:t>
       </w:r>
       <w:r>
         <w:t xml:space="preserve">/ </w:t>
@@ -1259,56 +1166,33 @@
       </w:r>
     </w:p>
     <w:p>
-      <w:proofErr w:type="spellStart"/>
-      <w:proofErr w:type="gramStart"/>
-      <w:r>
-        <w:rPr>
-          <w:rFonts w:hint="eastAsia"/>
-        </w:rPr>
-        <w:t>튜플</w:t>
-      </w:r>
-      <w:proofErr w:type="spellEnd"/>
-      <w:r>
-        <w:rPr>
-          <w:rFonts w:hint="eastAsia"/>
-        </w:rPr>
+      <w:r>
+        <w:rPr>
+          <w:rFonts w:hint="eastAsia"/>
+        </w:rPr>
+        <w:t xml:space="preserve">튜플 </w:t>
+      </w:r>
+      <w:r>
+        <w:t xml:space="preserve">: </w:t>
+      </w:r>
+      <w:r>
+        <w:rPr>
+          <w:rFonts w:hint="eastAsia"/>
+        </w:rPr>
+        <w:t>릴레이션을 구성하는 각각의 행</w:t>
+      </w:r>
+    </w:p>
+    <w:p>
+      <w:r>
+        <w:rPr>
+          <w:rFonts w:hint="eastAsia"/>
+        </w:rPr>
+        <w:t>속성 :</w:t>
+      </w:r>
+      <w:r>
         <w:t xml:space="preserve"> </w:t>
       </w:r>
       <w:r>
-        <w:t>:</w:t>
-      </w:r>
-      <w:proofErr w:type="gramEnd"/>
-      <w:r>
-        <w:t xml:space="preserve"> </w:t>
-      </w:r>
-      <w:proofErr w:type="spellStart"/>
-      <w:r>
-        <w:rPr>
-          <w:rFonts w:hint="eastAsia"/>
-        </w:rPr>
-        <w:t>릴레이션을</w:t>
-      </w:r>
-      <w:proofErr w:type="spellEnd"/>
-      <w:r>
-        <w:rPr>
-          <w:rFonts w:hint="eastAsia"/>
-        </w:rPr>
-        <w:t xml:space="preserve"> 구성하는 각각의 행</w:t>
-      </w:r>
-    </w:p>
-    <w:p>
-      <w:proofErr w:type="gramStart"/>
-      <w:r>
-        <w:rPr>
-          <w:rFonts w:hint="eastAsia"/>
-        </w:rPr>
-        <w:t>속성 :</w:t>
-      </w:r>
-      <w:proofErr w:type="gramEnd"/>
-      <w:r>
-        <w:t xml:space="preserve"> </w:t>
-      </w:r>
-      <w:r>
         <w:rPr>
           <w:rFonts w:hint="eastAsia"/>
         </w:rPr>
@@ -1316,7 +1200,6 @@
       </w:r>
     </w:p>
     <w:p>
-      <w:proofErr w:type="gramStart"/>
       <w:r>
         <w:rPr>
           <w:rFonts w:hint="eastAsia"/>
@@ -1324,45 +1207,13 @@
         <w:t xml:space="preserve">도메인 </w:t>
       </w:r>
       <w:r>
-        <w:t>:</w:t>
-      </w:r>
-      <w:proofErr w:type="gramEnd"/>
-      <w:r>
-        <w:t xml:space="preserve"> </w:t>
-      </w:r>
-      <w:r>
-        <w:rPr>
-          <w:rFonts w:hint="eastAsia"/>
-        </w:rPr>
-        <w:t xml:space="preserve">하나의 </w:t>
-      </w:r>
-      <w:proofErr w:type="spellStart"/>
-      <w:r>
-        <w:rPr>
-          <w:rFonts w:hint="eastAsia"/>
-        </w:rPr>
-        <w:t>애트리뷰트가</w:t>
-      </w:r>
-      <w:proofErr w:type="spellEnd"/>
-      <w:r>
-        <w:rPr>
-          <w:rFonts w:hint="eastAsia"/>
-        </w:rPr>
-        <w:t xml:space="preserve"> 취할 수 있는 같은 타입의 </w:t>
-      </w:r>
-      <w:proofErr w:type="spellStart"/>
-      <w:r>
-        <w:rPr>
-          <w:rFonts w:hint="eastAsia"/>
-        </w:rPr>
-        <w:t>원자값들의</w:t>
-      </w:r>
-      <w:proofErr w:type="spellEnd"/>
-      <w:r>
-        <w:rPr>
-          <w:rFonts w:hint="eastAsia"/>
-        </w:rPr>
-        <w:t xml:space="preserve"> 집합</w:t>
+        <w:t xml:space="preserve">: </w:t>
+      </w:r>
+      <w:r>
+        <w:rPr>
+          <w:rFonts w:hint="eastAsia"/>
+        </w:rPr>
+        <w:t>하나의 애트리뷰트가 취할 수 있는 같은 타입의 원자값들의 집합</w:t>
       </w:r>
     </w:p>
     <w:p>
@@ -1391,10 +1242,439 @@
         <w:t>구조를 말함</w:t>
       </w:r>
     </w:p>
-    <w:p>
+    <w:p/>
+    <w:p>
+      <w:pPr>
+        <w:rPr>
+          <w:sz w:val="22"/>
+          <w:shd w:val="pct15" w:color="auto" w:fill="FFFFFF"/>
+        </w:rPr>
+      </w:pPr>
       <w:bookmarkStart w:id="0" w:name="_GoBack"/>
       <w:bookmarkEnd w:id="0"/>
-    </w:p>
+      <w:r>
+        <w:rPr>
+          <w:rFonts w:hint="eastAsia"/>
+          <w:sz w:val="22"/>
+          <w:shd w:val="pct15" w:color="auto" w:fill="FFFFFF"/>
+        </w:rPr>
+        <w:t xml:space="preserve">035 관계형 데이터베이스의 제약 조건 </w:t>
+      </w:r>
+      <w:r>
+        <w:rPr>
+          <w:sz w:val="22"/>
+          <w:shd w:val="pct15" w:color="auto" w:fill="FFFFFF"/>
+        </w:rPr>
+        <w:t xml:space="preserve">– </w:t>
+      </w:r>
+      <w:r>
+        <w:rPr>
+          <w:rFonts w:hint="eastAsia"/>
+          <w:sz w:val="22"/>
+          <w:shd w:val="pct15" w:color="auto" w:fill="FFFFFF"/>
+        </w:rPr>
+        <w:t>키</w:t>
+      </w:r>
+    </w:p>
+    <w:p>
+      <w:r>
+        <w:rPr>
+          <w:rFonts w:hint="eastAsia"/>
+        </w:rPr>
+        <w:t xml:space="preserve">키 </w:t>
+      </w:r>
+      <w:r>
+        <w:t xml:space="preserve">– </w:t>
+      </w:r>
+      <w:r>
+        <w:rPr>
+          <w:rFonts w:hint="eastAsia"/>
+        </w:rPr>
+        <w:t>데이터베이스에서 조건에 만족하는 튜플을 찾거나 순서대로 정렬할 때 기준이 되는 속성</w:t>
+      </w:r>
+    </w:p>
+    <w:p>
+      <w:r>
+        <w:rPr>
+          <w:rFonts w:hint="eastAsia"/>
+        </w:rPr>
+        <w:t xml:space="preserve">키의 종류 </w:t>
+      </w:r>
+      <w:r>
+        <w:t xml:space="preserve">: </w:t>
+      </w:r>
+      <w:r>
+        <w:rPr>
+          <w:rFonts w:hint="eastAsia"/>
+        </w:rPr>
+        <w:t xml:space="preserve">후보키 </w:t>
+      </w:r>
+      <w:r>
+        <w:t xml:space="preserve">/ </w:t>
+      </w:r>
+      <w:r>
+        <w:rPr>
+          <w:rFonts w:hint="eastAsia"/>
+        </w:rPr>
+        <w:t xml:space="preserve">기본키 </w:t>
+      </w:r>
+      <w:r>
+        <w:t xml:space="preserve">/ </w:t>
+      </w:r>
+      <w:r>
+        <w:rPr>
+          <w:rFonts w:hint="eastAsia"/>
+        </w:rPr>
+        <w:t xml:space="preserve">대체키 </w:t>
+      </w:r>
+      <w:r>
+        <w:t xml:space="preserve">/ </w:t>
+      </w:r>
+      <w:r>
+        <w:rPr>
+          <w:rFonts w:hint="eastAsia"/>
+        </w:rPr>
+        <w:t xml:space="preserve">슈퍼키 </w:t>
+      </w:r>
+      <w:r>
+        <w:t xml:space="preserve">/ </w:t>
+      </w:r>
+      <w:r>
+        <w:rPr>
+          <w:rFonts w:hint="eastAsia"/>
+        </w:rPr>
+        <w:t>외래키</w:t>
+      </w:r>
+    </w:p>
+    <w:p>
+      <w:r>
+        <w:rPr>
+          <w:rFonts w:hint="eastAsia"/>
+        </w:rPr>
+        <w:t xml:space="preserve">후보키 </w:t>
+      </w:r>
+      <w:r>
+        <w:t xml:space="preserve">– </w:t>
+      </w:r>
+      <w:r>
+        <w:rPr>
+          <w:rFonts w:hint="eastAsia"/>
+        </w:rPr>
+        <w:t>릴레이션 구성하는 속성들 중에서 튜플을 유일하게 식별하기 위해 사용되는 속성들의 부분집합 / 유일성,</w:t>
+      </w:r>
+      <w:r>
+        <w:t xml:space="preserve"> </w:t>
+      </w:r>
+      <w:r>
+        <w:rPr>
+          <w:rFonts w:hint="eastAsia"/>
+        </w:rPr>
+        <w:t>최소성</w:t>
+      </w:r>
+    </w:p>
+    <w:p>
+      <w:r>
+        <w:rPr>
+          <w:rFonts w:hint="eastAsia"/>
+        </w:rPr>
+        <w:t xml:space="preserve">기본키 </w:t>
+      </w:r>
+      <w:r>
+        <w:t xml:space="preserve">– </w:t>
+      </w:r>
+      <w:r>
+        <w:rPr>
+          <w:rFonts w:hint="eastAsia"/>
+        </w:rPr>
+        <w:t>후보키 중에서 특별히 선정된 주기</w:t>
+      </w:r>
+    </w:p>
+    <w:p>
+      <w:r>
+        <w:rPr>
+          <w:rFonts w:hint="eastAsia"/>
+        </w:rPr>
+        <w:t xml:space="preserve">대체키 </w:t>
+      </w:r>
+      <w:r>
+        <w:t xml:space="preserve">– </w:t>
+      </w:r>
+      <w:r>
+        <w:rPr>
+          <w:rFonts w:hint="eastAsia"/>
+        </w:rPr>
+        <w:t>후보키가 둘 중 이상일 때 키본키를 제외한 나머지 후보키를 의미</w:t>
+      </w:r>
+    </w:p>
+    <w:p>
+      <w:r>
+        <w:rPr>
+          <w:rFonts w:hint="eastAsia"/>
+        </w:rPr>
+        <w:t xml:space="preserve">슈퍼키 </w:t>
+      </w:r>
+      <w:r>
+        <w:t xml:space="preserve">– </w:t>
+      </w:r>
+      <w:r>
+        <w:rPr>
+          <w:rFonts w:hint="eastAsia"/>
+        </w:rPr>
+        <w:t>한 릴레이션 내에 있는 속성들의 집합으로 구성된 키</w:t>
+      </w:r>
+    </w:p>
+    <w:p>
+      <w:r>
+        <w:rPr>
+          <w:rFonts w:hint="eastAsia"/>
+        </w:rPr>
+        <w:t xml:space="preserve">외래키 </w:t>
+      </w:r>
+      <w:r>
+        <w:t xml:space="preserve">– </w:t>
+      </w:r>
+      <w:r>
+        <w:rPr>
+          <w:rFonts w:hint="eastAsia"/>
+        </w:rPr>
+        <w:t>다른 릴레이션의 기본키를 참조하는 속성 또는 속성들의 집합</w:t>
+      </w:r>
+    </w:p>
+    <w:p/>
+    <w:p>
+      <w:pPr>
+        <w:rPr>
+          <w:sz w:val="22"/>
+          <w:shd w:val="pct15" w:color="auto" w:fill="FFFFFF"/>
+        </w:rPr>
+      </w:pPr>
+      <w:r>
+        <w:rPr>
+          <w:rFonts w:hint="eastAsia"/>
+          <w:sz w:val="22"/>
+          <w:shd w:val="pct15" w:color="auto" w:fill="FFFFFF"/>
+        </w:rPr>
+        <w:t xml:space="preserve">036 </w:t>
+      </w:r>
+      <w:r>
+        <w:rPr>
+          <w:rFonts w:hint="eastAsia"/>
+          <w:sz w:val="22"/>
+          <w:shd w:val="pct15" w:color="auto" w:fill="FFFFFF"/>
+        </w:rPr>
+        <w:t xml:space="preserve">관계형 데이터베이스의 제약 조건 </w:t>
+      </w:r>
+      <w:r>
+        <w:rPr>
+          <w:sz w:val="22"/>
+          <w:shd w:val="pct15" w:color="auto" w:fill="FFFFFF"/>
+        </w:rPr>
+        <w:t xml:space="preserve">– </w:t>
+      </w:r>
+      <w:r>
+        <w:rPr>
+          <w:rFonts w:hint="eastAsia"/>
+          <w:sz w:val="22"/>
+          <w:shd w:val="pct15" w:color="auto" w:fill="FFFFFF"/>
+        </w:rPr>
+        <w:t>무결성</w:t>
+      </w:r>
+    </w:p>
+    <w:p>
+      <w:r>
+        <w:rPr>
+          <w:rFonts w:hint="eastAsia"/>
+        </w:rPr>
+        <w:t xml:space="preserve">무결성 </w:t>
+      </w:r>
+      <w:r>
+        <w:t xml:space="preserve">– </w:t>
+      </w:r>
+      <w:r>
+        <w:rPr>
+          <w:rFonts w:hint="eastAsia"/>
+        </w:rPr>
+        <w:t>데이터베이스에 저장된 데이터 값과 그것이 표현하는 현실 세계의 실제값이 일치하는 정확성을 의미</w:t>
+      </w:r>
+    </w:p>
+    <w:p>
+      <w:r>
+        <w:rPr>
+          <w:rFonts w:hint="eastAsia"/>
+        </w:rPr>
+        <w:t xml:space="preserve">종류 </w:t>
+      </w:r>
+      <w:r>
+        <w:t xml:space="preserve">– </w:t>
+      </w:r>
+      <w:r>
+        <w:rPr>
+          <w:rFonts w:hint="eastAsia"/>
+        </w:rPr>
+        <w:t xml:space="preserve">개체 </w:t>
+      </w:r>
+      <w:r>
+        <w:t xml:space="preserve">/ </w:t>
+      </w:r>
+      <w:r>
+        <w:rPr>
+          <w:rFonts w:hint="eastAsia"/>
+        </w:rPr>
+        <w:t xml:space="preserve">참조 </w:t>
+      </w:r>
+      <w:r>
+        <w:t xml:space="preserve">/ </w:t>
+      </w:r>
+      <w:r>
+        <w:rPr>
+          <w:rFonts w:hint="eastAsia"/>
+        </w:rPr>
+        <w:t xml:space="preserve">도메인 </w:t>
+      </w:r>
+      <w:r>
+        <w:t xml:space="preserve">/ </w:t>
+      </w:r>
+      <w:r>
+        <w:rPr>
+          <w:rFonts w:hint="eastAsia"/>
+        </w:rPr>
+        <w:t xml:space="preserve">사용자 정의 </w:t>
+      </w:r>
+      <w:r>
+        <w:t xml:space="preserve">/ NULL / </w:t>
+      </w:r>
+      <w:r>
+        <w:rPr>
+          <w:rFonts w:hint="eastAsia"/>
+        </w:rPr>
+        <w:t xml:space="preserve">고유 </w:t>
+      </w:r>
+      <w:r>
+        <w:t xml:space="preserve">/ </w:t>
+      </w:r>
+      <w:r>
+        <w:rPr>
+          <w:rFonts w:hint="eastAsia"/>
+        </w:rPr>
+        <w:t xml:space="preserve">키 </w:t>
+      </w:r>
+      <w:r>
+        <w:t xml:space="preserve">/ </w:t>
+      </w:r>
+      <w:r>
+        <w:rPr>
+          <w:rFonts w:hint="eastAsia"/>
+        </w:rPr>
+        <w:t>관계</w:t>
+      </w:r>
+    </w:p>
+    <w:p/>
+    <w:p>
+      <w:pPr>
+        <w:rPr>
+          <w:sz w:val="22"/>
+          <w:shd w:val="pct15" w:color="auto" w:fill="FFFFFF"/>
+        </w:rPr>
+      </w:pPr>
+      <w:r>
+        <w:rPr>
+          <w:rFonts w:hint="eastAsia"/>
+          <w:sz w:val="22"/>
+          <w:shd w:val="pct15" w:color="auto" w:fill="FFFFFF"/>
+        </w:rPr>
+        <w:t>037 관계대수 및 관계해석</w:t>
+      </w:r>
+    </w:p>
+    <w:p>
+      <w:r>
+        <w:rPr>
+          <w:rFonts w:hint="eastAsia"/>
+        </w:rPr>
+        <w:t xml:space="preserve">관계대수 </w:t>
+      </w:r>
+      <w:r>
+        <w:t xml:space="preserve">– </w:t>
+      </w:r>
+      <w:r>
+        <w:rPr>
+          <w:rFonts w:hint="eastAsia"/>
+        </w:rPr>
+        <w:t>원하는 정보와 그 정보를 검색하기 위해 어떻게 유도하는가를 기술하는 절차적인 언어</w:t>
+      </w:r>
+    </w:p>
+    <w:p>
+      <w:r>
+        <w:rPr>
+          <w:rFonts w:hint="eastAsia"/>
+        </w:rPr>
+        <w:t xml:space="preserve">순수 관계 연산자 </w:t>
+      </w:r>
+      <w:r>
+        <w:t xml:space="preserve">– Select / Project / Join / Division </w:t>
+      </w:r>
+    </w:p>
+    <w:p>
+      <w:r>
+        <w:rPr>
+          <w:rFonts w:hint="eastAsia"/>
+        </w:rPr>
+        <w:t xml:space="preserve">일반 집합 연산자 </w:t>
+      </w:r>
+      <w:r>
+        <w:t xml:space="preserve">– </w:t>
+      </w:r>
+      <w:r>
+        <w:rPr>
+          <w:rFonts w:hint="eastAsia"/>
+        </w:rPr>
+        <w:t xml:space="preserve">합집합 </w:t>
+      </w:r>
+      <w:r>
+        <w:t xml:space="preserve">/ </w:t>
+      </w:r>
+      <w:r>
+        <w:rPr>
+          <w:rFonts w:hint="eastAsia"/>
+        </w:rPr>
+        <w:t xml:space="preserve">교집합 </w:t>
+      </w:r>
+      <w:r>
+        <w:t xml:space="preserve">/ </w:t>
+      </w:r>
+      <w:r>
+        <w:rPr>
+          <w:rFonts w:hint="eastAsia"/>
+        </w:rPr>
+        <w:t xml:space="preserve">차집합 </w:t>
+      </w:r>
+      <w:r>
+        <w:t xml:space="preserve">/ </w:t>
+      </w:r>
+      <w:r>
+        <w:rPr>
+          <w:rFonts w:hint="eastAsia"/>
+        </w:rPr>
+        <w:t>교차곱</w:t>
+      </w:r>
+    </w:p>
+    <w:p>
+      <w:r>
+        <w:rPr>
+          <w:rFonts w:hint="eastAsia"/>
+        </w:rPr>
+        <w:t xml:space="preserve">관계해석 </w:t>
+      </w:r>
+      <w:r>
+        <w:t xml:space="preserve">– </w:t>
+      </w:r>
+      <w:r>
+        <w:rPr>
+          <w:rFonts w:hint="eastAsia"/>
+        </w:rPr>
+        <w:t>관계 데이터의 연산을 표현하는 방법</w:t>
+      </w:r>
+    </w:p>
+    <w:p/>
     <w:sectPr>
       <w:pgSz w:w="11906" w:h="16838"/>
       <w:pgMar w:top="1701" w:right="1440" w:bottom="1440" w:left="1440" w:header="851" w:footer="992" w:gutter="0"/>

</xml_diff>

<commit_message>
update 2장 데이터 입출력 구현.docx 2장 038~039
</commit_message>
<xml_diff>
--- a/실기/2장 데이터 입출력 구현.docx
+++ b/실기/2장 데이터 입출력 구현.docx
@@ -1250,117 +1250,810 @@
           <w:shd w:val="pct15" w:color="auto" w:fill="FFFFFF"/>
         </w:rPr>
       </w:pPr>
+      <w:r>
+        <w:rPr>
+          <w:rFonts w:hint="eastAsia"/>
+          <w:sz w:val="22"/>
+          <w:shd w:val="pct15" w:color="auto" w:fill="FFFFFF"/>
+        </w:rPr>
+        <w:t xml:space="preserve">035 관계형 데이터베이스의 제약 조건 </w:t>
+      </w:r>
+      <w:r>
+        <w:rPr>
+          <w:sz w:val="22"/>
+          <w:shd w:val="pct15" w:color="auto" w:fill="FFFFFF"/>
+        </w:rPr>
+        <w:t xml:space="preserve">– </w:t>
+      </w:r>
+      <w:r>
+        <w:rPr>
+          <w:rFonts w:hint="eastAsia"/>
+          <w:sz w:val="22"/>
+          <w:shd w:val="pct15" w:color="auto" w:fill="FFFFFF"/>
+        </w:rPr>
+        <w:t>키</w:t>
+      </w:r>
+    </w:p>
+    <w:p>
+      <w:r>
+        <w:rPr>
+          <w:rFonts w:hint="eastAsia"/>
+        </w:rPr>
+        <w:t xml:space="preserve">키 </w:t>
+      </w:r>
+      <w:r>
+        <w:t xml:space="preserve">– </w:t>
+      </w:r>
+      <w:r>
+        <w:rPr>
+          <w:rFonts w:hint="eastAsia"/>
+        </w:rPr>
+        <w:t>데이터베이스에서 조건에 만족하는 튜플을 찾거나 순서대로 정렬할 때 기준이 되는 속성</w:t>
+      </w:r>
+    </w:p>
+    <w:p>
+      <w:r>
+        <w:rPr>
+          <w:rFonts w:hint="eastAsia"/>
+        </w:rPr>
+        <w:t xml:space="preserve">키의 종류 </w:t>
+      </w:r>
+      <w:r>
+        <w:t xml:space="preserve">: </w:t>
+      </w:r>
+      <w:r>
+        <w:rPr>
+          <w:rFonts w:hint="eastAsia"/>
+        </w:rPr>
+        <w:t xml:space="preserve">후보키 </w:t>
+      </w:r>
+      <w:r>
+        <w:t xml:space="preserve">/ </w:t>
+      </w:r>
+      <w:r>
+        <w:rPr>
+          <w:rFonts w:hint="eastAsia"/>
+        </w:rPr>
+        <w:t xml:space="preserve">기본키 </w:t>
+      </w:r>
+      <w:r>
+        <w:t xml:space="preserve">/ </w:t>
+      </w:r>
+      <w:r>
+        <w:rPr>
+          <w:rFonts w:hint="eastAsia"/>
+        </w:rPr>
+        <w:t xml:space="preserve">대체키 </w:t>
+      </w:r>
+      <w:r>
+        <w:t xml:space="preserve">/ </w:t>
+      </w:r>
+      <w:r>
+        <w:rPr>
+          <w:rFonts w:hint="eastAsia"/>
+        </w:rPr>
+        <w:t xml:space="preserve">슈퍼키 </w:t>
+      </w:r>
+      <w:r>
+        <w:t xml:space="preserve">/ </w:t>
+      </w:r>
+      <w:r>
+        <w:rPr>
+          <w:rFonts w:hint="eastAsia"/>
+        </w:rPr>
+        <w:t>외래키</w:t>
+      </w:r>
+    </w:p>
+    <w:p>
+      <w:r>
+        <w:rPr>
+          <w:rFonts w:hint="eastAsia"/>
+        </w:rPr>
+        <w:t xml:space="preserve">후보키 </w:t>
+      </w:r>
+      <w:r>
+        <w:t xml:space="preserve">– </w:t>
+      </w:r>
+      <w:r>
+        <w:rPr>
+          <w:rFonts w:hint="eastAsia"/>
+        </w:rPr>
+        <w:t>릴레이션 구성하는 속성들 중에서 튜플을 유일하게 식별하기 위해 사용되는 속성들의 부분집합 / 유일성,</w:t>
+      </w:r>
+      <w:r>
+        <w:t xml:space="preserve"> </w:t>
+      </w:r>
+      <w:r>
+        <w:rPr>
+          <w:rFonts w:hint="eastAsia"/>
+        </w:rPr>
+        <w:t>최소성</w:t>
+      </w:r>
+    </w:p>
+    <w:p>
+      <w:r>
+        <w:rPr>
+          <w:rFonts w:hint="eastAsia"/>
+        </w:rPr>
+        <w:t xml:space="preserve">기본키 </w:t>
+      </w:r>
+      <w:r>
+        <w:t xml:space="preserve">– </w:t>
+      </w:r>
+      <w:r>
+        <w:rPr>
+          <w:rFonts w:hint="eastAsia"/>
+        </w:rPr>
+        <w:t>후보키 중에서 특별히 선정된 주기</w:t>
+      </w:r>
+    </w:p>
+    <w:p>
+      <w:r>
+        <w:rPr>
+          <w:rFonts w:hint="eastAsia"/>
+        </w:rPr>
+        <w:t xml:space="preserve">대체키 </w:t>
+      </w:r>
+      <w:r>
+        <w:t xml:space="preserve">– </w:t>
+      </w:r>
+      <w:r>
+        <w:rPr>
+          <w:rFonts w:hint="eastAsia"/>
+        </w:rPr>
+        <w:t>후보키가 둘 중 이상일 때 키본키를 제외한 나머지 후보키를 의미</w:t>
+      </w:r>
+    </w:p>
+    <w:p>
+      <w:r>
+        <w:rPr>
+          <w:rFonts w:hint="eastAsia"/>
+        </w:rPr>
+        <w:t xml:space="preserve">슈퍼키 </w:t>
+      </w:r>
+      <w:r>
+        <w:t xml:space="preserve">– </w:t>
+      </w:r>
+      <w:r>
+        <w:rPr>
+          <w:rFonts w:hint="eastAsia"/>
+        </w:rPr>
+        <w:t>한 릴레이션 내에 있는 속성들의 집합으로 구성된 키</w:t>
+      </w:r>
+    </w:p>
+    <w:p>
+      <w:r>
+        <w:rPr>
+          <w:rFonts w:hint="eastAsia"/>
+        </w:rPr>
+        <w:t xml:space="preserve">외래키 </w:t>
+      </w:r>
+      <w:r>
+        <w:t xml:space="preserve">– </w:t>
+      </w:r>
+      <w:r>
+        <w:rPr>
+          <w:rFonts w:hint="eastAsia"/>
+        </w:rPr>
+        <w:t>다른 릴레이션의 기본키를 참조하는 속성 또는 속성들의 집합</w:t>
+      </w:r>
+    </w:p>
+    <w:p/>
+    <w:p>
+      <w:pPr>
+        <w:rPr>
+          <w:sz w:val="22"/>
+          <w:shd w:val="pct15" w:color="auto" w:fill="FFFFFF"/>
+        </w:rPr>
+      </w:pPr>
+      <w:r>
+        <w:rPr>
+          <w:rFonts w:hint="eastAsia"/>
+          <w:sz w:val="22"/>
+          <w:shd w:val="pct15" w:color="auto" w:fill="FFFFFF"/>
+        </w:rPr>
+        <w:t xml:space="preserve">036 </w:t>
+      </w:r>
+      <w:r>
+        <w:rPr>
+          <w:rFonts w:hint="eastAsia"/>
+          <w:sz w:val="22"/>
+          <w:shd w:val="pct15" w:color="auto" w:fill="FFFFFF"/>
+        </w:rPr>
+        <w:t xml:space="preserve">관계형 데이터베이스의 제약 조건 </w:t>
+      </w:r>
+      <w:r>
+        <w:rPr>
+          <w:sz w:val="22"/>
+          <w:shd w:val="pct15" w:color="auto" w:fill="FFFFFF"/>
+        </w:rPr>
+        <w:t xml:space="preserve">– </w:t>
+      </w:r>
+      <w:r>
+        <w:rPr>
+          <w:rFonts w:hint="eastAsia"/>
+          <w:sz w:val="22"/>
+          <w:shd w:val="pct15" w:color="auto" w:fill="FFFFFF"/>
+        </w:rPr>
+        <w:t>무결성</w:t>
+      </w:r>
+    </w:p>
+    <w:p>
+      <w:r>
+        <w:rPr>
+          <w:rFonts w:hint="eastAsia"/>
+        </w:rPr>
+        <w:t xml:space="preserve">무결성 </w:t>
+      </w:r>
+      <w:r>
+        <w:t xml:space="preserve">– </w:t>
+      </w:r>
+      <w:r>
+        <w:rPr>
+          <w:rFonts w:hint="eastAsia"/>
+        </w:rPr>
+        <w:t>데이터베이스에 저장된 데이터 값과 그것이 표현하는 현실 세계의 실제값이 일치하는 정확성을 의미</w:t>
+      </w:r>
+    </w:p>
+    <w:p>
+      <w:r>
+        <w:rPr>
+          <w:rFonts w:hint="eastAsia"/>
+        </w:rPr>
+        <w:t xml:space="preserve">종류 </w:t>
+      </w:r>
+      <w:r>
+        <w:t xml:space="preserve">– </w:t>
+      </w:r>
+      <w:r>
+        <w:rPr>
+          <w:rFonts w:hint="eastAsia"/>
+        </w:rPr>
+        <w:t xml:space="preserve">개체 </w:t>
+      </w:r>
+      <w:r>
+        <w:t xml:space="preserve">/ </w:t>
+      </w:r>
+      <w:r>
+        <w:rPr>
+          <w:rFonts w:hint="eastAsia"/>
+        </w:rPr>
+        <w:t xml:space="preserve">참조 </w:t>
+      </w:r>
+      <w:r>
+        <w:t xml:space="preserve">/ </w:t>
+      </w:r>
+      <w:r>
+        <w:rPr>
+          <w:rFonts w:hint="eastAsia"/>
+        </w:rPr>
+        <w:t xml:space="preserve">도메인 </w:t>
+      </w:r>
+      <w:r>
+        <w:t xml:space="preserve">/ </w:t>
+      </w:r>
+      <w:r>
+        <w:rPr>
+          <w:rFonts w:hint="eastAsia"/>
+        </w:rPr>
+        <w:t xml:space="preserve">사용자 정의 </w:t>
+      </w:r>
+      <w:r>
+        <w:t xml:space="preserve">/ NULL / </w:t>
+      </w:r>
+      <w:r>
+        <w:rPr>
+          <w:rFonts w:hint="eastAsia"/>
+        </w:rPr>
+        <w:t xml:space="preserve">고유 </w:t>
+      </w:r>
+      <w:r>
+        <w:t xml:space="preserve">/ </w:t>
+      </w:r>
+      <w:r>
+        <w:rPr>
+          <w:rFonts w:hint="eastAsia"/>
+        </w:rPr>
+        <w:t xml:space="preserve">키 </w:t>
+      </w:r>
+      <w:r>
+        <w:t xml:space="preserve">/ </w:t>
+      </w:r>
+      <w:r>
+        <w:rPr>
+          <w:rFonts w:hint="eastAsia"/>
+        </w:rPr>
+        <w:t>관계</w:t>
+      </w:r>
+    </w:p>
+    <w:p/>
+    <w:p>
+      <w:pPr>
+        <w:rPr>
+          <w:sz w:val="22"/>
+          <w:shd w:val="pct15" w:color="auto" w:fill="FFFFFF"/>
+        </w:rPr>
+      </w:pPr>
+      <w:r>
+        <w:rPr>
+          <w:rFonts w:hint="eastAsia"/>
+          <w:sz w:val="22"/>
+          <w:shd w:val="pct15" w:color="auto" w:fill="FFFFFF"/>
+        </w:rPr>
+        <w:t>037 관계대수 및 관계해석</w:t>
+      </w:r>
+    </w:p>
+    <w:p>
+      <w:r>
+        <w:rPr>
+          <w:rFonts w:hint="eastAsia"/>
+        </w:rPr>
+        <w:t xml:space="preserve">관계대수 </w:t>
+      </w:r>
+      <w:r>
+        <w:t xml:space="preserve">– </w:t>
+      </w:r>
+      <w:r>
+        <w:rPr>
+          <w:rFonts w:hint="eastAsia"/>
+        </w:rPr>
+        <w:t>원하는 정보와 그 정보를 검색하기 위해 어떻게 유도하는가를 기술하는 절차적인 언어</w:t>
+      </w:r>
+    </w:p>
+    <w:p>
+      <w:r>
+        <w:rPr>
+          <w:rFonts w:hint="eastAsia"/>
+        </w:rPr>
+        <w:t xml:space="preserve">순수 관계 연산자 </w:t>
+      </w:r>
+      <w:r>
+        <w:t xml:space="preserve">– Select / Project / Join / Division </w:t>
+      </w:r>
+    </w:p>
+    <w:p>
+      <w:r>
+        <w:rPr>
+          <w:rFonts w:hint="eastAsia"/>
+        </w:rPr>
+        <w:t xml:space="preserve">일반 집합 연산자 </w:t>
+      </w:r>
+      <w:r>
+        <w:t xml:space="preserve">– </w:t>
+      </w:r>
+      <w:r>
+        <w:rPr>
+          <w:rFonts w:hint="eastAsia"/>
+        </w:rPr>
+        <w:t xml:space="preserve">합집합 </w:t>
+      </w:r>
+      <w:r>
+        <w:t xml:space="preserve">/ </w:t>
+      </w:r>
+      <w:r>
+        <w:rPr>
+          <w:rFonts w:hint="eastAsia"/>
+        </w:rPr>
+        <w:t xml:space="preserve">교집합 </w:t>
+      </w:r>
+      <w:r>
+        <w:t xml:space="preserve">/ </w:t>
+      </w:r>
+      <w:r>
+        <w:rPr>
+          <w:rFonts w:hint="eastAsia"/>
+        </w:rPr>
+        <w:t xml:space="preserve">차집합 </w:t>
+      </w:r>
+      <w:r>
+        <w:t xml:space="preserve">/ </w:t>
+      </w:r>
+      <w:r>
+        <w:rPr>
+          <w:rFonts w:hint="eastAsia"/>
+        </w:rPr>
+        <w:t>교차곱</w:t>
+      </w:r>
+    </w:p>
+    <w:p>
+      <w:r>
+        <w:rPr>
+          <w:rFonts w:hint="eastAsia"/>
+        </w:rPr>
+        <w:t xml:space="preserve">관계해석 </w:t>
+      </w:r>
+      <w:r>
+        <w:t xml:space="preserve">– </w:t>
+      </w:r>
+      <w:r>
+        <w:rPr>
+          <w:rFonts w:hint="eastAsia"/>
+        </w:rPr>
+        <w:t>관계 데이터의 연산을 표현하는 방법</w:t>
+      </w:r>
+    </w:p>
+    <w:p/>
+    <w:p>
+      <w:pPr>
+        <w:rPr>
+          <w:sz w:val="22"/>
+          <w:shd w:val="pct15" w:color="auto" w:fill="FFFFFF"/>
+        </w:rPr>
+      </w:pPr>
+      <w:r>
+        <w:rPr>
+          <w:rFonts w:hint="eastAsia"/>
+          <w:sz w:val="22"/>
+          <w:shd w:val="pct15" w:color="auto" w:fill="FFFFFF"/>
+        </w:rPr>
+        <w:t>038</w:t>
+      </w:r>
+      <w:r>
+        <w:rPr>
+          <w:sz w:val="22"/>
+          <w:shd w:val="pct15" w:color="auto" w:fill="FFFFFF"/>
+        </w:rPr>
+        <w:t xml:space="preserve"> </w:t>
+      </w:r>
+      <w:r>
+        <w:rPr>
+          <w:rFonts w:hint="eastAsia"/>
+          <w:sz w:val="22"/>
+          <w:shd w:val="pct15" w:color="auto" w:fill="FFFFFF"/>
+        </w:rPr>
+        <w:t>이상 /</w:t>
+      </w:r>
+      <w:r>
+        <w:rPr>
+          <w:sz w:val="22"/>
+          <w:shd w:val="pct15" w:color="auto" w:fill="FFFFFF"/>
+        </w:rPr>
+        <w:t xml:space="preserve"> </w:t>
+      </w:r>
+      <w:r>
+        <w:rPr>
+          <w:rFonts w:hint="eastAsia"/>
+          <w:sz w:val="22"/>
+          <w:shd w:val="pct15" w:color="auto" w:fill="FFFFFF"/>
+        </w:rPr>
+        <w:t>함수적 종속</w:t>
+      </w:r>
+    </w:p>
+    <w:p>
+      <w:r>
+        <w:rPr>
+          <w:rFonts w:hint="eastAsia"/>
+        </w:rPr>
+        <w:t xml:space="preserve">이상 </w:t>
+      </w:r>
+      <w:r>
+        <w:t xml:space="preserve">– </w:t>
+      </w:r>
+      <w:r>
+        <w:rPr>
+          <w:rFonts w:hint="eastAsia"/>
+        </w:rPr>
+        <w:t>테이블이란 일부 속성들의 종속으로 인해 데이터의 중복이 발생하고 이 중복으로 인해 테이블 조작 시 문제가 발생하는 현상을 의미</w:t>
+      </w:r>
+    </w:p>
+    <w:p>
+      <w:r>
+        <w:rPr>
+          <w:rFonts w:hint="eastAsia"/>
+        </w:rPr>
+        <w:t xml:space="preserve">삽입 이상 </w:t>
+      </w:r>
+      <w:r>
+        <w:t xml:space="preserve">– </w:t>
+      </w:r>
+      <w:r>
+        <w:rPr>
+          <w:rFonts w:hint="eastAsia"/>
+        </w:rPr>
+        <w:t>테이블에 데이터를 삽입할 때 의도와는 상관없이 원하지 않는 값들로 인해 삽입할 수 없게 되는 현상</w:t>
+      </w:r>
+    </w:p>
+    <w:p>
+      <w:r>
+        <w:rPr>
+          <w:rFonts w:hint="eastAsia"/>
+        </w:rPr>
+        <w:t xml:space="preserve">삭제 이상 </w:t>
+      </w:r>
+      <w:r>
+        <w:t xml:space="preserve">– </w:t>
+      </w:r>
+      <w:r>
+        <w:rPr>
+          <w:rFonts w:hint="eastAsia"/>
+        </w:rPr>
+        <w:t>테이블에서 한 튜플을 삭제할 때 의도와는 상관없는 값들도 함께 삭제되는 현상</w:t>
+      </w:r>
+    </w:p>
+    <w:p>
+      <w:r>
+        <w:rPr>
+          <w:rFonts w:hint="eastAsia"/>
+        </w:rPr>
+        <w:t xml:space="preserve">갱신 이상 </w:t>
+      </w:r>
+      <w:r>
+        <w:t xml:space="preserve">– </w:t>
+      </w:r>
+      <w:r>
+        <w:rPr>
+          <w:rFonts w:hint="eastAsia"/>
+        </w:rPr>
+        <w:t>테이블에서 튜플에 있는 속성 값을 갱신할 대 일부 튜플의 정보만 갱신되어 정보에 불일치성이 생기는 현상</w:t>
+      </w:r>
+    </w:p>
+    <w:p>
+      <w:r>
+        <w:rPr>
+          <w:rFonts w:hint="eastAsia"/>
+        </w:rPr>
+        <w:t xml:space="preserve">함수적 종속 </w:t>
+      </w:r>
+      <w:r>
+        <w:t>–</w:t>
+      </w:r>
+      <w:r>
+        <w:t xml:space="preserve"> </w:t>
+      </w:r>
+      <w:r>
+        <w:rPr>
+          <w:rFonts w:hint="eastAsia"/>
+        </w:rPr>
+        <w:t xml:space="preserve">속성 </w:t>
+      </w:r>
+      <w:r>
+        <w:t>X</w:t>
+      </w:r>
+      <w:r>
+        <w:rPr>
+          <w:rFonts w:hint="eastAsia"/>
+        </w:rPr>
+        <w:t xml:space="preserve">의 값 각각에 대하여 시간에 관계없이 항상 속성 </w:t>
+      </w:r>
+      <w:r>
+        <w:t>Y</w:t>
+      </w:r>
+      <w:r>
+        <w:rPr>
+          <w:rFonts w:hint="eastAsia"/>
+        </w:rPr>
+        <w:t xml:space="preserve">의 값이 오직 하나만 연관되어 있을 때 </w:t>
+      </w:r>
+      <w:r>
+        <w:t>Y</w:t>
+      </w:r>
+      <w:r>
+        <w:rPr>
+          <w:rFonts w:hint="eastAsia"/>
+        </w:rPr>
+        <w:t xml:space="preserve">는 </w:t>
+      </w:r>
+      <w:r>
+        <w:t>X</w:t>
+      </w:r>
+      <w:r>
+        <w:rPr>
+          <w:rFonts w:hint="eastAsia"/>
+        </w:rPr>
+        <w:t xml:space="preserve">에 함수적 종속 또는 </w:t>
+      </w:r>
+      <w:r>
+        <w:t>X</w:t>
+      </w:r>
+      <w:r>
+        <w:rPr>
+          <w:rFonts w:hint="eastAsia"/>
+        </w:rPr>
+        <w:t>가 Y를 함수적으로 결정한다고 함</w:t>
+      </w:r>
+    </w:p>
+    <w:p/>
+    <w:p>
+      <w:pPr>
+        <w:rPr>
+          <w:sz w:val="22"/>
+          <w:shd w:val="pct15" w:color="auto" w:fill="FFFFFF"/>
+        </w:rPr>
+      </w:pPr>
+      <w:r>
+        <w:rPr>
+          <w:rFonts w:hint="eastAsia"/>
+          <w:sz w:val="22"/>
+          <w:shd w:val="pct15" w:color="auto" w:fill="FFFFFF"/>
+        </w:rPr>
+        <w:t>039 정규화</w:t>
+      </w:r>
+    </w:p>
+    <w:p>
+      <w:r>
+        <w:rPr>
+          <w:rFonts w:hint="eastAsia"/>
+        </w:rPr>
+        <w:t>- 테이블의 속성들이 상호 종속적인 관계를 갖는 특성을 이용하여 테이블을 무손실 분해하는 과정</w:t>
+      </w:r>
+    </w:p>
+    <w:p>
+      <w:r>
+        <w:rPr>
+          <w:rFonts w:hint="eastAsia"/>
+        </w:rPr>
+        <w:t xml:space="preserve">제 </w:t>
+      </w:r>
+      <w:r>
+        <w:t>1</w:t>
+      </w:r>
+      <w:r>
+        <w:rPr>
+          <w:rFonts w:hint="eastAsia"/>
+        </w:rPr>
+        <w:t xml:space="preserve">정규형 </w:t>
+      </w:r>
+      <w:r>
+        <w:t>–</w:t>
+      </w:r>
+      <w:r>
+        <w:rPr>
+          <w:rFonts w:hint="eastAsia"/>
+        </w:rPr>
+        <w:t xml:space="preserve"> 테이블에 속한 모든 속성의 도메인이 원자 값만으로 되어 있는 정규형</w:t>
+      </w:r>
+    </w:p>
+    <w:p>
+      <w:r>
+        <w:rPr>
+          <w:rFonts w:hint="eastAsia"/>
+        </w:rPr>
+        <w:t xml:space="preserve">제 </w:t>
+      </w:r>
+      <w:r>
+        <w:t>2</w:t>
+      </w:r>
+      <w:r>
+        <w:rPr>
+          <w:rFonts w:hint="eastAsia"/>
+        </w:rPr>
+        <w:t xml:space="preserve">정규형 </w:t>
+      </w:r>
+      <w:r>
+        <w:t xml:space="preserve">– </w:t>
+      </w:r>
+      <w:r>
+        <w:rPr>
+          <w:rFonts w:hint="eastAsia"/>
+        </w:rPr>
+        <w:t xml:space="preserve">테이블이 제 </w:t>
+      </w:r>
+      <w:r>
+        <w:t>1</w:t>
+      </w:r>
+      <w:r>
+        <w:rPr>
+          <w:rFonts w:hint="eastAsia"/>
+        </w:rPr>
+        <w:t>정규형이고,</w:t>
+      </w:r>
+      <w:r>
+        <w:t xml:space="preserve"> </w:t>
+      </w:r>
+      <w:r>
+        <w:rPr>
+          <w:rFonts w:hint="eastAsia"/>
+        </w:rPr>
+        <w:t>기본키가 아닌 모든 속성이 기본키에 대하여 완전 함수적 종속을 만족하는 정규형</w:t>
+      </w:r>
+    </w:p>
+    <w:p>
+      <w:r>
+        <w:rPr>
+          <w:rFonts w:hint="eastAsia"/>
+        </w:rPr>
+        <w:t xml:space="preserve">제 </w:t>
+      </w:r>
+      <w:r>
+        <w:t>3</w:t>
+      </w:r>
+      <w:r>
+        <w:rPr>
+          <w:rFonts w:hint="eastAsia"/>
+        </w:rPr>
+        <w:t xml:space="preserve">정규형 </w:t>
+      </w:r>
+      <w:r>
+        <w:t xml:space="preserve">– </w:t>
+      </w:r>
+      <w:r>
+        <w:rPr>
+          <w:rFonts w:hint="eastAsia"/>
+        </w:rPr>
+        <w:t xml:space="preserve">테이블이 제 </w:t>
+      </w:r>
+      <w:r>
+        <w:t>2</w:t>
+      </w:r>
+      <w:r>
+        <w:rPr>
+          <w:rFonts w:hint="eastAsia"/>
+        </w:rPr>
+        <w:t>정규형이고,</w:t>
+      </w:r>
+      <w:r>
+        <w:t xml:space="preserve"> </w:t>
+      </w:r>
+      <w:r>
+        <w:rPr>
+          <w:rFonts w:hint="eastAsia"/>
+        </w:rPr>
+        <w:t>기본키가 아닌 모든 속성이 기본키에 대해 이행적 함수적 종속을 만족하지 않는 정규형</w:t>
+      </w:r>
+    </w:p>
+    <w:p>
+      <w:r>
+        <w:t xml:space="preserve">BCNF – </w:t>
+      </w:r>
+      <w:r>
+        <w:rPr>
+          <w:rFonts w:hint="eastAsia"/>
+        </w:rPr>
+        <w:t>테이블에서 모든 결정자가 후보키인 정규형</w:t>
+      </w:r>
+    </w:p>
+    <w:p>
+      <w:r>
+        <w:rPr>
+          <w:rFonts w:hint="eastAsia"/>
+        </w:rPr>
+        <w:lastRenderedPageBreak/>
+        <w:t xml:space="preserve">제 4정규형 </w:t>
+      </w:r>
+      <w:r>
+        <w:t xml:space="preserve">– </w:t>
+      </w:r>
+      <w:r>
+        <w:rPr>
+          <w:rFonts w:hint="eastAsia"/>
+        </w:rPr>
+        <w:t xml:space="preserve">테이블에 다중 값 종속이 존재할 경우 테이블의 모든 속성이 </w:t>
+      </w:r>
+      <w:r>
+        <w:t>A</w:t>
+      </w:r>
       <w:bookmarkStart w:id="0" w:name="_GoBack"/>
       <w:bookmarkEnd w:id="0"/>
       <w:r>
         <w:rPr>
           <w:rFonts w:hint="eastAsia"/>
-          <w:sz w:val="22"/>
-          <w:shd w:val="pct15" w:color="auto" w:fill="FFFFFF"/>
-        </w:rPr>
-        <w:t xml:space="preserve">035 관계형 데이터베이스의 제약 조건 </w:t>
-      </w:r>
-      <w:r>
-        <w:rPr>
-          <w:sz w:val="22"/>
-          <w:shd w:val="pct15" w:color="auto" w:fill="FFFFFF"/>
-        </w:rPr>
-        <w:t xml:space="preserve">– </w:t>
-      </w:r>
-      <w:r>
-        <w:rPr>
-          <w:rFonts w:hint="eastAsia"/>
-          <w:sz w:val="22"/>
-          <w:shd w:val="pct15" w:color="auto" w:fill="FFFFFF"/>
-        </w:rPr>
-        <w:t>키</w:t>
-      </w:r>
-    </w:p>
-    <w:p>
-      <w:r>
-        <w:rPr>
-          <w:rFonts w:hint="eastAsia"/>
-        </w:rPr>
-        <w:t xml:space="preserve">키 </w:t>
-      </w:r>
-      <w:r>
-        <w:t xml:space="preserve">– </w:t>
-      </w:r>
-      <w:r>
-        <w:rPr>
-          <w:rFonts w:hint="eastAsia"/>
-        </w:rPr>
-        <w:t>데이터베이스에서 조건에 만족하는 튜플을 찾거나 순서대로 정렬할 때 기준이 되는 속성</w:t>
-      </w:r>
-    </w:p>
-    <w:p>
-      <w:r>
-        <w:rPr>
-          <w:rFonts w:hint="eastAsia"/>
-        </w:rPr>
-        <w:t xml:space="preserve">키의 종류 </w:t>
-      </w:r>
-      <w:r>
-        <w:t xml:space="preserve">: </w:t>
-      </w:r>
-      <w:r>
-        <w:rPr>
-          <w:rFonts w:hint="eastAsia"/>
-        </w:rPr>
-        <w:t xml:space="preserve">후보키 </w:t>
-      </w:r>
-      <w:r>
-        <w:t xml:space="preserve">/ </w:t>
-      </w:r>
-      <w:r>
-        <w:rPr>
-          <w:rFonts w:hint="eastAsia"/>
-        </w:rPr>
-        <w:t xml:space="preserve">기본키 </w:t>
-      </w:r>
-      <w:r>
-        <w:t xml:space="preserve">/ </w:t>
-      </w:r>
-      <w:r>
-        <w:rPr>
-          <w:rFonts w:hint="eastAsia"/>
-        </w:rPr>
-        <w:t xml:space="preserve">대체키 </w:t>
-      </w:r>
-      <w:r>
-        <w:t xml:space="preserve">/ </w:t>
-      </w:r>
-      <w:r>
-        <w:rPr>
-          <w:rFonts w:hint="eastAsia"/>
-        </w:rPr>
-        <w:t xml:space="preserve">슈퍼키 </w:t>
-      </w:r>
-      <w:r>
-        <w:t xml:space="preserve">/ </w:t>
-      </w:r>
-      <w:r>
-        <w:rPr>
-          <w:rFonts w:hint="eastAsia"/>
-        </w:rPr>
-        <w:t>외래키</w:t>
-      </w:r>
-    </w:p>
-    <w:p>
-      <w:r>
-        <w:rPr>
-          <w:rFonts w:hint="eastAsia"/>
-        </w:rPr>
-        <w:t xml:space="preserve">후보키 </w:t>
-      </w:r>
-      <w:r>
-        <w:t xml:space="preserve">– </w:t>
-      </w:r>
-      <w:r>
-        <w:rPr>
-          <w:rFonts w:hint="eastAsia"/>
-        </w:rPr>
-        <w:t>릴레이션 구성하는 속성들 중에서 튜플을 유일하게 식별하기 위해 사용되는 속성들의 부분집합 / 유일성,</w:t>
+        </w:rPr>
+        <w:t>에 함수적 종속 관계를 만족하는 정규형</w:t>
+      </w:r>
+    </w:p>
+    <w:p>
+      <w:pPr>
+        <w:rPr>
+          <w:rFonts w:hint="eastAsia"/>
+        </w:rPr>
+      </w:pPr>
+      <w:r>
+        <w:rPr>
+          <w:rFonts w:hint="eastAsia"/>
+        </w:rPr>
+        <w:t xml:space="preserve">제 </w:t>
+      </w:r>
+      <w:r>
+        <w:t>5</w:t>
+      </w:r>
+      <w:r>
+        <w:rPr>
+          <w:rFonts w:hint="eastAsia"/>
+        </w:rPr>
+        <w:t xml:space="preserve">정규형 </w:t>
+      </w:r>
+      <w:r>
+        <w:t>–</w:t>
       </w:r>
       <w:r>
         <w:t xml:space="preserve"> </w:t>
@@ -1369,312 +2062,9 @@
         <w:rPr>
           <w:rFonts w:hint="eastAsia"/>
         </w:rPr>
-        <w:t>최소성</w:t>
-      </w:r>
-    </w:p>
-    <w:p>
-      <w:r>
-        <w:rPr>
-          <w:rFonts w:hint="eastAsia"/>
-        </w:rPr>
-        <w:t xml:space="preserve">기본키 </w:t>
-      </w:r>
-      <w:r>
-        <w:t xml:space="preserve">– </w:t>
-      </w:r>
-      <w:r>
-        <w:rPr>
-          <w:rFonts w:hint="eastAsia"/>
-        </w:rPr>
-        <w:t>후보키 중에서 특별히 선정된 주기</w:t>
-      </w:r>
-    </w:p>
-    <w:p>
-      <w:r>
-        <w:rPr>
-          <w:rFonts w:hint="eastAsia"/>
-        </w:rPr>
-        <w:t xml:space="preserve">대체키 </w:t>
-      </w:r>
-      <w:r>
-        <w:t xml:space="preserve">– </w:t>
-      </w:r>
-      <w:r>
-        <w:rPr>
-          <w:rFonts w:hint="eastAsia"/>
-        </w:rPr>
-        <w:t>후보키가 둘 중 이상일 때 키본키를 제외한 나머지 후보키를 의미</w:t>
-      </w:r>
-    </w:p>
-    <w:p>
-      <w:r>
-        <w:rPr>
-          <w:rFonts w:hint="eastAsia"/>
-        </w:rPr>
-        <w:t xml:space="preserve">슈퍼키 </w:t>
-      </w:r>
-      <w:r>
-        <w:t xml:space="preserve">– </w:t>
-      </w:r>
-      <w:r>
-        <w:rPr>
-          <w:rFonts w:hint="eastAsia"/>
-        </w:rPr>
-        <w:t>한 릴레이션 내에 있는 속성들의 집합으로 구성된 키</w:t>
-      </w:r>
-    </w:p>
-    <w:p>
-      <w:r>
-        <w:rPr>
-          <w:rFonts w:hint="eastAsia"/>
-        </w:rPr>
-        <w:t xml:space="preserve">외래키 </w:t>
-      </w:r>
-      <w:r>
-        <w:t xml:space="preserve">– </w:t>
-      </w:r>
-      <w:r>
-        <w:rPr>
-          <w:rFonts w:hint="eastAsia"/>
-        </w:rPr>
-        <w:t>다른 릴레이션의 기본키를 참조하는 속성 또는 속성들의 집합</w:t>
-      </w:r>
-    </w:p>
-    <w:p/>
-    <w:p>
-      <w:pPr>
-        <w:rPr>
-          <w:sz w:val="22"/>
-          <w:shd w:val="pct15" w:color="auto" w:fill="FFFFFF"/>
-        </w:rPr>
-      </w:pPr>
-      <w:r>
-        <w:rPr>
-          <w:rFonts w:hint="eastAsia"/>
-          <w:sz w:val="22"/>
-          <w:shd w:val="pct15" w:color="auto" w:fill="FFFFFF"/>
-        </w:rPr>
-        <w:t xml:space="preserve">036 </w:t>
-      </w:r>
-      <w:r>
-        <w:rPr>
-          <w:rFonts w:hint="eastAsia"/>
-          <w:sz w:val="22"/>
-          <w:shd w:val="pct15" w:color="auto" w:fill="FFFFFF"/>
-        </w:rPr>
-        <w:t xml:space="preserve">관계형 데이터베이스의 제약 조건 </w:t>
-      </w:r>
-      <w:r>
-        <w:rPr>
-          <w:sz w:val="22"/>
-          <w:shd w:val="pct15" w:color="auto" w:fill="FFFFFF"/>
-        </w:rPr>
-        <w:t xml:space="preserve">– </w:t>
-      </w:r>
-      <w:r>
-        <w:rPr>
-          <w:rFonts w:hint="eastAsia"/>
-          <w:sz w:val="22"/>
-          <w:shd w:val="pct15" w:color="auto" w:fill="FFFFFF"/>
-        </w:rPr>
-        <w:t>무결성</w:t>
-      </w:r>
-    </w:p>
-    <w:p>
-      <w:r>
-        <w:rPr>
-          <w:rFonts w:hint="eastAsia"/>
-        </w:rPr>
-        <w:t xml:space="preserve">무결성 </w:t>
-      </w:r>
-      <w:r>
-        <w:t xml:space="preserve">– </w:t>
-      </w:r>
-      <w:r>
-        <w:rPr>
-          <w:rFonts w:hint="eastAsia"/>
-        </w:rPr>
-        <w:t>데이터베이스에 저장된 데이터 값과 그것이 표현하는 현실 세계의 실제값이 일치하는 정확성을 의미</w:t>
-      </w:r>
-    </w:p>
-    <w:p>
-      <w:r>
-        <w:rPr>
-          <w:rFonts w:hint="eastAsia"/>
-        </w:rPr>
-        <w:t xml:space="preserve">종류 </w:t>
-      </w:r>
-      <w:r>
-        <w:t xml:space="preserve">– </w:t>
-      </w:r>
-      <w:r>
-        <w:rPr>
-          <w:rFonts w:hint="eastAsia"/>
-        </w:rPr>
-        <w:t xml:space="preserve">개체 </w:t>
-      </w:r>
-      <w:r>
-        <w:t xml:space="preserve">/ </w:t>
-      </w:r>
-      <w:r>
-        <w:rPr>
-          <w:rFonts w:hint="eastAsia"/>
-        </w:rPr>
-        <w:t xml:space="preserve">참조 </w:t>
-      </w:r>
-      <w:r>
-        <w:t xml:space="preserve">/ </w:t>
-      </w:r>
-      <w:r>
-        <w:rPr>
-          <w:rFonts w:hint="eastAsia"/>
-        </w:rPr>
-        <w:t xml:space="preserve">도메인 </w:t>
-      </w:r>
-      <w:r>
-        <w:t xml:space="preserve">/ </w:t>
-      </w:r>
-      <w:r>
-        <w:rPr>
-          <w:rFonts w:hint="eastAsia"/>
-        </w:rPr>
-        <w:t xml:space="preserve">사용자 정의 </w:t>
-      </w:r>
-      <w:r>
-        <w:t xml:space="preserve">/ NULL / </w:t>
-      </w:r>
-      <w:r>
-        <w:rPr>
-          <w:rFonts w:hint="eastAsia"/>
-        </w:rPr>
-        <w:t xml:space="preserve">고유 </w:t>
-      </w:r>
-      <w:r>
-        <w:t xml:space="preserve">/ </w:t>
-      </w:r>
-      <w:r>
-        <w:rPr>
-          <w:rFonts w:hint="eastAsia"/>
-        </w:rPr>
-        <w:t xml:space="preserve">키 </w:t>
-      </w:r>
-      <w:r>
-        <w:t xml:space="preserve">/ </w:t>
-      </w:r>
-      <w:r>
-        <w:rPr>
-          <w:rFonts w:hint="eastAsia"/>
-        </w:rPr>
-        <w:t>관계</w:t>
-      </w:r>
-    </w:p>
-    <w:p/>
-    <w:p>
-      <w:pPr>
-        <w:rPr>
-          <w:sz w:val="22"/>
-          <w:shd w:val="pct15" w:color="auto" w:fill="FFFFFF"/>
-        </w:rPr>
-      </w:pPr>
-      <w:r>
-        <w:rPr>
-          <w:rFonts w:hint="eastAsia"/>
-          <w:sz w:val="22"/>
-          <w:shd w:val="pct15" w:color="auto" w:fill="FFFFFF"/>
-        </w:rPr>
-        <w:t>037 관계대수 및 관계해석</w:t>
-      </w:r>
-    </w:p>
-    <w:p>
-      <w:r>
-        <w:rPr>
-          <w:rFonts w:hint="eastAsia"/>
-        </w:rPr>
-        <w:t xml:space="preserve">관계대수 </w:t>
-      </w:r>
-      <w:r>
-        <w:t xml:space="preserve">– </w:t>
-      </w:r>
-      <w:r>
-        <w:rPr>
-          <w:rFonts w:hint="eastAsia"/>
-        </w:rPr>
-        <w:t>원하는 정보와 그 정보를 검색하기 위해 어떻게 유도하는가를 기술하는 절차적인 언어</w:t>
-      </w:r>
-    </w:p>
-    <w:p>
-      <w:r>
-        <w:rPr>
-          <w:rFonts w:hint="eastAsia"/>
-        </w:rPr>
-        <w:t xml:space="preserve">순수 관계 연산자 </w:t>
-      </w:r>
-      <w:r>
-        <w:t xml:space="preserve">– Select / Project / Join / Division </w:t>
-      </w:r>
-    </w:p>
-    <w:p>
-      <w:r>
-        <w:rPr>
-          <w:rFonts w:hint="eastAsia"/>
-        </w:rPr>
-        <w:t xml:space="preserve">일반 집합 연산자 </w:t>
-      </w:r>
-      <w:r>
-        <w:t xml:space="preserve">– </w:t>
-      </w:r>
-      <w:r>
-        <w:rPr>
-          <w:rFonts w:hint="eastAsia"/>
-        </w:rPr>
-        <w:t xml:space="preserve">합집합 </w:t>
-      </w:r>
-      <w:r>
-        <w:t xml:space="preserve">/ </w:t>
-      </w:r>
-      <w:r>
-        <w:rPr>
-          <w:rFonts w:hint="eastAsia"/>
-        </w:rPr>
-        <w:t xml:space="preserve">교집합 </w:t>
-      </w:r>
-      <w:r>
-        <w:t xml:space="preserve">/ </w:t>
-      </w:r>
-      <w:r>
-        <w:rPr>
-          <w:rFonts w:hint="eastAsia"/>
-        </w:rPr>
-        <w:t xml:space="preserve">차집합 </w:t>
-      </w:r>
-      <w:r>
-        <w:t xml:space="preserve">/ </w:t>
-      </w:r>
-      <w:r>
-        <w:rPr>
-          <w:rFonts w:hint="eastAsia"/>
-        </w:rPr>
-        <w:t>교차곱</w:t>
-      </w:r>
-    </w:p>
-    <w:p>
-      <w:r>
-        <w:rPr>
-          <w:rFonts w:hint="eastAsia"/>
-        </w:rPr>
-        <w:t xml:space="preserve">관계해석 </w:t>
-      </w:r>
-      <w:r>
-        <w:t xml:space="preserve">– </w:t>
-      </w:r>
-      <w:r>
-        <w:rPr>
-          <w:rFonts w:hint="eastAsia"/>
-        </w:rPr>
-        <w:t>관계 데이터의 연산을 표현하는 방법</w:t>
-      </w:r>
-    </w:p>
-    <w:p/>
+        <w:t xml:space="preserve">테이블의 모든 조인 종속이 테이블의 후보키를 통해서만 성립되는 정규형 </w:t>
+      </w:r>
+    </w:p>
     <w:sectPr>
       <w:pgSz w:w="11906" w:h="16838"/>
       <w:pgMar w:top="1701" w:right="1440" w:bottom="1440" w:left="1440" w:header="851" w:footer="992" w:gutter="0"/>

</xml_diff>

<commit_message>
update 2장 데이터 입출력 구현.docx 2장 040~041
</commit_message>
<xml_diff>
--- a/실기/2장 데이터 입출력 구현.docx
+++ b/실기/2장 데이터 입출력 구현.docx
@@ -351,10 +351,21 @@
         <w:rPr>
           <w:rFonts w:hint="eastAsia"/>
         </w:rPr>
-        <w:t xml:space="preserve">설계 순서 </w:t>
-      </w:r>
-      <w:r>
-        <w:t xml:space="preserve">: </w:t>
+        <w:t xml:space="preserve">설계 </w:t>
+      </w:r>
+      <w:proofErr w:type="gramStart"/>
+      <w:r>
+        <w:rPr>
+          <w:rFonts w:hint="eastAsia"/>
+        </w:rPr>
+        <w:t xml:space="preserve">순서 </w:t>
+      </w:r>
+      <w:r>
+        <w:t>:</w:t>
+      </w:r>
+      <w:proofErr w:type="gramEnd"/>
+      <w:r>
+        <w:t xml:space="preserve"> </w:t>
       </w:r>
       <w:r>
         <w:rPr>
@@ -543,10 +554,21 @@
         <w:rPr>
           <w:rFonts w:hint="eastAsia"/>
         </w:rPr>
-        <w:t xml:space="preserve">데이터 모델 구성 요소 </w:t>
-      </w:r>
-      <w:r>
-        <w:t xml:space="preserve">: </w:t>
+        <w:t xml:space="preserve">데이터 모델 구성 </w:t>
+      </w:r>
+      <w:proofErr w:type="gramStart"/>
+      <w:r>
+        <w:rPr>
+          <w:rFonts w:hint="eastAsia"/>
+        </w:rPr>
+        <w:t xml:space="preserve">요소 </w:t>
+      </w:r>
+      <w:r>
+        <w:t>:</w:t>
+      </w:r>
+      <w:proofErr w:type="gramEnd"/>
+      <w:r>
+        <w:t xml:space="preserve"> </w:t>
       </w:r>
       <w:r>
         <w:rPr>
@@ -569,10 +591,21 @@
         <w:rPr>
           <w:rFonts w:hint="eastAsia"/>
         </w:rPr>
-        <w:t xml:space="preserve">데이터 모델 종류 </w:t>
-      </w:r>
-      <w:r>
-        <w:t xml:space="preserve">: </w:t>
+        <w:t xml:space="preserve">데이터 모델 </w:t>
+      </w:r>
+      <w:proofErr w:type="gramStart"/>
+      <w:r>
+        <w:rPr>
+          <w:rFonts w:hint="eastAsia"/>
+        </w:rPr>
+        <w:t xml:space="preserve">종류 </w:t>
+      </w:r>
+      <w:r>
+        <w:t>:</w:t>
+      </w:r>
+      <w:proofErr w:type="gramEnd"/>
+      <w:r>
+        <w:t xml:space="preserve"> </w:t>
       </w:r>
       <w:r>
         <w:rPr>
@@ -595,10 +628,21 @@
         <w:rPr>
           <w:rFonts w:hint="eastAsia"/>
         </w:rPr>
-        <w:t xml:space="preserve">데이터 모델에 표시할 요소 </w:t>
-      </w:r>
-      <w:r>
-        <w:t xml:space="preserve">: </w:t>
+        <w:t xml:space="preserve">데이터 모델에 표시할 </w:t>
+      </w:r>
+      <w:proofErr w:type="gramStart"/>
+      <w:r>
+        <w:rPr>
+          <w:rFonts w:hint="eastAsia"/>
+        </w:rPr>
+        <w:t xml:space="preserve">요소 </w:t>
+      </w:r>
+      <w:r>
+        <w:t>:</w:t>
+      </w:r>
+      <w:proofErr w:type="gramEnd"/>
+      <w:r>
+        <w:t xml:space="preserve"> </w:t>
       </w:r>
       <w:r>
         <w:rPr>
@@ -670,10 +714,21 @@
         <w:rPr>
           <w:rFonts w:hint="eastAsia"/>
         </w:rPr>
-        <w:t xml:space="preserve">데이터 모델에 표시할 요소 </w:t>
-      </w:r>
-      <w:r>
-        <w:t xml:space="preserve">: </w:t>
+        <w:t xml:space="preserve">데이터 모델에 표시할 </w:t>
+      </w:r>
+      <w:proofErr w:type="gramStart"/>
+      <w:r>
+        <w:rPr>
+          <w:rFonts w:hint="eastAsia"/>
+        </w:rPr>
+        <w:t xml:space="preserve">요소 </w:t>
+      </w:r>
+      <w:r>
+        <w:t>:</w:t>
+      </w:r>
+      <w:proofErr w:type="gramEnd"/>
+      <w:r>
+        <w:t xml:space="preserve"> </w:t>
       </w:r>
       <w:r>
         <w:rPr>
@@ -740,7 +795,21 @@
         <w:rPr>
           <w:rFonts w:hint="eastAsia"/>
         </w:rPr>
-        <w:t xml:space="preserve">사람이 생각하는 개념이나 정보 단위 같은 현실 세계의 대상체 </w:t>
+        <w:t xml:space="preserve">사람이 생각하는 개념이나 정보 단위 같은 현실 세계의 </w:t>
+      </w:r>
+      <w:proofErr w:type="spellStart"/>
+      <w:r>
+        <w:rPr>
+          <w:rFonts w:hint="eastAsia"/>
+        </w:rPr>
+        <w:t>대상체</w:t>
+      </w:r>
+      <w:proofErr w:type="spellEnd"/>
+      <w:r>
+        <w:rPr>
+          <w:rFonts w:hint="eastAsia"/>
+        </w:rPr>
+        <w:t xml:space="preserve"> </w:t>
       </w:r>
     </w:p>
     <w:p>
@@ -805,20 +874,36 @@
       <w:r>
         <w:t xml:space="preserve">– </w:t>
       </w:r>
-      <w:r>
-        <w:rPr>
-          <w:rFonts w:hint="eastAsia"/>
-        </w:rPr>
-        <w:t xml:space="preserve">기본키 속성 </w:t>
-      </w:r>
-      <w:r>
-        <w:t xml:space="preserve">/ </w:t>
-      </w:r>
-      <w:r>
-        <w:rPr>
-          <w:rFonts w:hint="eastAsia"/>
-        </w:rPr>
-        <w:t xml:space="preserve">외래키 속성 </w:t>
+      <w:proofErr w:type="spellStart"/>
+      <w:r>
+        <w:rPr>
+          <w:rFonts w:hint="eastAsia"/>
+        </w:rPr>
+        <w:t>기본키</w:t>
+      </w:r>
+      <w:proofErr w:type="spellEnd"/>
+      <w:r>
+        <w:rPr>
+          <w:rFonts w:hint="eastAsia"/>
+        </w:rPr>
+        <w:t xml:space="preserve"> 속성 </w:t>
+      </w:r>
+      <w:r>
+        <w:t xml:space="preserve">/ </w:t>
+      </w:r>
+      <w:proofErr w:type="spellStart"/>
+      <w:r>
+        <w:rPr>
+          <w:rFonts w:hint="eastAsia"/>
+        </w:rPr>
+        <w:t>외래키</w:t>
+      </w:r>
+      <w:proofErr w:type="spellEnd"/>
+      <w:r>
+        <w:rPr>
+          <w:rFonts w:hint="eastAsia"/>
+        </w:rPr>
+        <w:t xml:space="preserve"> 속성 </w:t>
       </w:r>
       <w:r>
         <w:t xml:space="preserve">/ </w:t>
@@ -1037,11 +1122,19 @@
       <w:r>
         <w:t xml:space="preserve"> </w:t>
       </w:r>
-      <w:r>
-        <w:rPr>
-          <w:rFonts w:hint="eastAsia"/>
-        </w:rPr>
-        <w:t xml:space="preserve">다이어그램 : 사각형 </w:t>
+      <w:proofErr w:type="gramStart"/>
+      <w:r>
+        <w:rPr>
+          <w:rFonts w:hint="eastAsia"/>
+        </w:rPr>
+        <w:t>다이어그램 :</w:t>
+      </w:r>
+      <w:proofErr w:type="gramEnd"/>
+      <w:r>
+        <w:rPr>
+          <w:rFonts w:hint="eastAsia"/>
+        </w:rPr>
+        <w:t xml:space="preserve"> 사각형 </w:t>
       </w:r>
       <w:r>
         <w:t xml:space="preserve">/ </w:t>
@@ -1166,29 +1259,52 @@
       </w:r>
     </w:p>
     <w:p>
-      <w:r>
-        <w:rPr>
-          <w:rFonts w:hint="eastAsia"/>
-        </w:rPr>
-        <w:t xml:space="preserve">튜플 </w:t>
-      </w:r>
-      <w:r>
-        <w:t xml:space="preserve">: </w:t>
-      </w:r>
-      <w:r>
-        <w:rPr>
-          <w:rFonts w:hint="eastAsia"/>
-        </w:rPr>
-        <w:t>릴레이션을 구성하는 각각의 행</w:t>
-      </w:r>
-    </w:p>
-    <w:p>
+      <w:proofErr w:type="spellStart"/>
+      <w:proofErr w:type="gramStart"/>
+      <w:r>
+        <w:rPr>
+          <w:rFonts w:hint="eastAsia"/>
+        </w:rPr>
+        <w:t>튜플</w:t>
+      </w:r>
+      <w:proofErr w:type="spellEnd"/>
+      <w:r>
+        <w:rPr>
+          <w:rFonts w:hint="eastAsia"/>
+        </w:rPr>
+        <w:t xml:space="preserve"> </w:t>
+      </w:r>
+      <w:r>
+        <w:t>:</w:t>
+      </w:r>
+      <w:proofErr w:type="gramEnd"/>
+      <w:r>
+        <w:t xml:space="preserve"> </w:t>
+      </w:r>
+      <w:proofErr w:type="spellStart"/>
+      <w:r>
+        <w:rPr>
+          <w:rFonts w:hint="eastAsia"/>
+        </w:rPr>
+        <w:t>릴레이션을</w:t>
+      </w:r>
+      <w:proofErr w:type="spellEnd"/>
+      <w:r>
+        <w:rPr>
+          <w:rFonts w:hint="eastAsia"/>
+        </w:rPr>
+        <w:t xml:space="preserve"> 구성하는 각각의 행</w:t>
+      </w:r>
+    </w:p>
+    <w:p>
+      <w:proofErr w:type="gramStart"/>
       <w:r>
         <w:rPr>
           <w:rFonts w:hint="eastAsia"/>
         </w:rPr>
         <w:t>속성 :</w:t>
       </w:r>
+      <w:proofErr w:type="gramEnd"/>
       <w:r>
         <w:t xml:space="preserve"> </w:t>
       </w:r>
@@ -1200,6 +1316,7 @@
       </w:r>
     </w:p>
     <w:p>
+      <w:proofErr w:type="gramStart"/>
       <w:r>
         <w:rPr>
           <w:rFonts w:hint="eastAsia"/>
@@ -1207,13 +1324,45 @@
         <w:t xml:space="preserve">도메인 </w:t>
       </w:r>
       <w:r>
-        <w:t xml:space="preserve">: </w:t>
-      </w:r>
-      <w:r>
-        <w:rPr>
-          <w:rFonts w:hint="eastAsia"/>
-        </w:rPr>
-        <w:t>하나의 애트리뷰트가 취할 수 있는 같은 타입의 원자값들의 집합</w:t>
+        <w:t>:</w:t>
+      </w:r>
+      <w:proofErr w:type="gramEnd"/>
+      <w:r>
+        <w:t xml:space="preserve"> </w:t>
+      </w:r>
+      <w:r>
+        <w:rPr>
+          <w:rFonts w:hint="eastAsia"/>
+        </w:rPr>
+        <w:t xml:space="preserve">하나의 </w:t>
+      </w:r>
+      <w:proofErr w:type="spellStart"/>
+      <w:r>
+        <w:rPr>
+          <w:rFonts w:hint="eastAsia"/>
+        </w:rPr>
+        <w:t>애트리뷰트가</w:t>
+      </w:r>
+      <w:proofErr w:type="spellEnd"/>
+      <w:r>
+        <w:rPr>
+          <w:rFonts w:hint="eastAsia"/>
+        </w:rPr>
+        <w:t xml:space="preserve"> 취할 수 있는 같은 타입의 </w:t>
+      </w:r>
+      <w:proofErr w:type="spellStart"/>
+      <w:r>
+        <w:rPr>
+          <w:rFonts w:hint="eastAsia"/>
+        </w:rPr>
+        <w:t>원자값들의</w:t>
+      </w:r>
+      <w:proofErr w:type="spellEnd"/>
+      <w:r>
+        <w:rPr>
+          <w:rFonts w:hint="eastAsia"/>
+        </w:rPr>
+        <w:t xml:space="preserve"> 집합</w:t>
       </w:r>
     </w:p>
     <w:p>
@@ -1288,154 +1437,363 @@
         <w:rPr>
           <w:rFonts w:hint="eastAsia"/>
         </w:rPr>
-        <w:t>데이터베이스에서 조건에 만족하는 튜플을 찾거나 순서대로 정렬할 때 기준이 되는 속성</w:t>
-      </w:r>
-    </w:p>
-    <w:p>
-      <w:r>
-        <w:rPr>
-          <w:rFonts w:hint="eastAsia"/>
-        </w:rPr>
-        <w:t xml:space="preserve">키의 종류 </w:t>
-      </w:r>
-      <w:r>
-        <w:t xml:space="preserve">: </w:t>
-      </w:r>
-      <w:r>
-        <w:rPr>
-          <w:rFonts w:hint="eastAsia"/>
-        </w:rPr>
-        <w:t xml:space="preserve">후보키 </w:t>
-      </w:r>
-      <w:r>
-        <w:t xml:space="preserve">/ </w:t>
-      </w:r>
-      <w:r>
-        <w:rPr>
-          <w:rFonts w:hint="eastAsia"/>
-        </w:rPr>
-        <w:t xml:space="preserve">기본키 </w:t>
-      </w:r>
-      <w:r>
-        <w:t xml:space="preserve">/ </w:t>
-      </w:r>
-      <w:r>
-        <w:rPr>
-          <w:rFonts w:hint="eastAsia"/>
-        </w:rPr>
-        <w:t xml:space="preserve">대체키 </w:t>
-      </w:r>
-      <w:r>
-        <w:t xml:space="preserve">/ </w:t>
-      </w:r>
-      <w:r>
-        <w:rPr>
-          <w:rFonts w:hint="eastAsia"/>
-        </w:rPr>
-        <w:t xml:space="preserve">슈퍼키 </w:t>
-      </w:r>
-      <w:r>
-        <w:t xml:space="preserve">/ </w:t>
-      </w:r>
+        <w:t xml:space="preserve">데이터베이스에서 조건에 만족하는 </w:t>
+      </w:r>
+      <w:proofErr w:type="spellStart"/>
+      <w:r>
+        <w:rPr>
+          <w:rFonts w:hint="eastAsia"/>
+        </w:rPr>
+        <w:t>튜플을</w:t>
+      </w:r>
+      <w:proofErr w:type="spellEnd"/>
+      <w:r>
+        <w:rPr>
+          <w:rFonts w:hint="eastAsia"/>
+        </w:rPr>
+        <w:t xml:space="preserve"> 찾거나 순서대로 정렬할 때 기준이 되는 속성</w:t>
+      </w:r>
+    </w:p>
+    <w:p>
+      <w:r>
+        <w:rPr>
+          <w:rFonts w:hint="eastAsia"/>
+        </w:rPr>
+        <w:t xml:space="preserve">키의 </w:t>
+      </w:r>
+      <w:proofErr w:type="gramStart"/>
+      <w:r>
+        <w:rPr>
+          <w:rFonts w:hint="eastAsia"/>
+        </w:rPr>
+        <w:t xml:space="preserve">종류 </w:t>
+      </w:r>
+      <w:r>
+        <w:t>:</w:t>
+      </w:r>
+      <w:proofErr w:type="gramEnd"/>
+      <w:r>
+        <w:t xml:space="preserve"> </w:t>
+      </w:r>
+      <w:proofErr w:type="spellStart"/>
+      <w:r>
+        <w:rPr>
+          <w:rFonts w:hint="eastAsia"/>
+        </w:rPr>
+        <w:t>후보키</w:t>
+      </w:r>
+      <w:proofErr w:type="spellEnd"/>
+      <w:r>
+        <w:rPr>
+          <w:rFonts w:hint="eastAsia"/>
+        </w:rPr>
+        <w:t xml:space="preserve"> </w:t>
+      </w:r>
+      <w:r>
+        <w:t xml:space="preserve">/ </w:t>
+      </w:r>
+      <w:proofErr w:type="spellStart"/>
+      <w:r>
+        <w:rPr>
+          <w:rFonts w:hint="eastAsia"/>
+        </w:rPr>
+        <w:t>기본키</w:t>
+      </w:r>
+      <w:proofErr w:type="spellEnd"/>
+      <w:r>
+        <w:rPr>
+          <w:rFonts w:hint="eastAsia"/>
+        </w:rPr>
+        <w:t xml:space="preserve"> </w:t>
+      </w:r>
+      <w:r>
+        <w:t xml:space="preserve">/ </w:t>
+      </w:r>
+      <w:proofErr w:type="spellStart"/>
+      <w:r>
+        <w:rPr>
+          <w:rFonts w:hint="eastAsia"/>
+        </w:rPr>
+        <w:t>대체키</w:t>
+      </w:r>
+      <w:proofErr w:type="spellEnd"/>
+      <w:r>
+        <w:rPr>
+          <w:rFonts w:hint="eastAsia"/>
+        </w:rPr>
+        <w:t xml:space="preserve"> </w:t>
+      </w:r>
+      <w:r>
+        <w:t xml:space="preserve">/ </w:t>
+      </w:r>
+      <w:proofErr w:type="spellStart"/>
+      <w:r>
+        <w:rPr>
+          <w:rFonts w:hint="eastAsia"/>
+        </w:rPr>
+        <w:t>슈퍼키</w:t>
+      </w:r>
+      <w:proofErr w:type="spellEnd"/>
+      <w:r>
+        <w:rPr>
+          <w:rFonts w:hint="eastAsia"/>
+        </w:rPr>
+        <w:t xml:space="preserve"> </w:t>
+      </w:r>
+      <w:r>
+        <w:t xml:space="preserve">/ </w:t>
+      </w:r>
+      <w:proofErr w:type="spellStart"/>
       <w:r>
         <w:rPr>
           <w:rFonts w:hint="eastAsia"/>
         </w:rPr>
         <w:t>외래키</w:t>
       </w:r>
-    </w:p>
-    <w:p>
-      <w:r>
-        <w:rPr>
-          <w:rFonts w:hint="eastAsia"/>
-        </w:rPr>
-        <w:t xml:space="preserve">후보키 </w:t>
-      </w:r>
-      <w:r>
-        <w:t xml:space="preserve">– </w:t>
-      </w:r>
-      <w:r>
-        <w:rPr>
-          <w:rFonts w:hint="eastAsia"/>
-        </w:rPr>
-        <w:t>릴레이션 구성하는 속성들 중에서 튜플을 유일하게 식별하기 위해 사용되는 속성들의 부분집합 / 유일성,</w:t>
-      </w:r>
-      <w:r>
-        <w:t xml:space="preserve"> </w:t>
-      </w:r>
+      <w:proofErr w:type="spellEnd"/>
+    </w:p>
+    <w:p>
+      <w:proofErr w:type="spellStart"/>
+      <w:r>
+        <w:rPr>
+          <w:rFonts w:hint="eastAsia"/>
+        </w:rPr>
+        <w:t>후보키</w:t>
+      </w:r>
+      <w:proofErr w:type="spellEnd"/>
+      <w:r>
+        <w:rPr>
+          <w:rFonts w:hint="eastAsia"/>
+        </w:rPr>
+        <w:t xml:space="preserve"> </w:t>
+      </w:r>
+      <w:r>
+        <w:t xml:space="preserve">– </w:t>
+      </w:r>
+      <w:proofErr w:type="spellStart"/>
+      <w:r>
+        <w:rPr>
+          <w:rFonts w:hint="eastAsia"/>
+        </w:rPr>
+        <w:t>릴레이션</w:t>
+      </w:r>
+      <w:proofErr w:type="spellEnd"/>
+      <w:r>
+        <w:rPr>
+          <w:rFonts w:hint="eastAsia"/>
+        </w:rPr>
+        <w:t xml:space="preserve"> 구성하는 속성들 중에서 </w:t>
+      </w:r>
+      <w:proofErr w:type="spellStart"/>
+      <w:r>
+        <w:rPr>
+          <w:rFonts w:hint="eastAsia"/>
+        </w:rPr>
+        <w:t>튜플을</w:t>
+      </w:r>
+      <w:proofErr w:type="spellEnd"/>
+      <w:r>
+        <w:rPr>
+          <w:rFonts w:hint="eastAsia"/>
+        </w:rPr>
+        <w:t xml:space="preserve"> 유일하게 식별하기 위해 사용되는 속성들의 부분집합 / 유일성,</w:t>
+      </w:r>
+      <w:r>
+        <w:t xml:space="preserve"> </w:t>
+      </w:r>
+      <w:proofErr w:type="spellStart"/>
       <w:r>
         <w:rPr>
           <w:rFonts w:hint="eastAsia"/>
         </w:rPr>
         <w:t>최소성</w:t>
       </w:r>
-    </w:p>
-    <w:p>
-      <w:r>
-        <w:rPr>
-          <w:rFonts w:hint="eastAsia"/>
-        </w:rPr>
-        <w:t xml:space="preserve">기본키 </w:t>
-      </w:r>
-      <w:r>
-        <w:t xml:space="preserve">– </w:t>
-      </w:r>
-      <w:r>
-        <w:rPr>
-          <w:rFonts w:hint="eastAsia"/>
-        </w:rPr>
-        <w:t>후보키 중에서 특별히 선정된 주기</w:t>
-      </w:r>
-    </w:p>
-    <w:p>
-      <w:r>
-        <w:rPr>
-          <w:rFonts w:hint="eastAsia"/>
-        </w:rPr>
-        <w:t xml:space="preserve">대체키 </w:t>
-      </w:r>
-      <w:r>
-        <w:t xml:space="preserve">– </w:t>
-      </w:r>
-      <w:r>
-        <w:rPr>
-          <w:rFonts w:hint="eastAsia"/>
-        </w:rPr>
-        <w:t>후보키가 둘 중 이상일 때 키본키를 제외한 나머지 후보키를 의미</w:t>
-      </w:r>
-    </w:p>
-    <w:p>
-      <w:r>
-        <w:rPr>
-          <w:rFonts w:hint="eastAsia"/>
-        </w:rPr>
-        <w:t xml:space="preserve">슈퍼키 </w:t>
-      </w:r>
-      <w:r>
-        <w:t xml:space="preserve">– </w:t>
-      </w:r>
-      <w:r>
-        <w:rPr>
-          <w:rFonts w:hint="eastAsia"/>
-        </w:rPr>
-        <w:t>한 릴레이션 내에 있는 속성들의 집합으로 구성된 키</w:t>
-      </w:r>
-    </w:p>
-    <w:p>
-      <w:r>
-        <w:rPr>
-          <w:rFonts w:hint="eastAsia"/>
-        </w:rPr>
-        <w:t xml:space="preserve">외래키 </w:t>
-      </w:r>
-      <w:r>
-        <w:t xml:space="preserve">– </w:t>
-      </w:r>
-      <w:r>
-        <w:rPr>
-          <w:rFonts w:hint="eastAsia"/>
-        </w:rPr>
-        <w:t>다른 릴레이션의 기본키를 참조하는 속성 또는 속성들의 집합</w:t>
+      <w:proofErr w:type="spellEnd"/>
+    </w:p>
+    <w:p>
+      <w:proofErr w:type="spellStart"/>
+      <w:r>
+        <w:rPr>
+          <w:rFonts w:hint="eastAsia"/>
+        </w:rPr>
+        <w:t>기본키</w:t>
+      </w:r>
+      <w:proofErr w:type="spellEnd"/>
+      <w:r>
+        <w:rPr>
+          <w:rFonts w:hint="eastAsia"/>
+        </w:rPr>
+        <w:t xml:space="preserve"> </w:t>
+      </w:r>
+      <w:r>
+        <w:t xml:space="preserve">– </w:t>
+      </w:r>
+      <w:proofErr w:type="spellStart"/>
+      <w:r>
+        <w:rPr>
+          <w:rFonts w:hint="eastAsia"/>
+        </w:rPr>
+        <w:t>후보키</w:t>
+      </w:r>
+      <w:proofErr w:type="spellEnd"/>
+      <w:r>
+        <w:rPr>
+          <w:rFonts w:hint="eastAsia"/>
+        </w:rPr>
+        <w:t xml:space="preserve"> 중에서 특별히 선정된 주기</w:t>
+      </w:r>
+    </w:p>
+    <w:p>
+      <w:proofErr w:type="spellStart"/>
+      <w:r>
+        <w:rPr>
+          <w:rFonts w:hint="eastAsia"/>
+        </w:rPr>
+        <w:t>대체키</w:t>
+      </w:r>
+      <w:proofErr w:type="spellEnd"/>
+      <w:r>
+        <w:rPr>
+          <w:rFonts w:hint="eastAsia"/>
+        </w:rPr>
+        <w:t xml:space="preserve"> </w:t>
+      </w:r>
+      <w:r>
+        <w:t xml:space="preserve">– </w:t>
+      </w:r>
+      <w:proofErr w:type="spellStart"/>
+      <w:r>
+        <w:rPr>
+          <w:rFonts w:hint="eastAsia"/>
+        </w:rPr>
+        <w:t>후보키가</w:t>
+      </w:r>
+      <w:proofErr w:type="spellEnd"/>
+      <w:r>
+        <w:rPr>
+          <w:rFonts w:hint="eastAsia"/>
+        </w:rPr>
+        <w:t xml:space="preserve"> 둘 중 이상일 때 </w:t>
+      </w:r>
+      <w:proofErr w:type="spellStart"/>
+      <w:r>
+        <w:rPr>
+          <w:rFonts w:hint="eastAsia"/>
+        </w:rPr>
+        <w:t>키본키를</w:t>
+      </w:r>
+      <w:proofErr w:type="spellEnd"/>
+      <w:r>
+        <w:rPr>
+          <w:rFonts w:hint="eastAsia"/>
+        </w:rPr>
+        <w:t xml:space="preserve"> 제외한 나머지 </w:t>
+      </w:r>
+      <w:proofErr w:type="spellStart"/>
+      <w:r>
+        <w:rPr>
+          <w:rFonts w:hint="eastAsia"/>
+        </w:rPr>
+        <w:t>후보키를</w:t>
+      </w:r>
+      <w:proofErr w:type="spellEnd"/>
+      <w:r>
+        <w:rPr>
+          <w:rFonts w:hint="eastAsia"/>
+        </w:rPr>
+        <w:t xml:space="preserve"> 의미</w:t>
+      </w:r>
+    </w:p>
+    <w:p>
+      <w:proofErr w:type="spellStart"/>
+      <w:r>
+        <w:rPr>
+          <w:rFonts w:hint="eastAsia"/>
+        </w:rPr>
+        <w:t>슈퍼키</w:t>
+      </w:r>
+      <w:proofErr w:type="spellEnd"/>
+      <w:r>
+        <w:rPr>
+          <w:rFonts w:hint="eastAsia"/>
+        </w:rPr>
+        <w:t xml:space="preserve"> </w:t>
+      </w:r>
+      <w:r>
+        <w:t xml:space="preserve">– </w:t>
+      </w:r>
+      <w:r>
+        <w:rPr>
+          <w:rFonts w:hint="eastAsia"/>
+        </w:rPr>
+        <w:t xml:space="preserve">한 </w:t>
+      </w:r>
+      <w:proofErr w:type="spellStart"/>
+      <w:r>
+        <w:rPr>
+          <w:rFonts w:hint="eastAsia"/>
+        </w:rPr>
+        <w:t>릴레이션</w:t>
+      </w:r>
+      <w:proofErr w:type="spellEnd"/>
+      <w:r>
+        <w:rPr>
+          <w:rFonts w:hint="eastAsia"/>
+        </w:rPr>
+        <w:t xml:space="preserve"> 내에 있는 속성들의 집합으로 구성된 키</w:t>
+      </w:r>
+    </w:p>
+    <w:p>
+      <w:proofErr w:type="spellStart"/>
+      <w:r>
+        <w:rPr>
+          <w:rFonts w:hint="eastAsia"/>
+        </w:rPr>
+        <w:t>외래키</w:t>
+      </w:r>
+      <w:proofErr w:type="spellEnd"/>
+      <w:r>
+        <w:rPr>
+          <w:rFonts w:hint="eastAsia"/>
+        </w:rPr>
+        <w:t xml:space="preserve"> </w:t>
+      </w:r>
+      <w:r>
+        <w:t xml:space="preserve">– </w:t>
+      </w:r>
+      <w:r>
+        <w:rPr>
+          <w:rFonts w:hint="eastAsia"/>
+        </w:rPr>
+        <w:t xml:space="preserve">다른 </w:t>
+      </w:r>
+      <w:proofErr w:type="spellStart"/>
+      <w:r>
+        <w:rPr>
+          <w:rFonts w:hint="eastAsia"/>
+        </w:rPr>
+        <w:t>릴레이션의</w:t>
+      </w:r>
+      <w:proofErr w:type="spellEnd"/>
+      <w:r>
+        <w:rPr>
+          <w:rFonts w:hint="eastAsia"/>
+        </w:rPr>
+        <w:t xml:space="preserve"> </w:t>
+      </w:r>
+      <w:proofErr w:type="spellStart"/>
+      <w:r>
+        <w:rPr>
+          <w:rFonts w:hint="eastAsia"/>
+        </w:rPr>
+        <w:t>기본키를</w:t>
+      </w:r>
+      <w:proofErr w:type="spellEnd"/>
+      <w:r>
+        <w:rPr>
+          <w:rFonts w:hint="eastAsia"/>
+        </w:rPr>
+        <w:t xml:space="preserve"> 참조하는 속성 또는 속성들의 집합</w:t>
       </w:r>
     </w:p>
     <w:p/>
@@ -1492,7 +1850,21 @@
         <w:rPr>
           <w:rFonts w:hint="eastAsia"/>
         </w:rPr>
-        <w:t>데이터베이스에 저장된 데이터 값과 그것이 표현하는 현실 세계의 실제값이 일치하는 정확성을 의미</w:t>
+        <w:t xml:space="preserve">데이터베이스에 저장된 데이터 값과 그것이 표현하는 현실 세계의 </w:t>
+      </w:r>
+      <w:proofErr w:type="spellStart"/>
+      <w:r>
+        <w:rPr>
+          <w:rFonts w:hint="eastAsia"/>
+        </w:rPr>
+        <w:t>실제값이</w:t>
+      </w:r>
+      <w:proofErr w:type="spellEnd"/>
+      <w:r>
+        <w:rPr>
+          <w:rFonts w:hint="eastAsia"/>
+        </w:rPr>
+        <w:t xml:space="preserve"> 일치하는 정확성을 의미</w:t>
       </w:r>
     </w:p>
     <w:p>
@@ -1580,24 +1952,74 @@
           <w:sz w:val="22"/>
           <w:shd w:val="pct15" w:color="auto" w:fill="FFFFFF"/>
         </w:rPr>
-        <w:t>037 관계대수 및 관계해석</w:t>
-      </w:r>
-    </w:p>
-    <w:p>
-      <w:r>
-        <w:rPr>
-          <w:rFonts w:hint="eastAsia"/>
-        </w:rPr>
-        <w:t xml:space="preserve">관계대수 </w:t>
-      </w:r>
-      <w:r>
-        <w:t xml:space="preserve">– </w:t>
-      </w:r>
-      <w:r>
-        <w:rPr>
-          <w:rFonts w:hint="eastAsia"/>
-        </w:rPr>
-        <w:t>원하는 정보와 그 정보를 검색하기 위해 어떻게 유도하는가를 기술하는 절차적인 언어</w:t>
+        <w:t xml:space="preserve">037 </w:t>
+      </w:r>
+      <w:proofErr w:type="spellStart"/>
+      <w:r>
+        <w:rPr>
+          <w:rFonts w:hint="eastAsia"/>
+          <w:sz w:val="22"/>
+          <w:shd w:val="pct15" w:color="auto" w:fill="FFFFFF"/>
+        </w:rPr>
+        <w:t>관계대수</w:t>
+      </w:r>
+      <w:proofErr w:type="spellEnd"/>
+      <w:r>
+        <w:rPr>
+          <w:rFonts w:hint="eastAsia"/>
+          <w:sz w:val="22"/>
+          <w:shd w:val="pct15" w:color="auto" w:fill="FFFFFF"/>
+        </w:rPr>
+        <w:t xml:space="preserve"> 및 </w:t>
+      </w:r>
+      <w:proofErr w:type="spellStart"/>
+      <w:r>
+        <w:rPr>
+          <w:rFonts w:hint="eastAsia"/>
+          <w:sz w:val="22"/>
+          <w:shd w:val="pct15" w:color="auto" w:fill="FFFFFF"/>
+        </w:rPr>
+        <w:t>관계해석</w:t>
+      </w:r>
+      <w:proofErr w:type="spellEnd"/>
+    </w:p>
+    <w:p>
+      <w:proofErr w:type="spellStart"/>
+      <w:r>
+        <w:rPr>
+          <w:rFonts w:hint="eastAsia"/>
+        </w:rPr>
+        <w:t>관계대수</w:t>
+      </w:r>
+      <w:proofErr w:type="spellEnd"/>
+      <w:r>
+        <w:rPr>
+          <w:rFonts w:hint="eastAsia"/>
+        </w:rPr>
+        <w:t xml:space="preserve"> </w:t>
+      </w:r>
+      <w:r>
+        <w:t xml:space="preserve">– </w:t>
+      </w:r>
+      <w:r>
+        <w:rPr>
+          <w:rFonts w:hint="eastAsia"/>
+        </w:rPr>
+        <w:t xml:space="preserve">원하는 정보와 그 정보를 검색하기 위해 어떻게 </w:t>
+      </w:r>
+      <w:proofErr w:type="spellStart"/>
+      <w:r>
+        <w:rPr>
+          <w:rFonts w:hint="eastAsia"/>
+        </w:rPr>
+        <w:t>유도하는가를</w:t>
+      </w:r>
+      <w:proofErr w:type="spellEnd"/>
+      <w:r>
+        <w:rPr>
+          <w:rFonts w:hint="eastAsia"/>
+        </w:rPr>
+        <w:t xml:space="preserve"> 기술하는 절차적인 언어</w:t>
       </w:r>
     </w:p>
     <w:p>
@@ -1639,28 +2061,46 @@
       <w:r>
         <w:t xml:space="preserve">/ </w:t>
       </w:r>
-      <w:r>
-        <w:rPr>
-          <w:rFonts w:hint="eastAsia"/>
-        </w:rPr>
-        <w:t xml:space="preserve">차집합 </w:t>
-      </w:r>
-      <w:r>
-        <w:t xml:space="preserve">/ </w:t>
-      </w:r>
+      <w:proofErr w:type="spellStart"/>
+      <w:r>
+        <w:rPr>
+          <w:rFonts w:hint="eastAsia"/>
+        </w:rPr>
+        <w:t>차집합</w:t>
+      </w:r>
+      <w:proofErr w:type="spellEnd"/>
+      <w:r>
+        <w:rPr>
+          <w:rFonts w:hint="eastAsia"/>
+        </w:rPr>
+        <w:t xml:space="preserve"> </w:t>
+      </w:r>
+      <w:r>
+        <w:t xml:space="preserve">/ </w:t>
+      </w:r>
+      <w:proofErr w:type="spellStart"/>
       <w:r>
         <w:rPr>
           <w:rFonts w:hint="eastAsia"/>
         </w:rPr>
         <w:t>교차곱</w:t>
       </w:r>
-    </w:p>
-    <w:p>
-      <w:r>
-        <w:rPr>
-          <w:rFonts w:hint="eastAsia"/>
-        </w:rPr>
-        <w:t xml:space="preserve">관계해석 </w:t>
+      <w:proofErr w:type="spellEnd"/>
+    </w:p>
+    <w:p>
+      <w:proofErr w:type="spellStart"/>
+      <w:r>
+        <w:rPr>
+          <w:rFonts w:hint="eastAsia"/>
+        </w:rPr>
+        <w:t>관계해석</w:t>
+      </w:r>
+      <w:proofErr w:type="spellEnd"/>
+      <w:r>
+        <w:rPr>
+          <w:rFonts w:hint="eastAsia"/>
+        </w:rPr>
+        <w:t xml:space="preserve"> </w:t>
       </w:r>
       <w:r>
         <w:t xml:space="preserve">– </w:t>
@@ -1767,7 +2207,21 @@
         <w:rPr>
           <w:rFonts w:hint="eastAsia"/>
         </w:rPr>
-        <w:t>테이블에서 한 튜플을 삭제할 때 의도와는 상관없는 값들도 함께 삭제되는 현상</w:t>
+        <w:t xml:space="preserve">테이블에서 한 </w:t>
+      </w:r>
+      <w:proofErr w:type="spellStart"/>
+      <w:r>
+        <w:rPr>
+          <w:rFonts w:hint="eastAsia"/>
+        </w:rPr>
+        <w:t>튜플을</w:t>
+      </w:r>
+      <w:proofErr w:type="spellEnd"/>
+      <w:r>
+        <w:rPr>
+          <w:rFonts w:hint="eastAsia"/>
+        </w:rPr>
+        <w:t xml:space="preserve"> 삭제할 때 의도와는 상관없는 값들도 함께 삭제되는 현상</w:t>
       </w:r>
     </w:p>
     <w:p>
@@ -1784,7 +2238,35 @@
         <w:rPr>
           <w:rFonts w:hint="eastAsia"/>
         </w:rPr>
-        <w:t>테이블에서 튜플에 있는 속성 값을 갱신할 대 일부 튜플의 정보만 갱신되어 정보에 불일치성이 생기는 현상</w:t>
+        <w:t xml:space="preserve">테이블에서 </w:t>
+      </w:r>
+      <w:proofErr w:type="spellStart"/>
+      <w:r>
+        <w:rPr>
+          <w:rFonts w:hint="eastAsia"/>
+        </w:rPr>
+        <w:t>튜플에</w:t>
+      </w:r>
+      <w:proofErr w:type="spellEnd"/>
+      <w:r>
+        <w:rPr>
+          <w:rFonts w:hint="eastAsia"/>
+        </w:rPr>
+        <w:t xml:space="preserve"> 있는 속성 값을 갱신할 대 일부 </w:t>
+      </w:r>
+      <w:proofErr w:type="spellStart"/>
+      <w:r>
+        <w:rPr>
+          <w:rFonts w:hint="eastAsia"/>
+        </w:rPr>
+        <w:t>튜플의</w:t>
+      </w:r>
+      <w:proofErr w:type="spellEnd"/>
+      <w:r>
+        <w:rPr>
+          <w:rFonts w:hint="eastAsia"/>
+        </w:rPr>
+        <w:t xml:space="preserve"> 정보만 갱신되어 정보에 불일치성이 생기는 현상</w:t>
       </w:r>
     </w:p>
     <w:p>
@@ -1874,7 +2356,21 @@
         <w:rPr>
           <w:rFonts w:hint="eastAsia"/>
         </w:rPr>
-        <w:t>- 테이블의 속성들이 상호 종속적인 관계를 갖는 특성을 이용하여 테이블을 무손실 분해하는 과정</w:t>
+        <w:t xml:space="preserve">- 테이블의 속성들이 상호 종속적인 관계를 갖는 특성을 이용하여 테이블을 </w:t>
+      </w:r>
+      <w:proofErr w:type="spellStart"/>
+      <w:r>
+        <w:rPr>
+          <w:rFonts w:hint="eastAsia"/>
+        </w:rPr>
+        <w:t>무손실</w:t>
+      </w:r>
+      <w:proofErr w:type="spellEnd"/>
+      <w:r>
+        <w:rPr>
+          <w:rFonts w:hint="eastAsia"/>
+        </w:rPr>
+        <w:t xml:space="preserve"> 분해하는 과정</w:t>
       </w:r>
     </w:p>
     <w:p>
@@ -1900,8 +2396,16 @@
         <w:rPr>
           <w:rFonts w:hint="eastAsia"/>
         </w:rPr>
-        <w:t xml:space="preserve"> 테이블에 속한 모든 속성의 도메인이 원자 값만으로 되어 있는 정규형</w:t>
-      </w:r>
+        <w:t xml:space="preserve"> 테이블에 속한 모든 속성의 도메인이 원자 값만으로 되어 있는 </w:t>
+      </w:r>
+      <w:proofErr w:type="spellStart"/>
+      <w:r>
+        <w:rPr>
+          <w:rFonts w:hint="eastAsia"/>
+        </w:rPr>
+        <w:t>정규형</w:t>
+      </w:r>
+      <w:proofErr w:type="spellEnd"/>
     </w:p>
     <w:p>
       <w:r>
@@ -1940,12 +2444,42 @@
       <w:r>
         <w:t xml:space="preserve"> </w:t>
       </w:r>
-      <w:r>
-        <w:rPr>
-          <w:rFonts w:hint="eastAsia"/>
-        </w:rPr>
-        <w:t>기본키가 아닌 모든 속성이 기본키에 대하여 완전 함수적 종속을 만족하는 정규형</w:t>
-      </w:r>
+      <w:proofErr w:type="spellStart"/>
+      <w:r>
+        <w:rPr>
+          <w:rFonts w:hint="eastAsia"/>
+        </w:rPr>
+        <w:t>기본키가</w:t>
+      </w:r>
+      <w:proofErr w:type="spellEnd"/>
+      <w:r>
+        <w:rPr>
+          <w:rFonts w:hint="eastAsia"/>
+        </w:rPr>
+        <w:t xml:space="preserve"> 아닌 모든 속성이 </w:t>
+      </w:r>
+      <w:proofErr w:type="spellStart"/>
+      <w:r>
+        <w:rPr>
+          <w:rFonts w:hint="eastAsia"/>
+        </w:rPr>
+        <w:t>기본키에</w:t>
+      </w:r>
+      <w:proofErr w:type="spellEnd"/>
+      <w:r>
+        <w:rPr>
+          <w:rFonts w:hint="eastAsia"/>
+        </w:rPr>
+        <w:t xml:space="preserve"> 대하여 완전 함수적 종속을 만족하는 </w:t>
+      </w:r>
+      <w:proofErr w:type="spellStart"/>
+      <w:r>
+        <w:rPr>
+          <w:rFonts w:hint="eastAsia"/>
+        </w:rPr>
+        <w:t>정규형</w:t>
+      </w:r>
+      <w:proofErr w:type="spellEnd"/>
     </w:p>
     <w:p>
       <w:r>
@@ -1984,12 +2518,56 @@
       <w:r>
         <w:t xml:space="preserve"> </w:t>
       </w:r>
-      <w:r>
-        <w:rPr>
-          <w:rFonts w:hint="eastAsia"/>
-        </w:rPr>
-        <w:t>기본키가 아닌 모든 속성이 기본키에 대해 이행적 함수적 종속을 만족하지 않는 정규형</w:t>
-      </w:r>
+      <w:proofErr w:type="spellStart"/>
+      <w:r>
+        <w:rPr>
+          <w:rFonts w:hint="eastAsia"/>
+        </w:rPr>
+        <w:t>기본키가</w:t>
+      </w:r>
+      <w:proofErr w:type="spellEnd"/>
+      <w:r>
+        <w:rPr>
+          <w:rFonts w:hint="eastAsia"/>
+        </w:rPr>
+        <w:t xml:space="preserve"> 아닌 모든 속성이 </w:t>
+      </w:r>
+      <w:proofErr w:type="spellStart"/>
+      <w:r>
+        <w:rPr>
+          <w:rFonts w:hint="eastAsia"/>
+        </w:rPr>
+        <w:t>기본키에</w:t>
+      </w:r>
+      <w:proofErr w:type="spellEnd"/>
+      <w:r>
+        <w:rPr>
+          <w:rFonts w:hint="eastAsia"/>
+        </w:rPr>
+        <w:t xml:space="preserve"> 대해 </w:t>
+      </w:r>
+      <w:proofErr w:type="spellStart"/>
+      <w:r>
+        <w:rPr>
+          <w:rFonts w:hint="eastAsia"/>
+        </w:rPr>
+        <w:t>이행적</w:t>
+      </w:r>
+      <w:proofErr w:type="spellEnd"/>
+      <w:r>
+        <w:rPr>
+          <w:rFonts w:hint="eastAsia"/>
+        </w:rPr>
+        <w:t xml:space="preserve"> 함수적 종속을 만족하지 않는 </w:t>
+      </w:r>
+      <w:proofErr w:type="spellStart"/>
+      <w:r>
+        <w:rPr>
+          <w:rFonts w:hint="eastAsia"/>
+        </w:rPr>
+        <w:t>정규형</w:t>
+      </w:r>
+      <w:proofErr w:type="spellEnd"/>
     </w:p>
     <w:p>
       <w:r>
@@ -1999,8 +2577,30 @@
         <w:rPr>
           <w:rFonts w:hint="eastAsia"/>
         </w:rPr>
-        <w:t>테이블에서 모든 결정자가 후보키인 정규형</w:t>
-      </w:r>
+        <w:t xml:space="preserve">테이블에서 모든 결정자가 </w:t>
+      </w:r>
+      <w:proofErr w:type="spellStart"/>
+      <w:r>
+        <w:rPr>
+          <w:rFonts w:hint="eastAsia"/>
+        </w:rPr>
+        <w:t>후보키인</w:t>
+      </w:r>
+      <w:proofErr w:type="spellEnd"/>
+      <w:r>
+        <w:rPr>
+          <w:rFonts w:hint="eastAsia"/>
+        </w:rPr>
+        <w:t xml:space="preserve"> </w:t>
+      </w:r>
+      <w:proofErr w:type="spellStart"/>
+      <w:r>
+        <w:rPr>
+          <w:rFonts w:hint="eastAsia"/>
+        </w:rPr>
+        <w:t>정규형</w:t>
+      </w:r>
+      <w:proofErr w:type="spellEnd"/>
     </w:p>
     <w:p>
       <w:r>
@@ -2022,48 +2622,268 @@
       <w:r>
         <w:t>A</w:t>
       </w:r>
+      <w:r>
+        <w:rPr>
+          <w:rFonts w:hint="eastAsia"/>
+        </w:rPr>
+        <w:t xml:space="preserve">에 함수적 종속 관계를 만족하는 </w:t>
+      </w:r>
+      <w:proofErr w:type="spellStart"/>
+      <w:r>
+        <w:rPr>
+          <w:rFonts w:hint="eastAsia"/>
+        </w:rPr>
+        <w:t>정규형</w:t>
+      </w:r>
+      <w:proofErr w:type="spellEnd"/>
+    </w:p>
+    <w:p>
+      <w:r>
+        <w:rPr>
+          <w:rFonts w:hint="eastAsia"/>
+        </w:rPr>
+        <w:t xml:space="preserve">제 </w:t>
+      </w:r>
+      <w:r>
+        <w:t>5</w:t>
+      </w:r>
+      <w:r>
+        <w:rPr>
+          <w:rFonts w:hint="eastAsia"/>
+        </w:rPr>
+        <w:t xml:space="preserve">정규형 </w:t>
+      </w:r>
+      <w:r>
+        <w:t>–</w:t>
+      </w:r>
+      <w:r>
+        <w:t xml:space="preserve"> </w:t>
+      </w:r>
+      <w:r>
+        <w:rPr>
+          <w:rFonts w:hint="eastAsia"/>
+        </w:rPr>
+        <w:t xml:space="preserve">테이블의 모든 조인 종속이 테이블의 </w:t>
+      </w:r>
+      <w:proofErr w:type="spellStart"/>
+      <w:r>
+        <w:rPr>
+          <w:rFonts w:hint="eastAsia"/>
+        </w:rPr>
+        <w:t>후보키를</w:t>
+      </w:r>
+      <w:proofErr w:type="spellEnd"/>
+      <w:r>
+        <w:rPr>
+          <w:rFonts w:hint="eastAsia"/>
+        </w:rPr>
+        <w:t xml:space="preserve"> 통해서만 성립되는 </w:t>
+      </w:r>
+      <w:proofErr w:type="spellStart"/>
+      <w:r>
+        <w:rPr>
+          <w:rFonts w:hint="eastAsia"/>
+        </w:rPr>
+        <w:t>정규형</w:t>
+      </w:r>
+      <w:proofErr w:type="spellEnd"/>
+      <w:r>
+        <w:rPr>
+          <w:rFonts w:hint="eastAsia"/>
+        </w:rPr>
+        <w:t xml:space="preserve"> </w:t>
+      </w:r>
+    </w:p>
+    <w:p/>
+    <w:p>
+      <w:pPr>
+        <w:rPr>
+          <w:sz w:val="22"/>
+          <w:shd w:val="pct15" w:color="auto" w:fill="FFFFFF"/>
+        </w:rPr>
+      </w:pPr>
+      <w:r>
+        <w:rPr>
+          <w:sz w:val="22"/>
+          <w:shd w:val="pct15" w:color="auto" w:fill="FFFFFF"/>
+        </w:rPr>
+        <w:t xml:space="preserve">040 </w:t>
+      </w:r>
+      <w:proofErr w:type="spellStart"/>
+      <w:r>
+        <w:rPr>
+          <w:rFonts w:hint="eastAsia"/>
+          <w:sz w:val="22"/>
+          <w:shd w:val="pct15" w:color="auto" w:fill="FFFFFF"/>
+        </w:rPr>
+        <w:t>반정규화</w:t>
+      </w:r>
+      <w:proofErr w:type="spellEnd"/>
+    </w:p>
+    <w:p>
+      <w:r>
+        <w:rPr>
+          <w:rFonts w:hint="eastAsia"/>
+        </w:rPr>
+        <w:t>- 시스템의 성능을 향상하고 개발 및 운영의 편의성 등을 높이기 위해 정규화된 데이터 모델을 의도적으로 통합,</w:t>
+      </w:r>
+      <w:r>
+        <w:t xml:space="preserve"> </w:t>
+      </w:r>
+      <w:r>
+        <w:rPr>
+          <w:rFonts w:hint="eastAsia"/>
+        </w:rPr>
+        <w:t>중복,</w:t>
+      </w:r>
+      <w:r>
+        <w:t xml:space="preserve"> </w:t>
+      </w:r>
+      <w:r>
+        <w:rPr>
+          <w:rFonts w:hint="eastAsia"/>
+        </w:rPr>
+        <w:t>분리하여 정규화 원칙을 위배하는 행위</w:t>
+      </w:r>
+    </w:p>
+    <w:p>
+      <w:r>
+        <w:rPr>
+          <w:rFonts w:hint="eastAsia"/>
+        </w:rPr>
+        <w:t xml:space="preserve">테이블 통합 </w:t>
+      </w:r>
+      <w:r>
+        <w:t xml:space="preserve">– </w:t>
+      </w:r>
+      <w:r>
+        <w:rPr>
+          <w:rFonts w:hint="eastAsia"/>
+        </w:rPr>
+        <w:t>두 개의 테이블이 조인되어 사용되는 경우가 많을 경우 성능 향상을 위해 하나의 테이블로 만들어 사용하는 것</w:t>
+      </w:r>
+    </w:p>
+    <w:p>
+      <w:r>
+        <w:rPr>
+          <w:rFonts w:hint="eastAsia"/>
+        </w:rPr>
+        <w:t xml:space="preserve">테이블 분할 </w:t>
+      </w:r>
+      <w:r>
+        <w:t>-</w:t>
+      </w:r>
+      <w:r>
+        <w:rPr>
+          <w:rFonts w:hint="eastAsia"/>
+        </w:rPr>
+        <w:t xml:space="preserve"> 테이블을 수직 또는 수평으로 분할하는 것</w:t>
+      </w:r>
+    </w:p>
+    <w:p>
+      <w:r>
+        <w:rPr>
+          <w:rFonts w:hint="eastAsia"/>
+        </w:rPr>
+        <w:t xml:space="preserve">중복 테이블 추가 </w:t>
+      </w:r>
+      <w:r>
+        <w:t xml:space="preserve">– </w:t>
+      </w:r>
+      <w:r>
+        <w:rPr>
+          <w:rFonts w:hint="eastAsia"/>
+        </w:rPr>
+        <w:t>작업의 효율성을 향상시키기 위해 테이블을 추가하는 것</w:t>
+      </w:r>
+    </w:p>
+    <w:p>
+      <w:r>
+        <w:rPr>
+          <w:rFonts w:hint="eastAsia"/>
+        </w:rPr>
+        <w:t xml:space="preserve">중복 속성 추가 </w:t>
+      </w:r>
+      <w:r>
+        <w:t>–</w:t>
+      </w:r>
+      <w:r>
+        <w:t xml:space="preserve"> </w:t>
+      </w:r>
+      <w:r>
+        <w:rPr>
+          <w:rFonts w:hint="eastAsia"/>
+        </w:rPr>
+        <w:t>조인해서 데이터를 처리할 때 데이터를 조회하는 경로를 단축하기 위해 자주 사용하는 속성을 하나 더 추가하는 것</w:t>
+      </w:r>
+    </w:p>
+    <w:p/>
+    <w:p>
+      <w:pPr>
+        <w:rPr>
+          <w:sz w:val="22"/>
+          <w:shd w:val="pct15" w:color="auto" w:fill="FFFFFF"/>
+        </w:rPr>
+      </w:pPr>
+      <w:r>
+        <w:rPr>
+          <w:rFonts w:hint="eastAsia"/>
+          <w:sz w:val="22"/>
+          <w:shd w:val="pct15" w:color="auto" w:fill="FFFFFF"/>
+        </w:rPr>
+        <w:t>041 시스템 카탈로그</w:t>
+      </w:r>
+    </w:p>
+    <w:p>
+      <w:r>
+        <w:rPr>
+          <w:rFonts w:hint="eastAsia"/>
+        </w:rPr>
+        <w:t>- 다양한 객체에 관한 정보를 포함하는 시스템 데이터베이스</w:t>
+      </w:r>
+    </w:p>
+    <w:p>
+      <w:r>
+        <w:rPr>
+          <w:rFonts w:hint="eastAsia"/>
+        </w:rPr>
+        <w:t xml:space="preserve">메타 데이터 </w:t>
+      </w:r>
+      <w:r>
+        <w:t xml:space="preserve">– </w:t>
+      </w:r>
+      <w:r>
+        <w:rPr>
+          <w:rFonts w:hint="eastAsia"/>
+        </w:rPr>
+        <w:t>시스템 카탈로그에 저장된 정보</w:t>
+      </w:r>
+    </w:p>
+    <w:p>
+      <w:r>
+        <w:rPr>
+          <w:rFonts w:hint="eastAsia"/>
+        </w:rPr>
+        <w:t xml:space="preserve">데이터 디렉터리 </w:t>
+      </w:r>
+      <w:r>
+        <w:t xml:space="preserve">– </w:t>
+      </w:r>
+      <w:r>
+        <w:rPr>
+          <w:rFonts w:hint="eastAsia"/>
+        </w:rPr>
+        <w:t>데이터 사전에 수록된 데이터에 접근하는 데 필요한 정보를 관리 유지하는 시스템</w:t>
+      </w:r>
+    </w:p>
+    <w:p>
+      <w:pPr>
+        <w:rPr>
+          <w:rFonts w:hint="eastAsia"/>
+        </w:rPr>
+      </w:pPr>
       <w:bookmarkStart w:id="0" w:name="_GoBack"/>
       <w:bookmarkEnd w:id="0"/>
-      <w:r>
-        <w:rPr>
-          <w:rFonts w:hint="eastAsia"/>
-        </w:rPr>
-        <w:t>에 함수적 종속 관계를 만족하는 정규형</w:t>
-      </w:r>
-    </w:p>
-    <w:p>
-      <w:pPr>
-        <w:rPr>
-          <w:rFonts w:hint="eastAsia"/>
-        </w:rPr>
-      </w:pPr>
-      <w:r>
-        <w:rPr>
-          <w:rFonts w:hint="eastAsia"/>
-        </w:rPr>
-        <w:t xml:space="preserve">제 </w:t>
-      </w:r>
-      <w:r>
-        <w:t>5</w:t>
-      </w:r>
-      <w:r>
-        <w:rPr>
-          <w:rFonts w:hint="eastAsia"/>
-        </w:rPr>
-        <w:t xml:space="preserve">정규형 </w:t>
-      </w:r>
-      <w:r>
-        <w:t>–</w:t>
-      </w:r>
-      <w:r>
-        <w:t xml:space="preserve"> </w:t>
-      </w:r>
-      <w:r>
-        <w:rPr>
-          <w:rFonts w:hint="eastAsia"/>
-        </w:rPr>
-        <w:t xml:space="preserve">테이블의 모든 조인 종속이 테이블의 후보키를 통해서만 성립되는 정규형 </w:t>
-      </w:r>
     </w:p>
     <w:sectPr>
       <w:pgSz w:w="11906" w:h="16838"/>

</xml_diff>

<commit_message>
update 2장 데이터 입출력 구현.docx 2장 042~043
</commit_message>
<xml_diff>
--- a/실기/2장 데이터 입출력 구현.docx
+++ b/실기/2장 데이터 입출력 구현.docx
@@ -2876,6 +2876,372 @@
         <w:t>데이터 사전에 수록된 데이터에 접근하는 데 필요한 정보를 관리 유지하는 시스템</w:t>
       </w:r>
     </w:p>
+    <w:p/>
+    <w:p>
+      <w:pPr>
+        <w:rPr>
+          <w:sz w:val="22"/>
+          <w:shd w:val="pct15" w:color="auto" w:fill="FFFFFF"/>
+        </w:rPr>
+      </w:pPr>
+      <w:r>
+        <w:rPr>
+          <w:sz w:val="22"/>
+          <w:shd w:val="pct15" w:color="auto" w:fill="FFFFFF"/>
+        </w:rPr>
+        <w:t xml:space="preserve">042 </w:t>
+      </w:r>
+      <w:r>
+        <w:rPr>
+          <w:rFonts w:hint="eastAsia"/>
+          <w:sz w:val="22"/>
+          <w:shd w:val="pct15" w:color="auto" w:fill="FFFFFF"/>
+        </w:rPr>
+        <w:t xml:space="preserve">트랜잭션 분석 </w:t>
+      </w:r>
+      <w:r>
+        <w:rPr>
+          <w:sz w:val="22"/>
+          <w:shd w:val="pct15" w:color="auto" w:fill="FFFFFF"/>
+        </w:rPr>
+        <w:t xml:space="preserve">/ CRUD </w:t>
+      </w:r>
+      <w:r>
+        <w:rPr>
+          <w:rFonts w:hint="eastAsia"/>
+          <w:sz w:val="22"/>
+          <w:shd w:val="pct15" w:color="auto" w:fill="FFFFFF"/>
+        </w:rPr>
+        <w:t>분석</w:t>
+      </w:r>
+    </w:p>
+    <w:p>
+      <w:r>
+        <w:rPr>
+          <w:rFonts w:hint="eastAsia"/>
+        </w:rPr>
+        <w:t xml:space="preserve">트랜잭션 </w:t>
+      </w:r>
+      <w:r>
+        <w:t xml:space="preserve">– </w:t>
+      </w:r>
+      <w:r>
+        <w:rPr>
+          <w:rFonts w:hint="eastAsia"/>
+        </w:rPr>
+        <w:t>데이터베이스의 상태를 변환시키는 하나의 논리적 기능을 수행하기 위한 작업의 단위 또는 한꺼번에 모두 수행되어야 할 일련의 연산들을 의미</w:t>
+      </w:r>
+    </w:p>
+    <w:p>
+      <w:r>
+        <w:rPr>
+          <w:rFonts w:hint="eastAsia"/>
+        </w:rPr>
+        <w:t xml:space="preserve">트랜잭션 특성 </w:t>
+      </w:r>
+      <w:r>
+        <w:t>–</w:t>
+      </w:r>
+      <w:r>
+        <w:rPr>
+          <w:rFonts w:hint="eastAsia"/>
+        </w:rPr>
+        <w:t xml:space="preserve"> </w:t>
+      </w:r>
+      <w:proofErr w:type="spellStart"/>
+      <w:r>
+        <w:rPr>
+          <w:rFonts w:hint="eastAsia"/>
+        </w:rPr>
+        <w:t>원자성</w:t>
+      </w:r>
+      <w:proofErr w:type="spellEnd"/>
+      <w:r>
+        <w:rPr>
+          <w:rFonts w:hint="eastAsia"/>
+        </w:rPr>
+        <w:t xml:space="preserve"> </w:t>
+      </w:r>
+      <w:r>
+        <w:t xml:space="preserve">/ </w:t>
+      </w:r>
+      <w:r>
+        <w:rPr>
+          <w:rFonts w:hint="eastAsia"/>
+        </w:rPr>
+        <w:t xml:space="preserve">일관성 </w:t>
+      </w:r>
+      <w:r>
+        <w:t xml:space="preserve">/ </w:t>
+      </w:r>
+      <w:r>
+        <w:rPr>
+          <w:rFonts w:hint="eastAsia"/>
+        </w:rPr>
+        <w:t>독립성,</w:t>
+      </w:r>
+      <w:r>
+        <w:t xml:space="preserve"> </w:t>
+      </w:r>
+      <w:proofErr w:type="spellStart"/>
+      <w:r>
+        <w:rPr>
+          <w:rFonts w:hint="eastAsia"/>
+        </w:rPr>
+        <w:t>격리성</w:t>
+      </w:r>
+      <w:proofErr w:type="spellEnd"/>
+      <w:r>
+        <w:rPr>
+          <w:rFonts w:hint="eastAsia"/>
+        </w:rPr>
+        <w:t xml:space="preserve">, 순차성 </w:t>
+      </w:r>
+      <w:r>
+        <w:t xml:space="preserve">/ </w:t>
+      </w:r>
+      <w:r>
+        <w:rPr>
+          <w:rFonts w:hint="eastAsia"/>
+        </w:rPr>
+        <w:t>영속성,</w:t>
+      </w:r>
+      <w:r>
+        <w:t xml:space="preserve"> </w:t>
+      </w:r>
+      <w:r>
+        <w:rPr>
+          <w:rFonts w:hint="eastAsia"/>
+        </w:rPr>
+        <w:t>지속성</w:t>
+      </w:r>
+    </w:p>
+    <w:p>
+      <w:r>
+        <w:rPr>
+          <w:rFonts w:hint="eastAsia"/>
+        </w:rPr>
+        <w:t>CRUD</w:t>
+      </w:r>
+      <w:r>
+        <w:t xml:space="preserve"> </w:t>
+      </w:r>
+      <w:r>
+        <w:rPr>
+          <w:rFonts w:hint="eastAsia"/>
+        </w:rPr>
+        <w:t xml:space="preserve">분석 </w:t>
+      </w:r>
+      <w:r>
+        <w:t>–</w:t>
+      </w:r>
+      <w:r>
+        <w:t xml:space="preserve"> </w:t>
+      </w:r>
+      <w:r>
+        <w:rPr>
+          <w:rFonts w:hint="eastAsia"/>
+        </w:rPr>
+        <w:t xml:space="preserve">프로세스와 테이블 간의 </w:t>
+      </w:r>
+      <w:r>
+        <w:t xml:space="preserve">CRUD </w:t>
+      </w:r>
+      <w:r>
+        <w:rPr>
+          <w:rFonts w:hint="eastAsia"/>
+        </w:rPr>
+        <w:t>매트릭스를 만들어서 트랜잭션을 분석하는 것</w:t>
+      </w:r>
+    </w:p>
+    <w:p>
+      <w:r>
+        <w:rPr>
+          <w:rFonts w:hint="eastAsia"/>
+        </w:rPr>
+        <w:t xml:space="preserve">CRUD 매트릭스 </w:t>
+      </w:r>
+      <w:r>
+        <w:t xml:space="preserve">– </w:t>
+      </w:r>
+      <w:r>
+        <w:rPr>
+          <w:rFonts w:hint="eastAsia"/>
+        </w:rPr>
+        <w:t>프로세스와 데이터 간의 관계를 분석하는 분석표</w:t>
+      </w:r>
+    </w:p>
+    <w:p>
+      <w:r>
+        <w:rPr>
+          <w:rFonts w:hint="eastAsia"/>
+        </w:rPr>
+        <w:t xml:space="preserve">트랜잭션 분석 </w:t>
+      </w:r>
+      <w:r>
+        <w:t xml:space="preserve">– CRUD </w:t>
+      </w:r>
+      <w:r>
+        <w:rPr>
+          <w:rFonts w:hint="eastAsia"/>
+        </w:rPr>
+        <w:t>매트릭스를 기반으로 테이블에 발생하는 트랜잭션 양을 분석하여 테이블</w:t>
+      </w:r>
+      <w:r>
+        <w:rPr>
+          <w:rFonts w:hint="eastAsia"/>
+        </w:rPr>
+        <w:lastRenderedPageBreak/>
+        <w:t xml:space="preserve">에 저장되는 데이터의 양을 유추하고 </w:t>
+      </w:r>
+      <w:r>
+        <w:t>DB</w:t>
+      </w:r>
+      <w:r>
+        <w:rPr>
+          <w:rFonts w:hint="eastAsia"/>
+        </w:rPr>
+        <w:t>의 용량 산정 및 구조의 최적화를 목적으로 함</w:t>
+      </w:r>
+    </w:p>
+    <w:p/>
+    <w:p>
+      <w:pPr>
+        <w:rPr>
+          <w:sz w:val="22"/>
+          <w:shd w:val="pct15" w:color="auto" w:fill="FFFFFF"/>
+        </w:rPr>
+      </w:pPr>
+      <w:r>
+        <w:rPr>
+          <w:rFonts w:hint="eastAsia"/>
+          <w:sz w:val="22"/>
+          <w:shd w:val="pct15" w:color="auto" w:fill="FFFFFF"/>
+        </w:rPr>
+        <w:t>043 인덱스</w:t>
+      </w:r>
+    </w:p>
+    <w:p>
+      <w:r>
+        <w:rPr>
+          <w:rFonts w:hint="eastAsia"/>
+        </w:rPr>
+        <w:t xml:space="preserve">- 데이터 레코드를 빠르게 접근하기 위해 </w:t>
+      </w:r>
+      <w:r>
+        <w:t>&lt;</w:t>
+      </w:r>
+      <w:r>
+        <w:rPr>
+          <w:rFonts w:hint="eastAsia"/>
+        </w:rPr>
+        <w:t>키 값,</w:t>
+      </w:r>
+      <w:r>
+        <w:t xml:space="preserve"> </w:t>
+      </w:r>
+      <w:r>
+        <w:rPr>
+          <w:rFonts w:hint="eastAsia"/>
+        </w:rPr>
+        <w:t>포인터&gt;</w:t>
+      </w:r>
+      <w:r>
+        <w:t xml:space="preserve"> </w:t>
+      </w:r>
+      <w:r>
+        <w:rPr>
+          <w:rFonts w:hint="eastAsia"/>
+        </w:rPr>
+        <w:t>쌍으로 구성되는 데이터 구조</w:t>
+      </w:r>
+    </w:p>
+    <w:p>
+      <w:r>
+        <w:rPr>
+          <w:rFonts w:hint="eastAsia"/>
+        </w:rPr>
+        <w:t xml:space="preserve">인덱스의 종류 </w:t>
+      </w:r>
+      <w:r>
+        <w:t xml:space="preserve">– </w:t>
+      </w:r>
+      <w:r>
+        <w:rPr>
+          <w:rFonts w:hint="eastAsia"/>
+        </w:rPr>
+        <w:t xml:space="preserve">트리 기반 인덱스 </w:t>
+      </w:r>
+      <w:r>
+        <w:t xml:space="preserve">/ </w:t>
+      </w:r>
+      <w:r>
+        <w:rPr>
+          <w:rFonts w:hint="eastAsia"/>
+        </w:rPr>
+        <w:t xml:space="preserve">비트맵 인덱스 </w:t>
+      </w:r>
+      <w:r>
+        <w:t xml:space="preserve">/ </w:t>
+      </w:r>
+      <w:r>
+        <w:rPr>
+          <w:rFonts w:hint="eastAsia"/>
+        </w:rPr>
+        <w:t xml:space="preserve">함수 기반 인덱스 </w:t>
+      </w:r>
+      <w:r>
+        <w:t xml:space="preserve">/ </w:t>
+      </w:r>
+      <w:r>
+        <w:rPr>
+          <w:rFonts w:hint="eastAsia"/>
+        </w:rPr>
+        <w:t xml:space="preserve">비트맵 조인 인덱스 </w:t>
+      </w:r>
+      <w:r>
+        <w:t xml:space="preserve">/ </w:t>
+      </w:r>
+      <w:r>
+        <w:rPr>
+          <w:rFonts w:hint="eastAsia"/>
+        </w:rPr>
+        <w:t>도메인 인덱스</w:t>
+      </w:r>
+    </w:p>
+    <w:p>
+      <w:proofErr w:type="spellStart"/>
+      <w:r>
+        <w:rPr>
+          <w:rFonts w:hint="eastAsia"/>
+        </w:rPr>
+        <w:t>클러스터드</w:t>
+      </w:r>
+      <w:proofErr w:type="spellEnd"/>
+      <w:r>
+        <w:rPr>
+          <w:rFonts w:hint="eastAsia"/>
+        </w:rPr>
+        <w:t xml:space="preserve"> 인덱스</w:t>
+      </w:r>
+      <w:r>
+        <w:t xml:space="preserve"> / </w:t>
+      </w:r>
+      <w:proofErr w:type="spellStart"/>
+      <w:r>
+        <w:rPr>
+          <w:rFonts w:hint="eastAsia"/>
+        </w:rPr>
+        <w:t>넌클러스터드</w:t>
+      </w:r>
+      <w:proofErr w:type="spellEnd"/>
+      <w:r>
+        <w:rPr>
+          <w:rFonts w:hint="eastAsia"/>
+        </w:rPr>
+        <w:t xml:space="preserve"> 인덱스</w:t>
+      </w:r>
+    </w:p>
     <w:p>
       <w:pPr>
         <w:rPr>
@@ -2884,6 +3250,9 @@
       </w:pPr>
       <w:bookmarkStart w:id="0" w:name="_GoBack"/>
       <w:bookmarkEnd w:id="0"/>
+      <w:r>
+        <w:t xml:space="preserve">   </w:t>
+      </w:r>
     </w:p>
     <w:sectPr>
       <w:pgSz w:w="11906" w:h="16838"/>

</xml_diff>

<commit_message>
update 2장 데이터 입출력 구현.docx 2장 044~045
</commit_message>
<xml_diff>
--- a/실기/2장 데이터 입출력 구현.docx
+++ b/실기/2장 데이터 입출력 구현.docx
@@ -3243,16 +3243,237 @@
       </w:r>
     </w:p>
     <w:p>
+      <w:r>
+        <w:t xml:space="preserve">   </w:t>
+      </w:r>
+    </w:p>
+    <w:p>
       <w:pPr>
         <w:rPr>
-          <w:rFonts w:hint="eastAsia"/>
+          <w:sz w:val="22"/>
+          <w:shd w:val="pct15" w:color="auto" w:fill="FFFFFF"/>
         </w:rPr>
       </w:pPr>
+      <w:r>
+        <w:rPr>
+          <w:sz w:val="22"/>
+          <w:shd w:val="pct15" w:color="auto" w:fill="FFFFFF"/>
+        </w:rPr>
+        <w:t xml:space="preserve">044 </w:t>
+      </w:r>
+      <w:r>
+        <w:rPr>
+          <w:rFonts w:hint="eastAsia"/>
+          <w:sz w:val="22"/>
+          <w:shd w:val="pct15" w:color="auto" w:fill="FFFFFF"/>
+        </w:rPr>
+        <w:t xml:space="preserve">뷰 </w:t>
+      </w:r>
+      <w:r>
+        <w:rPr>
+          <w:sz w:val="22"/>
+          <w:shd w:val="pct15" w:color="auto" w:fill="FFFFFF"/>
+        </w:rPr>
+        <w:t xml:space="preserve">/ </w:t>
+      </w:r>
+      <w:r>
+        <w:rPr>
+          <w:rFonts w:hint="eastAsia"/>
+          <w:sz w:val="22"/>
+          <w:shd w:val="pct15" w:color="auto" w:fill="FFFFFF"/>
+        </w:rPr>
+        <w:t>클러스터</w:t>
+      </w:r>
+    </w:p>
+    <w:p>
+      <w:r>
+        <w:rPr>
+          <w:rFonts w:hint="eastAsia"/>
+        </w:rPr>
+        <w:t xml:space="preserve">뷰 </w:t>
+      </w:r>
+      <w:r>
+        <w:t xml:space="preserve">– </w:t>
+      </w:r>
+      <w:r>
+        <w:rPr>
+          <w:rFonts w:hint="eastAsia"/>
+        </w:rPr>
+        <w:t>사용자에게 접근이 허용된 자료만을 제한적으로 보여주기 위해 하나 이상의 기본 테이블로부터 유도된 이름을 가지는 가상 테이블</w:t>
+      </w:r>
+    </w:p>
+    <w:p>
+      <w:r>
+        <w:rPr>
+          <w:rFonts w:hint="eastAsia"/>
+        </w:rPr>
+        <w:t xml:space="preserve">- </w:t>
+      </w:r>
+      <w:r>
+        <w:rPr>
+          <w:rFonts w:hint="eastAsia"/>
+        </w:rPr>
+        <w:t>저장장치 내에 물리적으로 존재하지 않지만 사용자에게는 있는 것처럼 간주됨</w:t>
+      </w:r>
+    </w:p>
+    <w:p>
+      <w:r>
+        <w:rPr>
+          <w:rFonts w:hint="eastAsia"/>
+        </w:rPr>
+        <w:t xml:space="preserve">클러스터 </w:t>
+      </w:r>
+      <w:r>
+        <w:t xml:space="preserve">– </w:t>
+      </w:r>
+      <w:r>
+        <w:rPr>
+          <w:rFonts w:hint="eastAsia"/>
+        </w:rPr>
+        <w:t xml:space="preserve">데이터 </w:t>
+      </w:r>
+      <w:proofErr w:type="spellStart"/>
+      <w:r>
+        <w:rPr>
+          <w:rFonts w:hint="eastAsia"/>
+        </w:rPr>
+        <w:t>저장시</w:t>
+      </w:r>
+      <w:proofErr w:type="spellEnd"/>
+      <w:r>
+        <w:rPr>
+          <w:rFonts w:hint="eastAsia"/>
+        </w:rPr>
+        <w:t xml:space="preserve"> 데이터 액세스 효율을 향상시키기 위해 동일한 성격의 데이터를 동일한 데이터 블록에 저장하는 물리적 저장 방법</w:t>
+      </w:r>
+    </w:p>
+    <w:p>
+      <w:r>
+        <w:rPr>
+          <w:rFonts w:hint="eastAsia"/>
+        </w:rPr>
+        <w:t xml:space="preserve">- 데이터의 분포도가 넓을수록 유리함 </w:t>
+      </w:r>
+    </w:p>
+    <w:p>
+      <w:r>
+        <w:t xml:space="preserve">- </w:t>
+      </w:r>
+      <w:r>
+        <w:rPr>
+          <w:rFonts w:hint="eastAsia"/>
+        </w:rPr>
+        <w:t>데이터 분포도가 넓은 테이블을 클러스터링하면 저장 공간을 절약할 수 있음</w:t>
+      </w:r>
+    </w:p>
+    <w:p/>
+    <w:p>
+      <w:pPr>
+        <w:rPr>
+          <w:sz w:val="22"/>
+          <w:shd w:val="pct15" w:color="auto" w:fill="FFFFFF"/>
+        </w:rPr>
+      </w:pPr>
+      <w:r>
+        <w:rPr>
+          <w:rFonts w:hint="eastAsia"/>
+          <w:sz w:val="22"/>
+          <w:shd w:val="pct15" w:color="auto" w:fill="FFFFFF"/>
+        </w:rPr>
+        <w:t>045 파티션</w:t>
+      </w:r>
+    </w:p>
+    <w:p>
+      <w:r>
+        <w:rPr>
+          <w:rFonts w:hint="eastAsia"/>
+        </w:rPr>
+        <w:t>- 대용량의 테이블이나 인덱스를 작은 논리적 단위인 파티션으로 나누는 것</w:t>
+      </w:r>
+    </w:p>
+    <w:p>
+      <w:r>
+        <w:rPr>
+          <w:rFonts w:hint="eastAsia"/>
+        </w:rPr>
+        <w:t xml:space="preserve">데이터 처리는 테이블 단위 </w:t>
+      </w:r>
+      <w:r>
+        <w:t xml:space="preserve">/ </w:t>
+      </w:r>
+      <w:r>
+        <w:rPr>
+          <w:rFonts w:hint="eastAsia"/>
+        </w:rPr>
+        <w:t xml:space="preserve">데이터 저장 </w:t>
+      </w:r>
+      <w:r>
+        <w:t xml:space="preserve">– </w:t>
+      </w:r>
+      <w:r>
+        <w:rPr>
+          <w:rFonts w:hint="eastAsia"/>
+        </w:rPr>
+        <w:t>파티션 단위</w:t>
+      </w:r>
+    </w:p>
+    <w:p>
+      <w:r>
+        <w:rPr>
+          <w:rFonts w:hint="eastAsia"/>
+        </w:rPr>
+        <w:t xml:space="preserve">범위 분할 </w:t>
+      </w:r>
+      <w:r>
+        <w:t xml:space="preserve">– </w:t>
+      </w:r>
+      <w:r>
+        <w:rPr>
+          <w:rFonts w:hint="eastAsia"/>
+        </w:rPr>
+        <w:t>지정한 열의 값을 기준으로 분할</w:t>
+      </w:r>
+    </w:p>
+    <w:p>
+      <w:r>
+        <w:rPr>
+          <w:rFonts w:hint="eastAsia"/>
+        </w:rPr>
+        <w:t xml:space="preserve">해시 분할 </w:t>
+      </w:r>
+      <w:r>
+        <w:t xml:space="preserve">– </w:t>
+      </w:r>
+      <w:r>
+        <w:rPr>
+          <w:rFonts w:hint="eastAsia"/>
+        </w:rPr>
+        <w:t>해시 함수를 적용한 결과 값에 따라 데이터 분할</w:t>
+      </w:r>
+    </w:p>
+    <w:p>
+      <w:pPr>
+        <w:rPr>
+          <w:rFonts w:hint="eastAsia"/>
+        </w:rPr>
+      </w:pPr>
+      <w:r>
+        <w:rPr>
+          <w:rFonts w:hint="eastAsia"/>
+        </w:rPr>
+        <w:t xml:space="preserve">조합 분할 </w:t>
+      </w:r>
+      <w:r>
+        <w:t xml:space="preserve">– </w:t>
+      </w:r>
+      <w:r>
+        <w:rPr>
+          <w:rFonts w:hint="eastAsia"/>
+        </w:rPr>
+        <w:t xml:space="preserve">범위 분할로 분할한 다음 해시 함수를 적용하여 다시 분할하는 방식 </w:t>
+      </w:r>
       <w:bookmarkStart w:id="0" w:name="_GoBack"/>
       <w:bookmarkEnd w:id="0"/>
-      <w:r>
-        <w:t xml:space="preserve">   </w:t>
-      </w:r>
     </w:p>
     <w:sectPr>
       <w:pgSz w:w="11906" w:h="16838"/>

</xml_diff>

<commit_message>
update 2장 데이터 입출력 구현.docx 2장 046~047
</commit_message>
<xml_diff>
--- a/실기/2장 데이터 입출력 구현.docx
+++ b/실기/2장 데이터 입출력 구현.docx
@@ -3452,25 +3452,433 @@
       </w:r>
     </w:p>
     <w:p>
+      <w:r>
+        <w:rPr>
+          <w:rFonts w:hint="eastAsia"/>
+        </w:rPr>
+        <w:t xml:space="preserve">조합 분할 </w:t>
+      </w:r>
+      <w:r>
+        <w:t xml:space="preserve">– </w:t>
+      </w:r>
+      <w:r>
+        <w:rPr>
+          <w:rFonts w:hint="eastAsia"/>
+        </w:rPr>
+        <w:t xml:space="preserve">범위 분할로 분할한 다음 해시 함수를 적용하여 다시 분할하는 방식 </w:t>
+      </w:r>
+    </w:p>
+    <w:p/>
+    <w:p>
       <w:pPr>
         <w:rPr>
-          <w:rFonts w:hint="eastAsia"/>
+          <w:sz w:val="22"/>
+          <w:shd w:val="pct15" w:color="auto" w:fill="FFFFFF"/>
         </w:rPr>
       </w:pPr>
       <w:r>
         <w:rPr>
-          <w:rFonts w:hint="eastAsia"/>
-        </w:rPr>
-        <w:t xml:space="preserve">조합 분할 </w:t>
-      </w:r>
-      <w:r>
-        <w:t xml:space="preserve">– </w:t>
-      </w:r>
-      <w:r>
-        <w:rPr>
-          <w:rFonts w:hint="eastAsia"/>
-        </w:rPr>
-        <w:t xml:space="preserve">범위 분할로 분할한 다음 해시 함수를 적용하여 다시 분할하는 방식 </w:t>
+          <w:sz w:val="22"/>
+          <w:shd w:val="pct15" w:color="auto" w:fill="FFFFFF"/>
+        </w:rPr>
+        <w:t xml:space="preserve">046 </w:t>
+      </w:r>
+      <w:r>
+        <w:rPr>
+          <w:rFonts w:hint="eastAsia"/>
+          <w:sz w:val="22"/>
+          <w:shd w:val="pct15" w:color="auto" w:fill="FFFFFF"/>
+        </w:rPr>
+        <w:t>분산 데이터베이스 설계</w:t>
+      </w:r>
+    </w:p>
+    <w:p>
+      <w:r>
+        <w:rPr>
+          <w:rFonts w:hint="eastAsia"/>
+        </w:rPr>
+        <w:t xml:space="preserve">데이터베이스 용량 설계 </w:t>
+      </w:r>
+      <w:r>
+        <w:t xml:space="preserve">– </w:t>
+      </w:r>
+      <w:r>
+        <w:rPr>
+          <w:rFonts w:hint="eastAsia"/>
+        </w:rPr>
+        <w:t>데이터가 저장될 공간을 정의하는 것</w:t>
+      </w:r>
+    </w:p>
+    <w:p>
+      <w:r>
+        <w:rPr>
+          <w:rFonts w:hint="eastAsia"/>
+        </w:rPr>
+        <w:lastRenderedPageBreak/>
+        <w:t xml:space="preserve">테이블에 저장될 </w:t>
+      </w:r>
+      <w:proofErr w:type="spellStart"/>
+      <w:r>
+        <w:rPr>
+          <w:rFonts w:hint="eastAsia"/>
+        </w:rPr>
+        <w:t>데이터양과</w:t>
+      </w:r>
+      <w:proofErr w:type="spellEnd"/>
+      <w:r>
+        <w:rPr>
+          <w:rFonts w:hint="eastAsia"/>
+        </w:rPr>
+        <w:t xml:space="preserve"> 인덱스,</w:t>
+      </w:r>
+      <w:r>
+        <w:t xml:space="preserve"> </w:t>
+      </w:r>
+      <w:r>
+        <w:rPr>
+          <w:rFonts w:hint="eastAsia"/>
+        </w:rPr>
+        <w:t>클러스터 등이 차지하는 공간 등을 예측하여 반영해야 함</w:t>
+      </w:r>
+    </w:p>
+    <w:p>
+      <w:r>
+        <w:rPr>
+          <w:rFonts w:hint="eastAsia"/>
+        </w:rPr>
+        <w:t xml:space="preserve">분산 데이터베이스 </w:t>
+      </w:r>
+      <w:r>
+        <w:t xml:space="preserve">– </w:t>
+      </w:r>
+      <w:r>
+        <w:rPr>
+          <w:rFonts w:hint="eastAsia"/>
+        </w:rPr>
+        <w:t>논리적으로는 하나의 시스템에 속하지만 물리적으로는 네트워크를 통해 연결된 여러 개의 사이트에 분산된 데이터베이스를 말함</w:t>
+      </w:r>
+    </w:p>
+    <w:p>
+      <w:r>
+        <w:rPr>
+          <w:rFonts w:hint="eastAsia"/>
+        </w:rPr>
+        <w:t xml:space="preserve">분산 데이터베이스의 목표 </w:t>
+      </w:r>
+      <w:r>
+        <w:t xml:space="preserve">– </w:t>
+      </w:r>
+      <w:r>
+        <w:rPr>
+          <w:rFonts w:hint="eastAsia"/>
+        </w:rPr>
+        <w:t xml:space="preserve">위치 투명성 </w:t>
+      </w:r>
+      <w:r>
+        <w:t xml:space="preserve">/ </w:t>
+      </w:r>
+      <w:r>
+        <w:rPr>
+          <w:rFonts w:hint="eastAsia"/>
+        </w:rPr>
+        <w:t xml:space="preserve">중복 투명성 / 병행 투명성 </w:t>
+      </w:r>
+      <w:r>
+        <w:t xml:space="preserve">/ </w:t>
+      </w:r>
+      <w:r>
+        <w:rPr>
+          <w:rFonts w:hint="eastAsia"/>
+        </w:rPr>
+        <w:t>장애 투명성</w:t>
+      </w:r>
+    </w:p>
+    <w:p>
+      <w:r>
+        <w:rPr>
+          <w:rFonts w:hint="eastAsia"/>
+        </w:rPr>
+        <w:t xml:space="preserve">분산 설계 방법 </w:t>
+      </w:r>
+      <w:r>
+        <w:t>–</w:t>
+      </w:r>
+      <w:r>
+        <w:rPr>
+          <w:rFonts w:hint="eastAsia"/>
+        </w:rPr>
+        <w:t xml:space="preserve"> 테이블 위치 분산 </w:t>
+      </w:r>
+      <w:r>
+        <w:t xml:space="preserve">/ </w:t>
+      </w:r>
+      <w:r>
+        <w:rPr>
+          <w:rFonts w:hint="eastAsia"/>
+        </w:rPr>
+        <w:t xml:space="preserve">분할 </w:t>
+      </w:r>
+      <w:r>
+        <w:t xml:space="preserve">/ </w:t>
+      </w:r>
+      <w:r>
+        <w:rPr>
+          <w:rFonts w:hint="eastAsia"/>
+        </w:rPr>
+        <w:t>할당</w:t>
+      </w:r>
+    </w:p>
+    <w:p/>
+    <w:p>
+      <w:pPr>
+        <w:rPr>
+          <w:sz w:val="22"/>
+          <w:shd w:val="pct15" w:color="auto" w:fill="FFFFFF"/>
+        </w:rPr>
+      </w:pPr>
+      <w:r>
+        <w:rPr>
+          <w:rFonts w:hint="eastAsia"/>
+          <w:sz w:val="22"/>
+          <w:shd w:val="pct15" w:color="auto" w:fill="FFFFFF"/>
+        </w:rPr>
+        <w:t xml:space="preserve">047 데이터베이스 이중화 </w:t>
+      </w:r>
+      <w:r>
+        <w:rPr>
+          <w:sz w:val="22"/>
+          <w:shd w:val="pct15" w:color="auto" w:fill="FFFFFF"/>
+        </w:rPr>
+        <w:t xml:space="preserve">/ </w:t>
+      </w:r>
+      <w:r>
+        <w:rPr>
+          <w:rFonts w:hint="eastAsia"/>
+          <w:sz w:val="22"/>
+          <w:shd w:val="pct15" w:color="auto" w:fill="FFFFFF"/>
+        </w:rPr>
+        <w:t xml:space="preserve">서버 </w:t>
+      </w:r>
+      <w:proofErr w:type="spellStart"/>
+      <w:r>
+        <w:rPr>
+          <w:rFonts w:hint="eastAsia"/>
+          <w:sz w:val="22"/>
+          <w:shd w:val="pct15" w:color="auto" w:fill="FFFFFF"/>
+        </w:rPr>
+        <w:t>클러스터링</w:t>
+      </w:r>
+      <w:proofErr w:type="spellEnd"/>
+    </w:p>
+    <w:p>
+      <w:r>
+        <w:rPr>
+          <w:rFonts w:hint="eastAsia"/>
+        </w:rPr>
+        <w:t xml:space="preserve">데이터베이스 이중화 </w:t>
+      </w:r>
+      <w:r>
+        <w:t xml:space="preserve">– </w:t>
+      </w:r>
+      <w:r>
+        <w:rPr>
+          <w:rFonts w:hint="eastAsia"/>
+        </w:rPr>
+        <w:t>시스템 오류로 인한 데이터베이스 서비스 중단이나 물리적 손상 발생 시 복구하기 위해 동일한 데이터베이스를 복제하여 관리하는 것</w:t>
+      </w:r>
+    </w:p>
+    <w:p>
+      <w:r>
+        <w:rPr>
+          <w:rFonts w:hint="eastAsia"/>
+        </w:rPr>
+        <w:t>- 하나 이상의 데이터베이스가 항상 같은 상태를 유지하므로 데이터베이스에 문제가 발생하면 복제된 데이터베이스를 이용하여 즉시 문제를 해결할 수 있음</w:t>
+      </w:r>
+    </w:p>
+    <w:p>
+      <w:r>
+        <w:rPr>
+          <w:rFonts w:hint="eastAsia"/>
+        </w:rPr>
+        <w:t xml:space="preserve">데이터베이스 이중화의 분류 </w:t>
+      </w:r>
+      <w:r>
+        <w:t xml:space="preserve">– Eager </w:t>
+      </w:r>
+      <w:r>
+        <w:rPr>
+          <w:rFonts w:hint="eastAsia"/>
+        </w:rPr>
+        <w:t xml:space="preserve">기법 </w:t>
+      </w:r>
+      <w:r>
+        <w:t xml:space="preserve">/ Lazy </w:t>
+      </w:r>
+      <w:r>
+        <w:rPr>
+          <w:rFonts w:hint="eastAsia"/>
+        </w:rPr>
+        <w:t>기법</w:t>
+      </w:r>
+    </w:p>
+    <w:p>
+      <w:r>
+        <w:rPr>
+          <w:rFonts w:hint="eastAsia"/>
+        </w:rPr>
+        <w:t xml:space="preserve">데이터베이스 이중화 구성 방법 </w:t>
+      </w:r>
+      <w:r>
+        <w:t xml:space="preserve">– </w:t>
+      </w:r>
+      <w:r>
+        <w:rPr>
+          <w:rFonts w:hint="eastAsia"/>
+        </w:rPr>
+        <w:t xml:space="preserve">활동-대기 방법 </w:t>
+      </w:r>
+      <w:r>
+        <w:t xml:space="preserve">/ </w:t>
+      </w:r>
+      <w:r>
+        <w:rPr>
+          <w:rFonts w:hint="eastAsia"/>
+        </w:rPr>
+        <w:t>활동-활동 방법</w:t>
+      </w:r>
+    </w:p>
+    <w:p>
+      <w:proofErr w:type="spellStart"/>
+      <w:r>
+        <w:rPr>
+          <w:rFonts w:hint="eastAsia"/>
+        </w:rPr>
+        <w:t>클러스터링</w:t>
+      </w:r>
+      <w:proofErr w:type="spellEnd"/>
+      <w:r>
+        <w:rPr>
+          <w:rFonts w:hint="eastAsia"/>
+        </w:rPr>
+        <w:t xml:space="preserve"> </w:t>
+      </w:r>
+      <w:r>
+        <w:t xml:space="preserve">– </w:t>
+      </w:r>
+      <w:r>
+        <w:rPr>
+          <w:rFonts w:hint="eastAsia"/>
+        </w:rPr>
+        <w:t>두 대 이상의 서버를 하나의 서버처럼 운영하는 기술</w:t>
+      </w:r>
+    </w:p>
+    <w:p>
+      <w:proofErr w:type="spellStart"/>
+      <w:r>
+        <w:rPr>
+          <w:rFonts w:hint="eastAsia"/>
+        </w:rPr>
+        <w:t>클러스터링</w:t>
+      </w:r>
+      <w:proofErr w:type="spellEnd"/>
+      <w:r>
+        <w:rPr>
+          <w:rFonts w:hint="eastAsia"/>
+        </w:rPr>
+        <w:t xml:space="preserve"> 종류 </w:t>
+      </w:r>
+      <w:r>
+        <w:t xml:space="preserve">– </w:t>
+      </w:r>
+      <w:proofErr w:type="spellStart"/>
+      <w:r>
+        <w:rPr>
+          <w:rFonts w:hint="eastAsia"/>
+        </w:rPr>
+        <w:t>고가용성</w:t>
+      </w:r>
+      <w:proofErr w:type="spellEnd"/>
+      <w:r>
+        <w:rPr>
+          <w:rFonts w:hint="eastAsia"/>
+        </w:rPr>
+        <w:t xml:space="preserve"> </w:t>
+      </w:r>
+      <w:proofErr w:type="spellStart"/>
+      <w:r>
+        <w:rPr>
+          <w:rFonts w:hint="eastAsia"/>
+        </w:rPr>
+        <w:t>클러스터링</w:t>
+      </w:r>
+      <w:proofErr w:type="spellEnd"/>
+      <w:r>
+        <w:rPr>
+          <w:rFonts w:hint="eastAsia"/>
+        </w:rPr>
+        <w:t xml:space="preserve"> /</w:t>
+      </w:r>
+      <w:r>
+        <w:t xml:space="preserve"> </w:t>
+      </w:r>
+      <w:r>
+        <w:rPr>
+          <w:rFonts w:hint="eastAsia"/>
+        </w:rPr>
+        <w:t xml:space="preserve">병렬 처리 </w:t>
+      </w:r>
+      <w:proofErr w:type="spellStart"/>
+      <w:r>
+        <w:rPr>
+          <w:rFonts w:hint="eastAsia"/>
+        </w:rPr>
+        <w:t>클러스터링</w:t>
+      </w:r>
+      <w:proofErr w:type="spellEnd"/>
+    </w:p>
+    <w:p>
+      <w:r>
+        <w:t>RTO</w:t>
+      </w:r>
+      <w:r>
+        <w:t>(</w:t>
+      </w:r>
+      <w:r>
+        <w:rPr>
+          <w:rFonts w:hint="eastAsia"/>
+        </w:rPr>
+        <w:t>목표 복구 시간)</w:t>
+      </w:r>
+      <w:r>
+        <w:t xml:space="preserve"> – </w:t>
+      </w:r>
+      <w:r>
+        <w:rPr>
+          <w:rFonts w:hint="eastAsia"/>
+        </w:rPr>
+        <w:t>비상상태 또는 업무 중단 시점으로부터 복구되어 가동될 때까지의 소요 시간을 의미</w:t>
+      </w:r>
+    </w:p>
+    <w:p>
+      <w:pPr>
+        <w:rPr>
+          <w:rFonts w:hint="eastAsia"/>
+        </w:rPr>
+      </w:pPr>
+      <w:r>
+        <w:t xml:space="preserve">RPO - </w:t>
+      </w:r>
+      <w:r>
+        <w:rPr>
+          <w:rFonts w:hint="eastAsia"/>
+        </w:rPr>
+        <w:t>비상상태 또는 업무 중단 시점으로부터</w:t>
+      </w:r>
+      <w:r>
+        <w:rPr>
+          <w:rFonts w:hint="eastAsia"/>
+        </w:rPr>
+        <w:t xml:space="preserve"> 데이터를 복구할 수 있는 기준점을 의미</w:t>
       </w:r>
       <w:bookmarkStart w:id="0" w:name="_GoBack"/>
       <w:bookmarkEnd w:id="0"/>

</xml_diff>

<commit_message>
update 2장 데이터 입출력 구현.docx 2장 048~049
</commit_message>
<xml_diff>
--- a/실기/2장 데이터 입출력 구현.docx
+++ b/실기/2장 데이터 입출력 구현.docx
@@ -3860,25 +3860,553 @@
       </w:r>
     </w:p>
     <w:p>
+      <w:r>
+        <w:t xml:space="preserve">RPO - </w:t>
+      </w:r>
+      <w:r>
+        <w:rPr>
+          <w:rFonts w:hint="eastAsia"/>
+        </w:rPr>
+        <w:t>비상상태 또는 업무 중단 시점으로부터 데이터를 복구할 수 있는 기준점을 의미</w:t>
+      </w:r>
+    </w:p>
+    <w:p/>
+    <w:p>
       <w:pPr>
         <w:rPr>
-          <w:rFonts w:hint="eastAsia"/>
+          <w:sz w:val="22"/>
+          <w:shd w:val="pct15" w:color="auto" w:fill="FFFFFF"/>
         </w:rPr>
       </w:pPr>
       <w:r>
-        <w:t xml:space="preserve">RPO - </w:t>
-      </w:r>
-      <w:r>
-        <w:rPr>
-          <w:rFonts w:hint="eastAsia"/>
-        </w:rPr>
-        <w:t>비상상태 또는 업무 중단 시점으로부터</w:t>
-      </w:r>
-      <w:r>
-        <w:rPr>
-          <w:rFonts w:hint="eastAsia"/>
-        </w:rPr>
-        <w:t xml:space="preserve"> 데이터를 복구할 수 있는 기준점을 의미</w:t>
+        <w:rPr>
+          <w:sz w:val="22"/>
+          <w:shd w:val="pct15" w:color="auto" w:fill="FFFFFF"/>
+        </w:rPr>
+        <w:t xml:space="preserve">048 </w:t>
+      </w:r>
+      <w:r>
+        <w:rPr>
+          <w:rFonts w:hint="eastAsia"/>
+          <w:sz w:val="22"/>
+          <w:shd w:val="pct15" w:color="auto" w:fill="FFFFFF"/>
+        </w:rPr>
+        <w:t>데이터베이스 보안</w:t>
+      </w:r>
+    </w:p>
+    <w:p>
+      <w:r>
+        <w:rPr>
+          <w:rFonts w:hint="eastAsia"/>
+        </w:rPr>
+        <w:t>- 데이터베이스의 일부 또는 전체에 대해서 권한이 없는 사용자가 액세스하는 것을 금지하기 위해 사용되는 기술</w:t>
+      </w:r>
+    </w:p>
+    <w:p>
+      <w:r>
+        <w:rPr>
+          <w:rFonts w:hint="eastAsia"/>
+        </w:rPr>
+        <w:t xml:space="preserve">암호화 </w:t>
+      </w:r>
+      <w:r>
+        <w:t xml:space="preserve">– </w:t>
+      </w:r>
+      <w:r>
+        <w:rPr>
+          <w:rFonts w:hint="eastAsia"/>
+        </w:rPr>
+        <w:t>데이터를 보낼 때 송신자가 지정한 수신자 이외에는 그 내용을 알</w:t>
+      </w:r>
+      <w:r>
+        <w:rPr>
+          <w:rFonts w:hint="eastAsia"/>
+        </w:rPr>
+        <w:t xml:space="preserve"> </w:t>
+      </w:r>
+      <w:r>
+        <w:rPr>
+          <w:rFonts w:hint="eastAsia"/>
+        </w:rPr>
+        <w:t xml:space="preserve">수 없도록 </w:t>
+      </w:r>
+      <w:proofErr w:type="spellStart"/>
+      <w:r>
+        <w:rPr>
+          <w:rFonts w:hint="eastAsia"/>
+        </w:rPr>
+        <w:t>평문을</w:t>
+      </w:r>
+      <w:proofErr w:type="spellEnd"/>
+      <w:r>
+        <w:rPr>
+          <w:rFonts w:hint="eastAsia"/>
+        </w:rPr>
+        <w:t xml:space="preserve"> </w:t>
+      </w:r>
+      <w:r>
+        <w:rPr>
+          <w:rFonts w:hint="eastAsia"/>
+        </w:rPr>
+        <w:t>암</w:t>
+      </w:r>
+      <w:r>
+        <w:rPr>
+          <w:rFonts w:hint="eastAsia"/>
+        </w:rPr>
+        <w:t>호문으로 변환하는 것</w:t>
+      </w:r>
+    </w:p>
+    <w:p>
+      <w:r>
+        <w:rPr>
+          <w:rFonts w:hint="eastAsia"/>
+        </w:rPr>
+        <w:t xml:space="preserve">암호화 과정 </w:t>
+      </w:r>
+      <w:r>
+        <w:t xml:space="preserve">/ </w:t>
+      </w:r>
+      <w:proofErr w:type="spellStart"/>
+      <w:r>
+        <w:rPr>
+          <w:rFonts w:hint="eastAsia"/>
+        </w:rPr>
+        <w:t>복호화</w:t>
+      </w:r>
+      <w:proofErr w:type="spellEnd"/>
+      <w:r>
+        <w:rPr>
+          <w:rFonts w:hint="eastAsia"/>
+        </w:rPr>
+        <w:t xml:space="preserve"> 과정 </w:t>
+      </w:r>
+    </w:p>
+    <w:p>
+      <w:r>
+        <w:rPr>
+          <w:rFonts w:hint="eastAsia"/>
+        </w:rPr>
+        <w:t xml:space="preserve">암호화 기법 </w:t>
+      </w:r>
+      <w:r>
+        <w:t xml:space="preserve">– </w:t>
+      </w:r>
+      <w:r>
+        <w:rPr>
+          <w:rFonts w:hint="eastAsia"/>
+        </w:rPr>
+        <w:t xml:space="preserve">개인키 암호 방식 </w:t>
+      </w:r>
+      <w:r>
+        <w:t xml:space="preserve">/ </w:t>
+      </w:r>
+      <w:r>
+        <w:rPr>
+          <w:rFonts w:hint="eastAsia"/>
+        </w:rPr>
+        <w:t>공개키 암호 방식</w:t>
+      </w:r>
+    </w:p>
+    <w:p>
+      <w:r>
+        <w:rPr>
+          <w:rFonts w:hint="eastAsia"/>
+        </w:rPr>
+        <w:t xml:space="preserve">접근통제 </w:t>
+      </w:r>
+      <w:r>
+        <w:t xml:space="preserve">– </w:t>
+      </w:r>
+      <w:r>
+        <w:rPr>
+          <w:rFonts w:hint="eastAsia"/>
+        </w:rPr>
+        <w:t xml:space="preserve">데이터가 저장된 객체와 이를 사용하려는 주체 사이의 </w:t>
+      </w:r>
+      <w:proofErr w:type="spellStart"/>
+      <w:r>
+        <w:rPr>
+          <w:rFonts w:hint="eastAsia"/>
+        </w:rPr>
+        <w:t>정보흐름을</w:t>
+      </w:r>
+      <w:proofErr w:type="spellEnd"/>
+      <w:r>
+        <w:rPr>
+          <w:rFonts w:hint="eastAsia"/>
+        </w:rPr>
+        <w:t xml:space="preserve"> 제한하는 것</w:t>
+      </w:r>
+    </w:p>
+    <w:p>
+      <w:r>
+        <w:rPr>
+          <w:rFonts w:hint="eastAsia"/>
+        </w:rPr>
+        <w:lastRenderedPageBreak/>
+        <w:t xml:space="preserve">접근통제 정책 </w:t>
+      </w:r>
+      <w:r>
+        <w:t xml:space="preserve">/ </w:t>
+      </w:r>
+      <w:r>
+        <w:rPr>
+          <w:rFonts w:hint="eastAsia"/>
+        </w:rPr>
+        <w:t xml:space="preserve">접근통제 </w:t>
+      </w:r>
+      <w:proofErr w:type="spellStart"/>
+      <w:r>
+        <w:rPr>
+          <w:rFonts w:hint="eastAsia"/>
+        </w:rPr>
+        <w:t>매커니즘</w:t>
+      </w:r>
+      <w:proofErr w:type="spellEnd"/>
+      <w:r>
+        <w:rPr>
+          <w:rFonts w:hint="eastAsia"/>
+        </w:rPr>
+        <w:t xml:space="preserve"> </w:t>
+      </w:r>
+      <w:r>
+        <w:t xml:space="preserve">/ </w:t>
+      </w:r>
+      <w:r>
+        <w:rPr>
+          <w:rFonts w:hint="eastAsia"/>
+        </w:rPr>
+        <w:t xml:space="preserve">접근통제 </w:t>
+      </w:r>
+      <w:proofErr w:type="spellStart"/>
+      <w:r>
+        <w:rPr>
+          <w:rFonts w:hint="eastAsia"/>
+        </w:rPr>
+        <w:t>보안모델</w:t>
+      </w:r>
+      <w:proofErr w:type="spellEnd"/>
+    </w:p>
+    <w:p>
+      <w:r>
+        <w:rPr>
+          <w:rFonts w:hint="eastAsia"/>
+        </w:rPr>
+        <w:t xml:space="preserve">접근통제 기술 </w:t>
+      </w:r>
+      <w:r>
+        <w:t>–</w:t>
+      </w:r>
+      <w:r>
+        <w:t xml:space="preserve"> </w:t>
+      </w:r>
+      <w:r>
+        <w:rPr>
+          <w:rFonts w:hint="eastAsia"/>
+        </w:rPr>
+        <w:t xml:space="preserve">임의 접근통제 </w:t>
+      </w:r>
+      <w:r>
+        <w:t xml:space="preserve">/ </w:t>
+      </w:r>
+      <w:r>
+        <w:rPr>
+          <w:rFonts w:hint="eastAsia"/>
+        </w:rPr>
+        <w:t xml:space="preserve">강제 접근통제 </w:t>
+      </w:r>
+      <w:r>
+        <w:t xml:space="preserve">/ </w:t>
+      </w:r>
+      <w:r>
+        <w:rPr>
+          <w:rFonts w:hint="eastAsia"/>
+        </w:rPr>
+        <w:t>역할기반 접근통제</w:t>
+      </w:r>
+    </w:p>
+    <w:p>
+      <w:r>
+        <w:rPr>
+          <w:rFonts w:hint="eastAsia"/>
+        </w:rPr>
+        <w:t xml:space="preserve">접근통제 정책 </w:t>
+      </w:r>
+      <w:r>
+        <w:t xml:space="preserve">– </w:t>
+      </w:r>
+      <w:r>
+        <w:rPr>
+          <w:rFonts w:hint="eastAsia"/>
+        </w:rPr>
+        <w:t xml:space="preserve">신분 기반 정책 </w:t>
+      </w:r>
+      <w:r>
+        <w:t xml:space="preserve">/ </w:t>
+      </w:r>
+      <w:r>
+        <w:rPr>
+          <w:rFonts w:hint="eastAsia"/>
+        </w:rPr>
+        <w:t>규칙 기반 정책 /</w:t>
+      </w:r>
+      <w:r>
+        <w:t xml:space="preserve"> </w:t>
+      </w:r>
+      <w:r>
+        <w:rPr>
+          <w:rFonts w:hint="eastAsia"/>
+        </w:rPr>
+        <w:t>역할 기반 정책</w:t>
+      </w:r>
+    </w:p>
+    <w:p>
+      <w:r>
+        <w:rPr>
+          <w:rFonts w:hint="eastAsia"/>
+        </w:rPr>
+        <w:t xml:space="preserve">접근통제 </w:t>
+      </w:r>
+      <w:proofErr w:type="spellStart"/>
+      <w:r>
+        <w:rPr>
+          <w:rFonts w:hint="eastAsia"/>
+        </w:rPr>
+        <w:t>매커니즘</w:t>
+      </w:r>
+      <w:proofErr w:type="spellEnd"/>
+      <w:r>
+        <w:rPr>
+          <w:rFonts w:hint="eastAsia"/>
+        </w:rPr>
+        <w:t xml:space="preserve"> </w:t>
+      </w:r>
+      <w:r>
+        <w:t xml:space="preserve">– </w:t>
+      </w:r>
+      <w:r>
+        <w:rPr>
+          <w:rFonts w:hint="eastAsia"/>
+        </w:rPr>
+        <w:t>정의된 접근통제 정책을 구현하는 기술적인 방법</w:t>
+      </w:r>
+    </w:p>
+    <w:p>
+      <w:r>
+        <w:rPr>
+          <w:rFonts w:hint="eastAsia"/>
+        </w:rPr>
+        <w:t xml:space="preserve">접근통제 보안 모델 </w:t>
+      </w:r>
+      <w:r>
+        <w:t xml:space="preserve">– </w:t>
+      </w:r>
+      <w:r>
+        <w:rPr>
+          <w:rFonts w:hint="eastAsia"/>
+        </w:rPr>
+        <w:t xml:space="preserve">기밀성 모델 </w:t>
+      </w:r>
+      <w:r>
+        <w:t xml:space="preserve">/ </w:t>
+      </w:r>
+      <w:r>
+        <w:rPr>
+          <w:rFonts w:hint="eastAsia"/>
+        </w:rPr>
+        <w:t xml:space="preserve">무결성 모델 </w:t>
+      </w:r>
+      <w:r>
+        <w:t xml:space="preserve">/ </w:t>
+      </w:r>
+      <w:r>
+        <w:rPr>
+          <w:rFonts w:hint="eastAsia"/>
+        </w:rPr>
+        <w:t>접근통제 모델</w:t>
+      </w:r>
+    </w:p>
+    <w:p>
+      <w:r>
+        <w:rPr>
+          <w:rFonts w:hint="eastAsia"/>
+        </w:rPr>
+        <w:t xml:space="preserve">접근통제 조건 </w:t>
+      </w:r>
+      <w:r>
+        <w:t xml:space="preserve">– </w:t>
+      </w:r>
+      <w:r>
+        <w:rPr>
+          <w:rFonts w:hint="eastAsia"/>
+        </w:rPr>
+        <w:t xml:space="preserve">접근통제 </w:t>
+      </w:r>
+      <w:proofErr w:type="spellStart"/>
+      <w:r>
+        <w:rPr>
+          <w:rFonts w:hint="eastAsia"/>
+        </w:rPr>
+        <w:t>매커니즘의</w:t>
+      </w:r>
+      <w:proofErr w:type="spellEnd"/>
+      <w:r>
+        <w:rPr>
+          <w:rFonts w:hint="eastAsia"/>
+        </w:rPr>
+        <w:t xml:space="preserve"> 취약점을 보완하기 위해 접근통제 정책에 부가하여 적용할 수 있는 조건</w:t>
+      </w:r>
+    </w:p>
+    <w:p>
+      <w:r>
+        <w:rPr>
+          <w:rFonts w:hint="eastAsia"/>
+        </w:rPr>
+        <w:t xml:space="preserve">값 종속 통제 </w:t>
+      </w:r>
+      <w:r>
+        <w:t xml:space="preserve">/ </w:t>
+      </w:r>
+      <w:r>
+        <w:rPr>
+          <w:rFonts w:hint="eastAsia"/>
+        </w:rPr>
+        <w:t xml:space="preserve">다중 사용자 통제 </w:t>
+      </w:r>
+      <w:r>
+        <w:t xml:space="preserve">/ </w:t>
+      </w:r>
+      <w:r>
+        <w:rPr>
+          <w:rFonts w:hint="eastAsia"/>
+        </w:rPr>
+        <w:t>컨텍스트 기반 통제</w:t>
+      </w:r>
+    </w:p>
+    <w:p>
+      <w:r>
+        <w:rPr>
+          <w:rFonts w:hint="eastAsia"/>
+        </w:rPr>
+        <w:t xml:space="preserve">감사 추적 </w:t>
+      </w:r>
+      <w:r>
+        <w:t xml:space="preserve">– </w:t>
+      </w:r>
+      <w:r>
+        <w:rPr>
+          <w:rFonts w:hint="eastAsia"/>
+        </w:rPr>
+        <w:t>사용자나 애플리케이션이 데이터베이스에 접근하여 수행한 모든 활동을 기록하는 기능</w:t>
+      </w:r>
+    </w:p>
+    <w:p/>
+    <w:p>
+      <w:pPr>
+        <w:rPr>
+          <w:sz w:val="22"/>
+          <w:shd w:val="pct15" w:color="auto" w:fill="FFFFFF"/>
+        </w:rPr>
+      </w:pPr>
+      <w:r>
+        <w:rPr>
+          <w:sz w:val="22"/>
+          <w:shd w:val="pct15" w:color="auto" w:fill="FFFFFF"/>
+        </w:rPr>
+        <w:t xml:space="preserve">049 </w:t>
+      </w:r>
+      <w:r>
+        <w:rPr>
+          <w:rFonts w:hint="eastAsia"/>
+          <w:sz w:val="22"/>
+          <w:shd w:val="pct15" w:color="auto" w:fill="FFFFFF"/>
+        </w:rPr>
+        <w:t>데이터베이스 백업</w:t>
+      </w:r>
+    </w:p>
+    <w:p>
+      <w:r>
+        <w:t xml:space="preserve">- </w:t>
+      </w:r>
+      <w:r>
+        <w:rPr>
+          <w:rFonts w:hint="eastAsia"/>
+        </w:rPr>
+        <w:t>전산 장비의 장애에 대비하여 데이터베이스에 저장된 데이터를 보호하고 복구하기 위한 작업</w:t>
+      </w:r>
+    </w:p>
+    <w:p>
+      <w:r>
+        <w:rPr>
+          <w:rFonts w:hint="eastAsia"/>
+        </w:rPr>
+        <w:t xml:space="preserve">로그 파일 </w:t>
+      </w:r>
+      <w:r>
+        <w:t xml:space="preserve">– </w:t>
+      </w:r>
+      <w:r>
+        <w:rPr>
+          <w:rFonts w:hint="eastAsia"/>
+        </w:rPr>
+        <w:t xml:space="preserve">데이터베이스이 처리 내용이나 이용 상황 등 상태 변화를 시간의 흐름에 따라 모두 기록한 파일 </w:t>
+      </w:r>
+    </w:p>
+    <w:p>
+      <w:r>
+        <w:rPr>
+          <w:rFonts w:hint="eastAsia"/>
+        </w:rPr>
+        <w:t xml:space="preserve">데이터베이스 복구 알고리즘 </w:t>
+      </w:r>
+      <w:r>
+        <w:t>– NO-UNDO / UNDO/NO-REDO / UNDO/REDI / NO-UNDO/NO-REDO</w:t>
+      </w:r>
+    </w:p>
+    <w:p>
+      <w:pPr>
+        <w:rPr>
+          <w:rFonts w:hint="eastAsia"/>
+        </w:rPr>
+      </w:pPr>
+      <w:proofErr w:type="spellStart"/>
+      <w:r>
+        <w:rPr>
+          <w:rFonts w:hint="eastAsia"/>
+        </w:rPr>
+        <w:t>백업종류</w:t>
+      </w:r>
+      <w:proofErr w:type="spellEnd"/>
+      <w:r>
+        <w:rPr>
+          <w:rFonts w:hint="eastAsia"/>
+        </w:rPr>
+        <w:t xml:space="preserve"> </w:t>
+      </w:r>
+      <w:r>
+        <w:t xml:space="preserve">– </w:t>
+      </w:r>
+      <w:r>
+        <w:rPr>
+          <w:rFonts w:hint="eastAsia"/>
+        </w:rPr>
+        <w:t>복구 수준에 따라 운영체제를 이용</w:t>
+      </w:r>
+      <w:r>
+        <w:rPr>
+          <w:rFonts w:hint="eastAsia"/>
+        </w:rPr>
+        <w:t xml:space="preserve">하는 물리 백업과 </w:t>
+      </w:r>
+      <w:r>
+        <w:t xml:space="preserve">DBMS </w:t>
+      </w:r>
+      <w:r>
+        <w:rPr>
+          <w:rFonts w:hint="eastAsia"/>
+        </w:rPr>
+        <w:t xml:space="preserve">유틸리티를 이용하는 논리 백업이 있음 </w:t>
       </w:r>
       <w:bookmarkStart w:id="0" w:name="_GoBack"/>
       <w:bookmarkEnd w:id="0"/>

</xml_diff>

<commit_message>
update 2장 데이터 입출력 구현.docx 2장 050~051
</commit_message>
<xml_diff>
--- a/실기/2장 데이터 입출력 구현.docx
+++ b/실기/2장 데이터 입출력 구현.docx
@@ -4365,51 +4365,532 @@
       </w:r>
     </w:p>
     <w:p>
+      <w:proofErr w:type="spellStart"/>
+      <w:r>
+        <w:rPr>
+          <w:rFonts w:hint="eastAsia"/>
+        </w:rPr>
+        <w:t>백업종류</w:t>
+      </w:r>
+      <w:proofErr w:type="spellEnd"/>
+      <w:r>
+        <w:rPr>
+          <w:rFonts w:hint="eastAsia"/>
+        </w:rPr>
+        <w:t xml:space="preserve"> </w:t>
+      </w:r>
+      <w:r>
+        <w:t xml:space="preserve">– </w:t>
+      </w:r>
+      <w:r>
+        <w:rPr>
+          <w:rFonts w:hint="eastAsia"/>
+        </w:rPr>
+        <w:t>복구 수준에 따라 운영체제를 이용</w:t>
+      </w:r>
+      <w:r>
+        <w:rPr>
+          <w:rFonts w:hint="eastAsia"/>
+        </w:rPr>
+        <w:t xml:space="preserve">하는 물리 백업과 </w:t>
+      </w:r>
+      <w:r>
+        <w:t xml:space="preserve">DBMS </w:t>
+      </w:r>
+      <w:r>
+        <w:rPr>
+          <w:rFonts w:hint="eastAsia"/>
+        </w:rPr>
+        <w:t xml:space="preserve">유틸리티를 이용하는 논리 백업이 있음 </w:t>
+      </w:r>
+    </w:p>
+    <w:p/>
+    <w:p>
       <w:pPr>
         <w:rPr>
-          <w:rFonts w:hint="eastAsia"/>
+          <w:sz w:val="22"/>
+          <w:shd w:val="pct15" w:color="auto" w:fill="FFFFFF"/>
         </w:rPr>
       </w:pPr>
-      <w:proofErr w:type="spellStart"/>
-      <w:r>
-        <w:rPr>
-          <w:rFonts w:hint="eastAsia"/>
-        </w:rPr>
-        <w:t>백업종류</w:t>
-      </w:r>
-      <w:proofErr w:type="spellEnd"/>
-      <w:r>
-        <w:rPr>
-          <w:rFonts w:hint="eastAsia"/>
-        </w:rPr>
-        <w:t xml:space="preserve"> </w:t>
-      </w:r>
-      <w:r>
-        <w:t xml:space="preserve">– </w:t>
-      </w:r>
-      <w:r>
-        <w:rPr>
-          <w:rFonts w:hint="eastAsia"/>
-        </w:rPr>
-        <w:t>복구 수준에 따라 운영체제를 이용</w:t>
-      </w:r>
-      <w:r>
-        <w:rPr>
-          <w:rFonts w:hint="eastAsia"/>
-        </w:rPr>
-        <w:t xml:space="preserve">하는 물리 백업과 </w:t>
-      </w:r>
-      <w:r>
-        <w:t xml:space="preserve">DBMS </w:t>
-      </w:r>
-      <w:r>
-        <w:rPr>
-          <w:rFonts w:hint="eastAsia"/>
-        </w:rPr>
-        <w:t xml:space="preserve">유틸리티를 이용하는 논리 백업이 있음 </w:t>
+      <w:r>
+        <w:rPr>
+          <w:sz w:val="22"/>
+          <w:shd w:val="pct15" w:color="auto" w:fill="FFFFFF"/>
+        </w:rPr>
+        <w:t xml:space="preserve">050 </w:t>
+      </w:r>
+      <w:r>
+        <w:rPr>
+          <w:rFonts w:hint="eastAsia"/>
+          <w:sz w:val="22"/>
+          <w:shd w:val="pct15" w:color="auto" w:fill="FFFFFF"/>
+        </w:rPr>
+        <w:t>스토리지</w:t>
+      </w:r>
+    </w:p>
+    <w:p>
+      <w:r>
+        <w:rPr>
+          <w:rFonts w:hint="eastAsia"/>
+        </w:rPr>
+        <w:t>- 단일 디스크로 처리할 수 없는 대용량의 데이터를 저장하기 위해 서버와 저장장치를 연결하는 기술</w:t>
+      </w:r>
+    </w:p>
+    <w:p>
+      <w:r>
+        <w:t xml:space="preserve">DAS – </w:t>
+      </w:r>
+      <w:r>
+        <w:rPr>
+          <w:rFonts w:hint="eastAsia"/>
+        </w:rPr>
+        <w:t>서버와 저장장치를 전용 케이블로 직접 연결하는 방식</w:t>
+      </w:r>
+    </w:p>
+    <w:p>
+      <w:r>
+        <w:rPr>
+          <w:rFonts w:hint="eastAsia"/>
+        </w:rPr>
+        <w:t>NAS</w:t>
+      </w:r>
+      <w:r>
+        <w:t xml:space="preserve"> – </w:t>
+      </w:r>
+      <w:r>
+        <w:rPr>
+          <w:rFonts w:hint="eastAsia"/>
+        </w:rPr>
+        <w:t>서버와 저장장치를 네트워크를 통해 연결하는 방식</w:t>
+      </w:r>
+    </w:p>
+    <w:p>
+      <w:r>
+        <w:rPr>
+          <w:rFonts w:hint="eastAsia"/>
+        </w:rPr>
+        <w:t xml:space="preserve">SAN </w:t>
+      </w:r>
+      <w:r>
+        <w:t>–</w:t>
+      </w:r>
+      <w:r>
+        <w:rPr>
+          <w:rFonts w:hint="eastAsia"/>
+        </w:rPr>
+        <w:t xml:space="preserve"> 서버와 저장장치를 연결하는 전용 네트워크를 별도로 구성하는 방식</w:t>
+      </w:r>
+    </w:p>
+    <w:p/>
+    <w:p>
+      <w:r>
+        <w:rPr>
+          <w:rFonts w:hint="eastAsia"/>
+          <w:sz w:val="22"/>
+          <w:shd w:val="pct15" w:color="auto" w:fill="FFFFFF"/>
+        </w:rPr>
+        <w:lastRenderedPageBreak/>
+        <w:t>051 논리 데이터 모델의 변환</w:t>
+      </w:r>
+    </w:p>
+    <w:p>
+      <w:pPr>
+        <w:rPr>
+          <w:color w:val="FFC000"/>
+        </w:rPr>
+      </w:pPr>
+      <w:proofErr w:type="spellStart"/>
+      <w:r>
+        <w:rPr>
+          <w:rFonts w:hint="eastAsia"/>
+          <w:color w:val="FFC000"/>
+        </w:rPr>
+        <w:t>엔티티를</w:t>
+      </w:r>
+      <w:proofErr w:type="spellEnd"/>
+      <w:r>
+        <w:rPr>
+          <w:rFonts w:hint="eastAsia"/>
+          <w:color w:val="FFC000"/>
+        </w:rPr>
+        <w:t xml:space="preserve"> 테이블로 변환</w:t>
+      </w:r>
+    </w:p>
+    <w:p>
+      <w:r>
+        <w:rPr>
+          <w:rFonts w:hint="eastAsia"/>
+        </w:rPr>
+        <w:t xml:space="preserve">- 논리 데이터 모델에서 정의된 </w:t>
+      </w:r>
+      <w:proofErr w:type="spellStart"/>
+      <w:r>
+        <w:rPr>
+          <w:rFonts w:hint="eastAsia"/>
+        </w:rPr>
+        <w:t>엔티티를</w:t>
+      </w:r>
+      <w:proofErr w:type="spellEnd"/>
+      <w:r>
+        <w:rPr>
+          <w:rFonts w:hint="eastAsia"/>
+        </w:rPr>
+        <w:t xml:space="preserve"> 물리 데이터 모델의 테이블로 변환하는 것</w:t>
+      </w:r>
+    </w:p>
+    <w:p>
+      <w:pPr>
+        <w:rPr>
+          <w:color w:val="FFC000"/>
+        </w:rPr>
+      </w:pPr>
+      <w:proofErr w:type="spellStart"/>
+      <w:r>
+        <w:rPr>
+          <w:rFonts w:hint="eastAsia"/>
+          <w:color w:val="FFC000"/>
+        </w:rPr>
+        <w:t>슈퍼타입</w:t>
+      </w:r>
+      <w:proofErr w:type="spellEnd"/>
+      <w:r>
+        <w:rPr>
+          <w:rFonts w:hint="eastAsia"/>
+          <w:color w:val="FFC000"/>
+        </w:rPr>
+        <w:t>/서브타입을 테이블로 변환</w:t>
+      </w:r>
+    </w:p>
+    <w:p>
+      <w:r>
+        <w:rPr>
+          <w:rFonts w:hint="eastAsia"/>
+        </w:rPr>
+        <w:t xml:space="preserve">- 논리 데이터 모델에서 이용되는 형태이므로 물리 데이터 모델을 설계할 때는 </w:t>
+      </w:r>
+      <w:proofErr w:type="spellStart"/>
+      <w:r>
+        <w:rPr>
+          <w:rFonts w:hint="eastAsia"/>
+        </w:rPr>
+        <w:t>슈퍼타입</w:t>
+      </w:r>
+      <w:proofErr w:type="spellEnd"/>
+      <w:r>
+        <w:rPr>
+          <w:rFonts w:hint="eastAsia"/>
+        </w:rPr>
+        <w:t>/서브타입을 테이블로 변환해야 함</w:t>
+      </w:r>
+    </w:p>
+    <w:p>
+      <w:pPr>
+        <w:rPr>
+          <w:color w:val="FFC000"/>
+        </w:rPr>
+      </w:pPr>
+      <w:proofErr w:type="spellStart"/>
+      <w:r>
+        <w:rPr>
+          <w:rFonts w:hint="eastAsia"/>
+          <w:color w:val="FFC000"/>
+        </w:rPr>
+        <w:t>슈퍼타입</w:t>
+      </w:r>
+      <w:proofErr w:type="spellEnd"/>
+      <w:r>
+        <w:rPr>
+          <w:rFonts w:hint="eastAsia"/>
+          <w:color w:val="FFC000"/>
+        </w:rPr>
+        <w:t xml:space="preserve"> 기준 테이블 변환</w:t>
+      </w:r>
+    </w:p>
+    <w:p>
+      <w:r>
+        <w:rPr>
+          <w:rFonts w:hint="eastAsia"/>
+        </w:rPr>
+        <w:t xml:space="preserve">- 서브타입을 </w:t>
+      </w:r>
+      <w:proofErr w:type="spellStart"/>
+      <w:r>
+        <w:rPr>
+          <w:rFonts w:hint="eastAsia"/>
+        </w:rPr>
+        <w:t>슈퍼타입에</w:t>
+      </w:r>
+      <w:proofErr w:type="spellEnd"/>
+      <w:r>
+        <w:rPr>
+          <w:rFonts w:hint="eastAsia"/>
+        </w:rPr>
+        <w:t xml:space="preserve"> 통합하여 하나의 테이블로 만드는 것</w:t>
+      </w:r>
+    </w:p>
+    <w:p>
+      <w:pPr>
+        <w:rPr>
+          <w:color w:val="FFC000"/>
+        </w:rPr>
+      </w:pPr>
+      <w:r>
+        <w:rPr>
+          <w:rFonts w:hint="eastAsia"/>
+          <w:color w:val="FFC000"/>
+        </w:rPr>
+        <w:t>서브타입 기준 테이블 변환</w:t>
+      </w:r>
+    </w:p>
+    <w:p>
+      <w:r>
+        <w:rPr>
+          <w:rFonts w:hint="eastAsia"/>
+        </w:rPr>
+        <w:t xml:space="preserve">- </w:t>
+      </w:r>
+      <w:proofErr w:type="spellStart"/>
+      <w:r>
+        <w:rPr>
+          <w:rFonts w:hint="eastAsia"/>
+        </w:rPr>
+        <w:t>슈퍼타입</w:t>
+      </w:r>
+      <w:proofErr w:type="spellEnd"/>
+      <w:r>
+        <w:rPr>
+          <w:rFonts w:hint="eastAsia"/>
+        </w:rPr>
+        <w:t xml:space="preserve"> 속성들을 각각의 서브타입에 추가하여 서브타입들을 개별적인 테이블로 만드는 것</w:t>
+      </w:r>
+    </w:p>
+    <w:p>
+      <w:pPr>
+        <w:rPr>
+          <w:color w:val="FFC000"/>
+        </w:rPr>
+      </w:pPr>
+      <w:proofErr w:type="spellStart"/>
+      <w:r>
+        <w:rPr>
+          <w:rFonts w:hint="eastAsia"/>
+          <w:color w:val="FFC000"/>
+        </w:rPr>
+        <w:t>개별타입</w:t>
+      </w:r>
+      <w:proofErr w:type="spellEnd"/>
+      <w:r>
+        <w:rPr>
+          <w:rFonts w:hint="eastAsia"/>
+          <w:color w:val="FFC000"/>
+        </w:rPr>
+        <w:t xml:space="preserve"> 기준 테이블 변환</w:t>
+      </w:r>
+    </w:p>
+    <w:p>
+      <w:pPr>
+        <w:rPr>
+          <w:rFonts w:hint="eastAsia"/>
+        </w:rPr>
+      </w:pPr>
+      <w:r>
+        <w:rPr>
+          <w:rFonts w:hint="eastAsia"/>
+        </w:rPr>
+        <w:t xml:space="preserve">- </w:t>
+      </w:r>
+      <w:proofErr w:type="spellStart"/>
+      <w:r>
+        <w:rPr>
+          <w:rFonts w:hint="eastAsia"/>
+        </w:rPr>
+        <w:t>슈퍼타입과</w:t>
+      </w:r>
+      <w:proofErr w:type="spellEnd"/>
+      <w:r>
+        <w:rPr>
+          <w:rFonts w:hint="eastAsia"/>
+        </w:rPr>
+        <w:t xml:space="preserve"> 서브타입들을 각각의 개별적인 테이블로 변환하는 것</w:t>
+      </w:r>
+    </w:p>
+    <w:p>
+      <w:pPr>
+        <w:rPr>
+          <w:color w:val="FFC000"/>
+        </w:rPr>
+      </w:pPr>
+      <w:r>
+        <w:rPr>
+          <w:rFonts w:hint="eastAsia"/>
+          <w:color w:val="FFC000"/>
+        </w:rPr>
+        <w:t xml:space="preserve">속성을 컬럼으로 변환 </w:t>
+      </w:r>
+    </w:p>
+    <w:p>
+      <w:r>
+        <w:t xml:space="preserve">- </w:t>
+      </w:r>
+      <w:r>
+        <w:rPr>
+          <w:rFonts w:hint="eastAsia"/>
+        </w:rPr>
+        <w:t>논리 데이터 모델에서 정의한 속성을 물리 데이터 모델의 컬럼으로 변환</w:t>
+      </w:r>
+    </w:p>
+    <w:p>
+      <w:r>
+        <w:rPr>
+          <w:rFonts w:hint="eastAsia"/>
+        </w:rPr>
+        <w:t xml:space="preserve">일반 속성 변환 </w:t>
+      </w:r>
+      <w:r>
+        <w:t>/ Primary UID</w:t>
+      </w:r>
+      <w:r>
+        <w:rPr>
+          <w:rFonts w:hint="eastAsia"/>
+        </w:rPr>
+        <w:t xml:space="preserve">를 </w:t>
+      </w:r>
+      <w:proofErr w:type="spellStart"/>
+      <w:r>
+        <w:rPr>
+          <w:rFonts w:hint="eastAsia"/>
+        </w:rPr>
+        <w:t>기본키로</w:t>
+      </w:r>
+      <w:proofErr w:type="spellEnd"/>
+      <w:r>
+        <w:rPr>
+          <w:rFonts w:hint="eastAsia"/>
+        </w:rPr>
+        <w:t xml:space="preserve"> 변환</w:t>
+      </w:r>
+      <w:r>
+        <w:t xml:space="preserve"> / Primary UID</w:t>
+      </w:r>
+      <w:r>
+        <w:rPr>
+          <w:rFonts w:hint="eastAsia"/>
+        </w:rPr>
+        <w:t xml:space="preserve">를 </w:t>
+      </w:r>
+      <w:proofErr w:type="spellStart"/>
+      <w:r>
+        <w:rPr>
+          <w:rFonts w:hint="eastAsia"/>
+        </w:rPr>
+        <w:t>기본키로</w:t>
+      </w:r>
+      <w:proofErr w:type="spellEnd"/>
+      <w:r>
+        <w:rPr>
+          <w:rFonts w:hint="eastAsia"/>
+        </w:rPr>
+        <w:t xml:space="preserve"> 변환</w:t>
+      </w:r>
+      <w:r>
+        <w:t xml:space="preserve"> / Secondary</w:t>
+      </w:r>
+      <w:r>
+        <w:rPr>
+          <w:rFonts w:hint="eastAsia"/>
+        </w:rPr>
+        <w:t xml:space="preserve">를 </w:t>
+      </w:r>
+      <w:proofErr w:type="spellStart"/>
+      <w:r>
+        <w:rPr>
+          <w:rFonts w:hint="eastAsia"/>
+        </w:rPr>
+        <w:t>유니크키로</w:t>
+      </w:r>
+      <w:proofErr w:type="spellEnd"/>
+      <w:r>
+        <w:rPr>
+          <w:rFonts w:hint="eastAsia"/>
+        </w:rPr>
+        <w:t xml:space="preserve"> 변환</w:t>
       </w:r>
       <w:bookmarkStart w:id="0" w:name="_GoBack"/>
       <w:bookmarkEnd w:id="0"/>
+    </w:p>
+    <w:p>
+      <w:pPr>
+        <w:rPr>
+          <w:color w:val="FFC000"/>
+        </w:rPr>
+      </w:pPr>
+      <w:r>
+        <w:rPr>
+          <w:rFonts w:hint="eastAsia"/>
+          <w:color w:val="FFC000"/>
+        </w:rPr>
+        <w:t xml:space="preserve">관계를 </w:t>
+      </w:r>
+      <w:proofErr w:type="spellStart"/>
+      <w:r>
+        <w:rPr>
+          <w:rFonts w:hint="eastAsia"/>
+          <w:color w:val="FFC000"/>
+        </w:rPr>
+        <w:t>외래키로</w:t>
+      </w:r>
+      <w:proofErr w:type="spellEnd"/>
+      <w:r>
+        <w:rPr>
+          <w:rFonts w:hint="eastAsia"/>
+          <w:color w:val="FFC000"/>
+        </w:rPr>
+        <w:t xml:space="preserve"> 변환</w:t>
+      </w:r>
+    </w:p>
+    <w:p>
+      <w:pPr>
+        <w:rPr>
+          <w:rFonts w:hint="eastAsia"/>
+        </w:rPr>
+      </w:pPr>
+      <w:r>
+        <w:rPr>
+          <w:rFonts w:hint="eastAsia"/>
+        </w:rPr>
+        <w:t xml:space="preserve">- 논리 데이터 모델에서 정의된 관계는 </w:t>
+      </w:r>
+      <w:proofErr w:type="spellStart"/>
+      <w:r>
+        <w:rPr>
+          <w:rFonts w:hint="eastAsia"/>
+        </w:rPr>
+        <w:t>기본키와</w:t>
+      </w:r>
+      <w:proofErr w:type="spellEnd"/>
+      <w:r>
+        <w:rPr>
+          <w:rFonts w:hint="eastAsia"/>
+        </w:rPr>
+        <w:t xml:space="preserve"> 이를 참조하는 </w:t>
+      </w:r>
+      <w:proofErr w:type="spellStart"/>
+      <w:r>
+        <w:rPr>
+          <w:rFonts w:hint="eastAsia"/>
+        </w:rPr>
+        <w:t>외래키로</w:t>
+      </w:r>
+      <w:proofErr w:type="spellEnd"/>
+      <w:r>
+        <w:rPr>
+          <w:rFonts w:hint="eastAsia"/>
+        </w:rPr>
+        <w:t xml:space="preserve"> 변환함 </w:t>
+      </w:r>
+      <w:r>
+        <w:t xml:space="preserve"> </w:t>
+      </w:r>
     </w:p>
     <w:sectPr>
       <w:pgSz w:w="11906" w:h="16838"/>

</xml_diff>

<commit_message>
update 2장 데이터 입출력 구현.docx 2장 052~053
</commit_message>
<xml_diff>
--- a/실기/2장 데이터 입출력 구현.docx
+++ b/실기/2장 데이터 입출력 구현.docx
@@ -4688,30 +4688,127 @@
       </w:r>
     </w:p>
     <w:p>
+      <w:r>
+        <w:rPr>
+          <w:rFonts w:hint="eastAsia"/>
+        </w:rPr>
+        <w:t xml:space="preserve">- </w:t>
+      </w:r>
+      <w:proofErr w:type="spellStart"/>
+      <w:r>
+        <w:rPr>
+          <w:rFonts w:hint="eastAsia"/>
+        </w:rPr>
+        <w:t>슈퍼타입과</w:t>
+      </w:r>
+      <w:proofErr w:type="spellEnd"/>
+      <w:r>
+        <w:rPr>
+          <w:rFonts w:hint="eastAsia"/>
+        </w:rPr>
+        <w:t xml:space="preserve"> 서브타입들을 각각의 개별적인 테이블로 변환하는 것</w:t>
+      </w:r>
+    </w:p>
+    <w:p>
       <w:pPr>
         <w:rPr>
-          <w:rFonts w:hint="eastAsia"/>
+          <w:color w:val="FFC000"/>
         </w:rPr>
       </w:pPr>
       <w:r>
         <w:rPr>
           <w:rFonts w:hint="eastAsia"/>
-        </w:rPr>
+          <w:color w:val="FFC000"/>
+        </w:rPr>
+        <w:t xml:space="preserve">속성을 컬럼으로 변환 </w:t>
+      </w:r>
+    </w:p>
+    <w:p>
+      <w:r>
         <w:t xml:space="preserve">- </w:t>
       </w:r>
-      <w:proofErr w:type="spellStart"/>
-      <w:r>
-        <w:rPr>
-          <w:rFonts w:hint="eastAsia"/>
-        </w:rPr>
-        <w:t>슈퍼타입과</w:t>
-      </w:r>
-      <w:proofErr w:type="spellEnd"/>
-      <w:r>
-        <w:rPr>
-          <w:rFonts w:hint="eastAsia"/>
-        </w:rPr>
-        <w:t xml:space="preserve"> 서브타입들을 각각의 개별적인 테이블로 변환하는 것</w:t>
+      <w:r>
+        <w:rPr>
+          <w:rFonts w:hint="eastAsia"/>
+        </w:rPr>
+        <w:t>논리 데이터 모델에서 정의한 속성을 물리 데이터 모델의 컬럼으로 변환</w:t>
+      </w:r>
+    </w:p>
+    <w:p>
+      <w:r>
+        <w:rPr>
+          <w:rFonts w:hint="eastAsia"/>
+        </w:rPr>
+        <w:t xml:space="preserve">일반 속성 변환 </w:t>
+      </w:r>
+      <w:r>
+        <w:t>/ Primary UID</w:t>
+      </w:r>
+      <w:r>
+        <w:rPr>
+          <w:rFonts w:hint="eastAsia"/>
+        </w:rPr>
+        <w:t xml:space="preserve">를 </w:t>
+      </w:r>
+      <w:proofErr w:type="spellStart"/>
+      <w:r>
+        <w:rPr>
+          <w:rFonts w:hint="eastAsia"/>
+        </w:rPr>
+        <w:t>기본키로</w:t>
+      </w:r>
+      <w:proofErr w:type="spellEnd"/>
+      <w:r>
+        <w:rPr>
+          <w:rFonts w:hint="eastAsia"/>
+        </w:rPr>
+        <w:t xml:space="preserve"> 변환</w:t>
+      </w:r>
+      <w:r>
+        <w:t xml:space="preserve"> / Primary UID</w:t>
+      </w:r>
+      <w:r>
+        <w:rPr>
+          <w:rFonts w:hint="eastAsia"/>
+        </w:rPr>
+        <w:t xml:space="preserve">를 </w:t>
+      </w:r>
+      <w:proofErr w:type="spellStart"/>
+      <w:r>
+        <w:rPr>
+          <w:rFonts w:hint="eastAsia"/>
+        </w:rPr>
+        <w:t>기본키로</w:t>
+      </w:r>
+      <w:proofErr w:type="spellEnd"/>
+      <w:r>
+        <w:rPr>
+          <w:rFonts w:hint="eastAsia"/>
+        </w:rPr>
+        <w:t xml:space="preserve"> 변환</w:t>
+      </w:r>
+      <w:r>
+        <w:t xml:space="preserve"> / Secondary</w:t>
+      </w:r>
+      <w:r>
+        <w:rPr>
+          <w:rFonts w:hint="eastAsia"/>
+        </w:rPr>
+        <w:t xml:space="preserve">를 </w:t>
+      </w:r>
+      <w:proofErr w:type="spellStart"/>
+      <w:r>
+        <w:rPr>
+          <w:rFonts w:hint="eastAsia"/>
+        </w:rPr>
+        <w:t>유니크키로</w:t>
+      </w:r>
+      <w:proofErr w:type="spellEnd"/>
+      <w:r>
+        <w:rPr>
+          <w:rFonts w:hint="eastAsia"/>
+        </w:rPr>
+        <w:t xml:space="preserve"> 변환</w:t>
       </w:r>
     </w:p>
     <w:p>
@@ -4725,172 +4822,737 @@
           <w:rFonts w:hint="eastAsia"/>
           <w:color w:val="FFC000"/>
         </w:rPr>
-        <w:t xml:space="preserve">속성을 컬럼으로 변환 </w:t>
-      </w:r>
-    </w:p>
-    <w:p>
-      <w:r>
-        <w:t xml:space="preserve">- </w:t>
-      </w:r>
-      <w:r>
-        <w:rPr>
-          <w:rFonts w:hint="eastAsia"/>
-        </w:rPr>
-        <w:t>논리 데이터 모델에서 정의한 속성을 물리 데이터 모델의 컬럼으로 변환</w:t>
-      </w:r>
-    </w:p>
-    <w:p>
-      <w:r>
-        <w:rPr>
-          <w:rFonts w:hint="eastAsia"/>
-        </w:rPr>
-        <w:t xml:space="preserve">일반 속성 변환 </w:t>
-      </w:r>
-      <w:r>
-        <w:t>/ Primary UID</w:t>
-      </w:r>
-      <w:r>
-        <w:rPr>
-          <w:rFonts w:hint="eastAsia"/>
-        </w:rPr>
-        <w:t xml:space="preserve">를 </w:t>
-      </w:r>
-      <w:proofErr w:type="spellStart"/>
-      <w:r>
-        <w:rPr>
-          <w:rFonts w:hint="eastAsia"/>
-        </w:rPr>
-        <w:t>기본키로</w:t>
-      </w:r>
-      <w:proofErr w:type="spellEnd"/>
-      <w:r>
-        <w:rPr>
-          <w:rFonts w:hint="eastAsia"/>
+        <w:t xml:space="preserve">관계를 </w:t>
+      </w:r>
+      <w:proofErr w:type="spellStart"/>
+      <w:r>
+        <w:rPr>
+          <w:rFonts w:hint="eastAsia"/>
+          <w:color w:val="FFC000"/>
+        </w:rPr>
+        <w:t>외래키로</w:t>
+      </w:r>
+      <w:proofErr w:type="spellEnd"/>
+      <w:r>
+        <w:rPr>
+          <w:rFonts w:hint="eastAsia"/>
+          <w:color w:val="FFC000"/>
         </w:rPr>
         <w:t xml:space="preserve"> 변환</w:t>
       </w:r>
-      <w:r>
-        <w:t xml:space="preserve"> / Primary UID</w:t>
-      </w:r>
-      <w:r>
-        <w:rPr>
-          <w:rFonts w:hint="eastAsia"/>
-        </w:rPr>
-        <w:t xml:space="preserve">를 </w:t>
-      </w:r>
-      <w:proofErr w:type="spellStart"/>
-      <w:r>
-        <w:rPr>
-          <w:rFonts w:hint="eastAsia"/>
-        </w:rPr>
-        <w:t>기본키로</w:t>
-      </w:r>
-      <w:proofErr w:type="spellEnd"/>
-      <w:r>
-        <w:rPr>
-          <w:rFonts w:hint="eastAsia"/>
-        </w:rPr>
-        <w:t xml:space="preserve"> 변환</w:t>
-      </w:r>
-      <w:r>
-        <w:t xml:space="preserve"> / Secondary</w:t>
-      </w:r>
-      <w:r>
-        <w:rPr>
-          <w:rFonts w:hint="eastAsia"/>
-        </w:rPr>
-        <w:t xml:space="preserve">를 </w:t>
-      </w:r>
-      <w:proofErr w:type="spellStart"/>
-      <w:r>
-        <w:rPr>
-          <w:rFonts w:hint="eastAsia"/>
-        </w:rPr>
-        <w:t>유니크키로</w:t>
-      </w:r>
-      <w:proofErr w:type="spellEnd"/>
-      <w:r>
-        <w:rPr>
-          <w:rFonts w:hint="eastAsia"/>
-        </w:rPr>
-        <w:t xml:space="preserve"> 변환</w:t>
+    </w:p>
+    <w:p>
+      <w:r>
+        <w:rPr>
+          <w:rFonts w:hint="eastAsia"/>
+        </w:rPr>
+        <w:t xml:space="preserve">- 논리 데이터 모델에서 정의된 관계는 </w:t>
+      </w:r>
+      <w:proofErr w:type="spellStart"/>
+      <w:r>
+        <w:rPr>
+          <w:rFonts w:hint="eastAsia"/>
+        </w:rPr>
+        <w:t>기본키와</w:t>
+      </w:r>
+      <w:proofErr w:type="spellEnd"/>
+      <w:r>
+        <w:rPr>
+          <w:rFonts w:hint="eastAsia"/>
+        </w:rPr>
+        <w:t xml:space="preserve"> 이를 참조하는 </w:t>
+      </w:r>
+      <w:proofErr w:type="spellStart"/>
+      <w:r>
+        <w:rPr>
+          <w:rFonts w:hint="eastAsia"/>
+        </w:rPr>
+        <w:t>외래키로</w:t>
+      </w:r>
+      <w:proofErr w:type="spellEnd"/>
+      <w:r>
+        <w:rPr>
+          <w:rFonts w:hint="eastAsia"/>
+        </w:rPr>
+        <w:t xml:space="preserve"> 변환함 </w:t>
+      </w:r>
+      <w:r>
+        <w:t xml:space="preserve"> </w:t>
+      </w:r>
+    </w:p>
+    <w:p/>
+    <w:p>
+      <w:pPr>
+        <w:rPr>
+          <w:sz w:val="22"/>
+          <w:shd w:val="pct15" w:color="auto" w:fill="FFFFFF"/>
+        </w:rPr>
+      </w:pPr>
+      <w:r>
+        <w:rPr>
+          <w:sz w:val="22"/>
+          <w:shd w:val="pct15" w:color="auto" w:fill="FFFFFF"/>
+        </w:rPr>
+        <w:t xml:space="preserve">052 </w:t>
+      </w:r>
+      <w:r>
+        <w:rPr>
+          <w:rFonts w:hint="eastAsia"/>
+          <w:sz w:val="22"/>
+          <w:shd w:val="pct15" w:color="auto" w:fill="FFFFFF"/>
+        </w:rPr>
+        <w:t>자료구조</w:t>
+      </w:r>
+    </w:p>
+    <w:p>
+      <w:r>
+        <w:rPr>
+          <w:rFonts w:hint="eastAsia"/>
+        </w:rPr>
+        <w:t>- 자료를 기억장치의 공간 내에 저장하는 방법과 자료 간의 관계,</w:t>
+      </w:r>
+      <w:r>
+        <w:t xml:space="preserve"> </w:t>
+      </w:r>
+      <w:r>
+        <w:rPr>
+          <w:rFonts w:hint="eastAsia"/>
+        </w:rPr>
+        <w:t>처리 방법 등을 연구 분석하는 것을 말함</w:t>
+      </w:r>
+    </w:p>
+    <w:p>
+      <w:r>
+        <w:rPr>
+          <w:rFonts w:hint="eastAsia"/>
+        </w:rPr>
+        <w:t xml:space="preserve">선형 구조 </w:t>
+      </w:r>
+      <w:r>
+        <w:t xml:space="preserve">– </w:t>
+      </w:r>
+      <w:r>
+        <w:rPr>
+          <w:rFonts w:hint="eastAsia"/>
+        </w:rPr>
+        <w:t xml:space="preserve">배열 </w:t>
+      </w:r>
+      <w:r>
+        <w:t xml:space="preserve">/ </w:t>
+      </w:r>
+      <w:r>
+        <w:rPr>
+          <w:rFonts w:hint="eastAsia"/>
+        </w:rPr>
+        <w:t xml:space="preserve">선형 리스트 </w:t>
+      </w:r>
+      <w:r>
+        <w:t xml:space="preserve">– </w:t>
+      </w:r>
+      <w:r>
+        <w:rPr>
+          <w:rFonts w:hint="eastAsia"/>
+        </w:rPr>
+        <w:t>연속 리스트,</w:t>
+      </w:r>
+      <w:r>
+        <w:t xml:space="preserve"> </w:t>
+      </w:r>
+      <w:r>
+        <w:rPr>
+          <w:rFonts w:hint="eastAsia"/>
+        </w:rPr>
+        <w:t xml:space="preserve">연결 리스트 </w:t>
+      </w:r>
+      <w:r>
+        <w:t xml:space="preserve">/ </w:t>
+      </w:r>
+      <w:r>
+        <w:rPr>
+          <w:rFonts w:hint="eastAsia"/>
+        </w:rPr>
+        <w:t xml:space="preserve">스택 </w:t>
+      </w:r>
+      <w:r>
+        <w:t xml:space="preserve">/ </w:t>
+      </w:r>
+      <w:r>
+        <w:rPr>
+          <w:rFonts w:hint="eastAsia"/>
+        </w:rPr>
+        <w:t xml:space="preserve">큐 </w:t>
+      </w:r>
+      <w:r>
+        <w:t xml:space="preserve">/ </w:t>
+      </w:r>
+      <w:proofErr w:type="spellStart"/>
+      <w:r>
+        <w:rPr>
+          <w:rFonts w:hint="eastAsia"/>
+        </w:rPr>
+        <w:t>데크</w:t>
+      </w:r>
+      <w:proofErr w:type="spellEnd"/>
+    </w:p>
+    <w:p>
+      <w:r>
+        <w:rPr>
+          <w:rFonts w:hint="eastAsia"/>
+        </w:rPr>
+        <w:t xml:space="preserve">비선형 구조 </w:t>
+      </w:r>
+      <w:r>
+        <w:t xml:space="preserve">– </w:t>
+      </w:r>
+      <w:r>
+        <w:rPr>
+          <w:rFonts w:hint="eastAsia"/>
+        </w:rPr>
+        <w:t xml:space="preserve">트리 </w:t>
+      </w:r>
+      <w:r>
+        <w:t xml:space="preserve">/ </w:t>
+      </w:r>
+      <w:r>
+        <w:rPr>
+          <w:rFonts w:hint="eastAsia"/>
+        </w:rPr>
+        <w:t>그래프</w:t>
+      </w:r>
+    </w:p>
+    <w:p>
+      <w:r>
+        <w:rPr>
+          <w:rFonts w:hint="eastAsia"/>
+        </w:rPr>
+        <w:t xml:space="preserve">배열 </w:t>
+      </w:r>
+      <w:r>
+        <w:t xml:space="preserve">– </w:t>
+      </w:r>
+      <w:r>
+        <w:rPr>
+          <w:rFonts w:hint="eastAsia"/>
+        </w:rPr>
+        <w:t>크기와 형이 동일한 자료들이 순서대로 나열된 자료의 집합</w:t>
+      </w:r>
+    </w:p>
+    <w:p>
+      <w:r>
+        <w:rPr>
+          <w:rFonts w:hint="eastAsia"/>
+        </w:rPr>
+        <w:t xml:space="preserve">연속 리스트 </w:t>
+      </w:r>
+      <w:r>
+        <w:t xml:space="preserve">– </w:t>
+      </w:r>
+      <w:r>
+        <w:rPr>
+          <w:rFonts w:hint="eastAsia"/>
+        </w:rPr>
+        <w:t xml:space="preserve">배열과 같이 연속되는 </w:t>
+      </w:r>
+      <w:proofErr w:type="spellStart"/>
+      <w:r>
+        <w:rPr>
+          <w:rFonts w:hint="eastAsia"/>
+        </w:rPr>
+        <w:t>기억장소에</w:t>
+      </w:r>
+      <w:proofErr w:type="spellEnd"/>
+      <w:r>
+        <w:rPr>
+          <w:rFonts w:hint="eastAsia"/>
+        </w:rPr>
+        <w:t xml:space="preserve"> 저장되는 자료구조</w:t>
+      </w:r>
+    </w:p>
+    <w:p>
+      <w:r>
+        <w:rPr>
+          <w:rFonts w:hint="eastAsia"/>
+        </w:rPr>
+        <w:lastRenderedPageBreak/>
+        <w:t xml:space="preserve">연결 리스트 </w:t>
+      </w:r>
+      <w:r>
+        <w:t xml:space="preserve">– </w:t>
+      </w:r>
+      <w:r>
+        <w:rPr>
+          <w:rFonts w:hint="eastAsia"/>
+        </w:rPr>
+        <w:t xml:space="preserve">자료들을 임의의 </w:t>
+      </w:r>
+      <w:proofErr w:type="spellStart"/>
+      <w:r>
+        <w:rPr>
+          <w:rFonts w:hint="eastAsia"/>
+        </w:rPr>
+        <w:t>기억공간에</w:t>
+      </w:r>
+      <w:proofErr w:type="spellEnd"/>
+      <w:r>
+        <w:rPr>
+          <w:rFonts w:hint="eastAsia"/>
+        </w:rPr>
+        <w:t xml:space="preserve"> 기억시키되 자료 항목의 순서에 따라 노드의 포인터 부분을 이용하여 서로 연결시킨 자료 구조</w:t>
+      </w:r>
+    </w:p>
+    <w:p>
+      <w:r>
+        <w:rPr>
+          <w:rFonts w:hint="eastAsia"/>
+        </w:rPr>
+        <w:t xml:space="preserve">스택 </w:t>
+      </w:r>
+      <w:r>
+        <w:t xml:space="preserve">– </w:t>
+      </w:r>
+      <w:r>
+        <w:rPr>
+          <w:rFonts w:hint="eastAsia"/>
+        </w:rPr>
+        <w:t>리스트 한쪽 끝으로만 자료의 삽입,</w:t>
+      </w:r>
+      <w:r>
+        <w:t xml:space="preserve"> </w:t>
+      </w:r>
+      <w:r>
+        <w:rPr>
+          <w:rFonts w:hint="eastAsia"/>
+        </w:rPr>
+        <w:t>삭제 작업이 이루어지는 자료 구조</w:t>
+      </w:r>
+    </w:p>
+    <w:p>
+      <w:r>
+        <w:rPr>
+          <w:rFonts w:hint="eastAsia"/>
+        </w:rPr>
+        <w:t xml:space="preserve">큐 </w:t>
+      </w:r>
+      <w:r>
+        <w:t xml:space="preserve">– </w:t>
+      </w:r>
+      <w:r>
+        <w:rPr>
+          <w:rFonts w:hint="eastAsia"/>
+        </w:rPr>
+        <w:t>리스트의 한쪽에서는 삽입 작업이 이루어지고 다른 한쪽에서는 삭제 작업이 이루어지는 자료 구조</w:t>
+      </w:r>
+    </w:p>
+    <w:p>
+      <w:r>
+        <w:rPr>
+          <w:rFonts w:hint="eastAsia"/>
+        </w:rPr>
+        <w:t xml:space="preserve">그래프 </w:t>
+      </w:r>
+      <w:r>
+        <w:t xml:space="preserve">– </w:t>
+      </w:r>
+      <w:r>
+        <w:rPr>
+          <w:rFonts w:hint="eastAsia"/>
+        </w:rPr>
+        <w:t>정점과 간선의 두 집합으로 이루어지는 자료 구조</w:t>
+      </w:r>
+    </w:p>
+    <w:p/>
+    <w:p>
+      <w:pPr>
+        <w:rPr>
+          <w:sz w:val="22"/>
+          <w:shd w:val="pct15" w:color="auto" w:fill="FFFFFF"/>
+        </w:rPr>
+      </w:pPr>
+      <w:r>
+        <w:rPr>
+          <w:rFonts w:hint="eastAsia"/>
+          <w:sz w:val="22"/>
+          <w:shd w:val="pct15" w:color="auto" w:fill="FFFFFF"/>
+        </w:rPr>
+        <w:t>053 트리</w:t>
+      </w:r>
+    </w:p>
+    <w:p>
+      <w:r>
+        <w:rPr>
+          <w:rFonts w:hint="eastAsia"/>
+        </w:rPr>
+        <w:t>- 정점과 선분을 이용하여 사이클을 이루지 않도록 구성한 그래프의 특수한 형태]</w:t>
+      </w:r>
+    </w:p>
+    <w:p>
+      <w:proofErr w:type="gramStart"/>
+      <w:r>
+        <w:rPr>
+          <w:rFonts w:hint="eastAsia"/>
+        </w:rPr>
+        <w:t xml:space="preserve">노드 </w:t>
+      </w:r>
+      <w:r>
+        <w:t>:</w:t>
+      </w:r>
+      <w:proofErr w:type="gramEnd"/>
+      <w:r>
+        <w:t xml:space="preserve"> </w:t>
+      </w:r>
+      <w:r>
+        <w:rPr>
+          <w:rFonts w:hint="eastAsia"/>
+        </w:rPr>
+        <w:t>트리의 기본 요소로서 자료 항목과 다른 항목에 대한 가지를 합친 것</w:t>
+      </w:r>
+    </w:p>
+    <w:p>
+      <w:r>
+        <w:rPr>
+          <w:rFonts w:hint="eastAsia"/>
+        </w:rPr>
+        <w:t xml:space="preserve">근 </w:t>
+      </w:r>
+      <w:proofErr w:type="gramStart"/>
+      <w:r>
+        <w:rPr>
+          <w:rFonts w:hint="eastAsia"/>
+        </w:rPr>
+        <w:t xml:space="preserve">노드 </w:t>
+      </w:r>
+      <w:r>
+        <w:t>:</w:t>
+      </w:r>
+      <w:proofErr w:type="gramEnd"/>
+      <w:r>
+        <w:t xml:space="preserve"> </w:t>
+      </w:r>
+      <w:r>
+        <w:rPr>
+          <w:rFonts w:hint="eastAsia"/>
+        </w:rPr>
+        <w:t>트리의 맨 위에 있는 노드</w:t>
+      </w:r>
+    </w:p>
+    <w:p>
+      <w:proofErr w:type="spellStart"/>
+      <w:proofErr w:type="gramStart"/>
+      <w:r>
+        <w:rPr>
+          <w:rFonts w:hint="eastAsia"/>
+        </w:rPr>
+        <w:t>디그리</w:t>
+      </w:r>
+      <w:proofErr w:type="spellEnd"/>
+      <w:r>
+        <w:rPr>
+          <w:rFonts w:hint="eastAsia"/>
+        </w:rPr>
+        <w:t xml:space="preserve"> </w:t>
+      </w:r>
+      <w:r>
+        <w:t>:</w:t>
+      </w:r>
+      <w:proofErr w:type="gramEnd"/>
+      <w:r>
+        <w:t xml:space="preserve"> </w:t>
+      </w:r>
+      <w:r>
+        <w:rPr>
+          <w:rFonts w:hint="eastAsia"/>
+        </w:rPr>
+        <w:t xml:space="preserve">각 노드에서 </w:t>
+      </w:r>
+      <w:proofErr w:type="spellStart"/>
+      <w:r>
+        <w:rPr>
+          <w:rFonts w:hint="eastAsia"/>
+        </w:rPr>
+        <w:t>뻗어나온</w:t>
+      </w:r>
+      <w:proofErr w:type="spellEnd"/>
+      <w:r>
+        <w:rPr>
+          <w:rFonts w:hint="eastAsia"/>
+        </w:rPr>
+        <w:t xml:space="preserve"> 가지의 수</w:t>
+      </w:r>
+    </w:p>
+    <w:p>
+      <w:r>
+        <w:rPr>
+          <w:rFonts w:hint="eastAsia"/>
+        </w:rPr>
+        <w:t xml:space="preserve">단말 노드 </w:t>
+      </w:r>
+      <w:r>
+        <w:t xml:space="preserve">= </w:t>
+      </w:r>
+      <w:r>
+        <w:rPr>
+          <w:rFonts w:hint="eastAsia"/>
+        </w:rPr>
+        <w:t xml:space="preserve">입 </w:t>
+      </w:r>
+      <w:proofErr w:type="gramStart"/>
+      <w:r>
+        <w:rPr>
+          <w:rFonts w:hint="eastAsia"/>
+        </w:rPr>
+        <w:t xml:space="preserve">노드 </w:t>
+      </w:r>
+      <w:r>
+        <w:t>:</w:t>
+      </w:r>
+      <w:proofErr w:type="gramEnd"/>
+      <w:r>
+        <w:t xml:space="preserve"> </w:t>
+      </w:r>
+      <w:r>
+        <w:rPr>
+          <w:rFonts w:hint="eastAsia"/>
+        </w:rPr>
+        <w:t>자식이 하나도 없는 노드</w:t>
+      </w:r>
+    </w:p>
+    <w:p>
+      <w:proofErr w:type="spellStart"/>
+      <w:r>
+        <w:rPr>
+          <w:rFonts w:hint="eastAsia"/>
+        </w:rPr>
+        <w:t>비단말</w:t>
+      </w:r>
+      <w:proofErr w:type="spellEnd"/>
+      <w:r>
+        <w:rPr>
+          <w:rFonts w:hint="eastAsia"/>
+        </w:rPr>
+        <w:t xml:space="preserve"> </w:t>
+      </w:r>
+      <w:proofErr w:type="gramStart"/>
+      <w:r>
+        <w:rPr>
+          <w:rFonts w:hint="eastAsia"/>
+        </w:rPr>
+        <w:t xml:space="preserve">노드 </w:t>
+      </w:r>
+      <w:r>
+        <w:t>:</w:t>
+      </w:r>
+      <w:proofErr w:type="gramEnd"/>
+      <w:r>
+        <w:t xml:space="preserve"> </w:t>
+      </w:r>
+      <w:r>
+        <w:rPr>
+          <w:rFonts w:hint="eastAsia"/>
+        </w:rPr>
+        <w:t>자식이 하나라도 있는 노드</w:t>
+      </w:r>
+    </w:p>
+    <w:p>
+      <w:r>
+        <w:rPr>
+          <w:rFonts w:hint="eastAsia"/>
+        </w:rPr>
+        <w:t xml:space="preserve">조상 </w:t>
+      </w:r>
+      <w:proofErr w:type="gramStart"/>
+      <w:r>
+        <w:rPr>
+          <w:rFonts w:hint="eastAsia"/>
+        </w:rPr>
+        <w:t xml:space="preserve">노드 </w:t>
+      </w:r>
+      <w:r>
+        <w:t>:</w:t>
+      </w:r>
+      <w:proofErr w:type="gramEnd"/>
+      <w:r>
+        <w:t xml:space="preserve"> </w:t>
+      </w:r>
+      <w:r>
+        <w:rPr>
+          <w:rFonts w:hint="eastAsia"/>
+        </w:rPr>
+        <w:t>임의의 노드에서 근 노드에 이르는 경로상에 있는 노드들</w:t>
+      </w:r>
+    </w:p>
+    <w:p>
+      <w:r>
+        <w:rPr>
+          <w:rFonts w:hint="eastAsia"/>
+        </w:rPr>
+        <w:t xml:space="preserve">자식 </w:t>
+      </w:r>
+      <w:proofErr w:type="gramStart"/>
+      <w:r>
+        <w:rPr>
+          <w:rFonts w:hint="eastAsia"/>
+        </w:rPr>
+        <w:t xml:space="preserve">노드 </w:t>
+      </w:r>
+      <w:r>
+        <w:t>:</w:t>
+      </w:r>
+      <w:proofErr w:type="gramEnd"/>
+      <w:r>
+        <w:t xml:space="preserve"> </w:t>
+      </w:r>
+      <w:r>
+        <w:rPr>
+          <w:rFonts w:hint="eastAsia"/>
+        </w:rPr>
+        <w:t>어떤 노드에 연결된 다음 레벨의 노드들</w:t>
+      </w:r>
+    </w:p>
+    <w:p>
+      <w:r>
+        <w:rPr>
+          <w:rFonts w:hint="eastAsia"/>
+        </w:rPr>
+        <w:t xml:space="preserve">부모 </w:t>
+      </w:r>
+      <w:proofErr w:type="gramStart"/>
+      <w:r>
+        <w:rPr>
+          <w:rFonts w:hint="eastAsia"/>
+        </w:rPr>
+        <w:t xml:space="preserve">노드 </w:t>
+      </w:r>
+      <w:r>
+        <w:t>:</w:t>
+      </w:r>
+      <w:proofErr w:type="gramEnd"/>
+      <w:r>
+        <w:t xml:space="preserve"> </w:t>
+      </w:r>
+      <w:r>
+        <w:rPr>
+          <w:rFonts w:hint="eastAsia"/>
+        </w:rPr>
+        <w:t>어떤 노드에 연결된 이전 레벨의 노드들</w:t>
+      </w:r>
+    </w:p>
+    <w:p>
+      <w:r>
+        <w:rPr>
+          <w:rFonts w:hint="eastAsia"/>
+        </w:rPr>
+        <w:t xml:space="preserve">형제 </w:t>
+      </w:r>
+      <w:proofErr w:type="gramStart"/>
+      <w:r>
+        <w:rPr>
+          <w:rFonts w:hint="eastAsia"/>
+        </w:rPr>
+        <w:t xml:space="preserve">노드 </w:t>
+      </w:r>
+      <w:r>
+        <w:t>:</w:t>
+      </w:r>
+      <w:proofErr w:type="gramEnd"/>
+      <w:r>
+        <w:t xml:space="preserve"> </w:t>
+      </w:r>
+      <w:r>
+        <w:rPr>
+          <w:rFonts w:hint="eastAsia"/>
+        </w:rPr>
+        <w:t>동일한 부모를 갖는 노드들</w:t>
+      </w:r>
+    </w:p>
+    <w:p>
+      <w:proofErr w:type="gramStart"/>
+      <w:r>
+        <w:rPr>
+          <w:rFonts w:hint="eastAsia"/>
+        </w:rPr>
+        <w:t xml:space="preserve">깊이 </w:t>
+      </w:r>
+      <w:r>
+        <w:t>:</w:t>
+      </w:r>
+      <w:proofErr w:type="gramEnd"/>
+      <w:r>
+        <w:t xml:space="preserve"> </w:t>
+      </w:r>
+      <w:r>
+        <w:rPr>
+          <w:rFonts w:hint="eastAsia"/>
+        </w:rPr>
+        <w:t>트리에서 노드가 가질 수 있는 최대의 레벨</w:t>
+      </w:r>
+    </w:p>
+    <w:p>
+      <w:proofErr w:type="gramStart"/>
+      <w:r>
+        <w:rPr>
+          <w:rFonts w:hint="eastAsia"/>
+        </w:rPr>
+        <w:t>숲 :</w:t>
+      </w:r>
+      <w:proofErr w:type="gramEnd"/>
+      <w:r>
+        <w:rPr>
+          <w:rFonts w:hint="eastAsia"/>
+        </w:rPr>
+        <w:t xml:space="preserve"> 여러 개의 트리가 모여 있는 것</w:t>
+      </w:r>
+    </w:p>
+    <w:p>
+      <w:pPr>
+        <w:rPr>
+          <w:rFonts w:hint="eastAsia"/>
+        </w:rPr>
+      </w:pPr>
+      <w:r>
+        <w:rPr>
+          <w:rFonts w:hint="eastAsia"/>
+        </w:rPr>
+        <w:t xml:space="preserve">트리의 </w:t>
+      </w:r>
+      <w:proofErr w:type="spellStart"/>
+      <w:r>
+        <w:rPr>
+          <w:rFonts w:hint="eastAsia"/>
+        </w:rPr>
+        <w:t>디그리</w:t>
+      </w:r>
+      <w:proofErr w:type="spellEnd"/>
+      <w:r>
+        <w:rPr>
+          <w:rFonts w:hint="eastAsia"/>
+        </w:rPr>
+        <w:t xml:space="preserve"> </w:t>
+      </w:r>
+      <w:r>
+        <w:t xml:space="preserve">: </w:t>
+      </w:r>
+      <w:r>
+        <w:rPr>
+          <w:rFonts w:hint="eastAsia"/>
+        </w:rPr>
+        <w:t xml:space="preserve">노드들의 </w:t>
+      </w:r>
+      <w:proofErr w:type="spellStart"/>
+      <w:r>
+        <w:rPr>
+          <w:rFonts w:hint="eastAsia"/>
+        </w:rPr>
+        <w:t>디그리</w:t>
+      </w:r>
+      <w:proofErr w:type="spellEnd"/>
+      <w:r>
+        <w:rPr>
+          <w:rFonts w:hint="eastAsia"/>
+        </w:rPr>
+        <w:t xml:space="preserve"> 중에서 가장 많은 수 </w:t>
       </w:r>
       <w:bookmarkStart w:id="0" w:name="_GoBack"/>
       <w:bookmarkEnd w:id="0"/>
-    </w:p>
-    <w:p>
-      <w:pPr>
-        <w:rPr>
-          <w:color w:val="FFC000"/>
-        </w:rPr>
-      </w:pPr>
-      <w:r>
-        <w:rPr>
-          <w:rFonts w:hint="eastAsia"/>
-          <w:color w:val="FFC000"/>
-        </w:rPr>
-        <w:t xml:space="preserve">관계를 </w:t>
-      </w:r>
-      <w:proofErr w:type="spellStart"/>
-      <w:r>
-        <w:rPr>
-          <w:rFonts w:hint="eastAsia"/>
-          <w:color w:val="FFC000"/>
-        </w:rPr>
-        <w:t>외래키로</w:t>
-      </w:r>
-      <w:proofErr w:type="spellEnd"/>
-      <w:r>
-        <w:rPr>
-          <w:rFonts w:hint="eastAsia"/>
-          <w:color w:val="FFC000"/>
-        </w:rPr>
-        <w:t xml:space="preserve"> 변환</w:t>
-      </w:r>
-    </w:p>
-    <w:p>
-      <w:pPr>
-        <w:rPr>
-          <w:rFonts w:hint="eastAsia"/>
-        </w:rPr>
-      </w:pPr>
-      <w:r>
-        <w:rPr>
-          <w:rFonts w:hint="eastAsia"/>
-        </w:rPr>
-        <w:t xml:space="preserve">- 논리 데이터 모델에서 정의된 관계는 </w:t>
-      </w:r>
-      <w:proofErr w:type="spellStart"/>
-      <w:r>
-        <w:rPr>
-          <w:rFonts w:hint="eastAsia"/>
-        </w:rPr>
-        <w:t>기본키와</w:t>
-      </w:r>
-      <w:proofErr w:type="spellEnd"/>
-      <w:r>
-        <w:rPr>
-          <w:rFonts w:hint="eastAsia"/>
-        </w:rPr>
-        <w:t xml:space="preserve"> 이를 참조하는 </w:t>
-      </w:r>
-      <w:proofErr w:type="spellStart"/>
-      <w:r>
-        <w:rPr>
-          <w:rFonts w:hint="eastAsia"/>
-        </w:rPr>
-        <w:t>외래키로</w:t>
-      </w:r>
-      <w:proofErr w:type="spellEnd"/>
-      <w:r>
-        <w:rPr>
-          <w:rFonts w:hint="eastAsia"/>
-        </w:rPr>
-        <w:t xml:space="preserve"> 변환함 </w:t>
-      </w:r>
-      <w:r>
-        <w:t xml:space="preserve"> </w:t>
-      </w:r>
     </w:p>
     <w:sectPr>
       <w:pgSz w:w="11906" w:h="16838"/>

</xml_diff>

<commit_message>
update 2장 데이터 입출력 구현.docx 2장 054~055
</commit_message>
<xml_diff>
--- a/실기/2장 데이터 입출력 구현.docx
+++ b/실기/2장 데이터 입출력 구현.docx
@@ -5503,53 +5503,688 @@
       </w:r>
     </w:p>
     <w:p>
+      <w:r>
+        <w:rPr>
+          <w:rFonts w:hint="eastAsia"/>
+        </w:rPr>
+        <w:t xml:space="preserve">트리의 </w:t>
+      </w:r>
+      <w:proofErr w:type="spellStart"/>
+      <w:proofErr w:type="gramStart"/>
+      <w:r>
+        <w:rPr>
+          <w:rFonts w:hint="eastAsia"/>
+        </w:rPr>
+        <w:t>디그리</w:t>
+      </w:r>
+      <w:proofErr w:type="spellEnd"/>
+      <w:r>
+        <w:rPr>
+          <w:rFonts w:hint="eastAsia"/>
+        </w:rPr>
+        <w:t xml:space="preserve"> </w:t>
+      </w:r>
+      <w:r>
+        <w:t>:</w:t>
+      </w:r>
+      <w:proofErr w:type="gramEnd"/>
+      <w:r>
+        <w:t xml:space="preserve"> </w:t>
+      </w:r>
+      <w:r>
+        <w:rPr>
+          <w:rFonts w:hint="eastAsia"/>
+        </w:rPr>
+        <w:t xml:space="preserve">노드들의 </w:t>
+      </w:r>
+      <w:proofErr w:type="spellStart"/>
+      <w:r>
+        <w:rPr>
+          <w:rFonts w:hint="eastAsia"/>
+        </w:rPr>
+        <w:t>디그리</w:t>
+      </w:r>
+      <w:proofErr w:type="spellEnd"/>
+      <w:r>
+        <w:rPr>
+          <w:rFonts w:hint="eastAsia"/>
+        </w:rPr>
+        <w:t xml:space="preserve"> 중에서 가장 많은 수 </w:t>
+      </w:r>
+    </w:p>
+    <w:p/>
+    <w:p>
       <w:pPr>
         <w:rPr>
-          <w:rFonts w:hint="eastAsia"/>
+          <w:sz w:val="22"/>
+          <w:shd w:val="pct15" w:color="auto" w:fill="FFFFFF"/>
         </w:rPr>
       </w:pPr>
       <w:r>
         <w:rPr>
-          <w:rFonts w:hint="eastAsia"/>
-        </w:rPr>
-        <w:t xml:space="preserve">트리의 </w:t>
-      </w:r>
-      <w:proofErr w:type="spellStart"/>
-      <w:r>
-        <w:rPr>
-          <w:rFonts w:hint="eastAsia"/>
-        </w:rPr>
-        <w:t>디그리</w:t>
-      </w:r>
-      <w:proofErr w:type="spellEnd"/>
-      <w:r>
-        <w:rPr>
-          <w:rFonts w:hint="eastAsia"/>
-        </w:rPr>
-        <w:t xml:space="preserve"> </w:t>
-      </w:r>
-      <w:r>
-        <w:t xml:space="preserve">: </w:t>
-      </w:r>
-      <w:r>
-        <w:rPr>
-          <w:rFonts w:hint="eastAsia"/>
-        </w:rPr>
-        <w:t xml:space="preserve">노드들의 </w:t>
-      </w:r>
-      <w:proofErr w:type="spellStart"/>
-      <w:r>
-        <w:rPr>
-          <w:rFonts w:hint="eastAsia"/>
-        </w:rPr>
-        <w:t>디그리</w:t>
-      </w:r>
-      <w:proofErr w:type="spellEnd"/>
-      <w:r>
-        <w:rPr>
-          <w:rFonts w:hint="eastAsia"/>
-        </w:rPr>
-        <w:t xml:space="preserve"> 중에서 가장 많은 수 </w:t>
+          <w:sz w:val="22"/>
+          <w:shd w:val="pct15" w:color="auto" w:fill="FFFFFF"/>
+        </w:rPr>
+        <w:t xml:space="preserve">054 </w:t>
+      </w:r>
+      <w:r>
+        <w:rPr>
+          <w:rFonts w:hint="eastAsia"/>
+          <w:sz w:val="22"/>
+          <w:shd w:val="pct15" w:color="auto" w:fill="FFFFFF"/>
+        </w:rPr>
+        <w:t>이진 트리</w:t>
+      </w:r>
+    </w:p>
+    <w:p>
+      <w:r>
+        <w:rPr>
+          <w:rFonts w:hint="eastAsia"/>
+        </w:rPr>
+        <w:t xml:space="preserve">- 차수가 </w:t>
+      </w:r>
+      <w:r>
+        <w:t xml:space="preserve">2 </w:t>
+      </w:r>
+      <w:r>
+        <w:rPr>
+          <w:rFonts w:hint="eastAsia"/>
+        </w:rPr>
+        <w:t>이하인 노드들로 구성된 트리</w:t>
+      </w:r>
+    </w:p>
+    <w:p>
+      <w:proofErr w:type="spellStart"/>
+      <w:r>
+        <w:rPr>
+          <w:rFonts w:hint="eastAsia"/>
+        </w:rPr>
+        <w:t>운행법</w:t>
+      </w:r>
+      <w:proofErr w:type="spellEnd"/>
+      <w:r>
+        <w:rPr>
+          <w:rFonts w:hint="eastAsia"/>
+        </w:rPr>
+        <w:t xml:space="preserve"> </w:t>
+      </w:r>
+      <w:r>
+        <w:t>–</w:t>
+      </w:r>
+      <w:r>
+        <w:t xml:space="preserve"> </w:t>
+      </w:r>
+      <w:r>
+        <w:rPr>
+          <w:rFonts w:hint="eastAsia"/>
+        </w:rPr>
+        <w:t>트리를 구성하는 각 노드들을 찾아가는 방법</w:t>
+      </w:r>
+    </w:p>
+    <w:p>
+      <w:r>
+        <w:rPr>
+          <w:rFonts w:hint="eastAsia"/>
+        </w:rPr>
+        <w:t xml:space="preserve">Preorder </w:t>
+      </w:r>
+      <w:proofErr w:type="spellStart"/>
+      <w:r>
+        <w:rPr>
+          <w:rFonts w:hint="eastAsia"/>
+        </w:rPr>
+        <w:t>운행법</w:t>
+      </w:r>
+      <w:proofErr w:type="spellEnd"/>
+      <w:r>
+        <w:rPr>
+          <w:rFonts w:hint="eastAsia"/>
+        </w:rPr>
+        <w:t xml:space="preserve"> </w:t>
+      </w:r>
+      <w:r>
+        <w:t>–</w:t>
+      </w:r>
+      <w:r>
+        <w:t xml:space="preserve"> </w:t>
+      </w:r>
+      <w:r>
+        <w:rPr>
+          <w:rFonts w:hint="eastAsia"/>
+        </w:rPr>
+        <w:t xml:space="preserve">이진 트리를 </w:t>
+      </w:r>
+      <w:r>
+        <w:t xml:space="preserve">Root -&gt; Left -&gt; Right </w:t>
+      </w:r>
+      <w:r>
+        <w:rPr>
+          <w:rFonts w:hint="eastAsia"/>
+        </w:rPr>
+        <w:t>순으로 운행하며 노드들을 찾아가는 방법</w:t>
+      </w:r>
+    </w:p>
+    <w:p>
+      <w:proofErr w:type="spellStart"/>
+      <w:r>
+        <w:rPr>
+          <w:rFonts w:hint="eastAsia"/>
+        </w:rPr>
+        <w:lastRenderedPageBreak/>
+        <w:t>Inorder</w:t>
+      </w:r>
+      <w:proofErr w:type="spellEnd"/>
+      <w:r>
+        <w:rPr>
+          <w:rFonts w:hint="eastAsia"/>
+        </w:rPr>
+        <w:t xml:space="preserve"> </w:t>
+      </w:r>
+      <w:proofErr w:type="spellStart"/>
+      <w:r>
+        <w:rPr>
+          <w:rFonts w:hint="eastAsia"/>
+        </w:rPr>
+        <w:t>운행법</w:t>
+      </w:r>
+      <w:proofErr w:type="spellEnd"/>
+      <w:r>
+        <w:rPr>
+          <w:rFonts w:hint="eastAsia"/>
+        </w:rPr>
+        <w:t xml:space="preserve"> </w:t>
+      </w:r>
+      <w:r>
+        <w:t>–</w:t>
+      </w:r>
+      <w:r>
+        <w:rPr>
+          <w:rFonts w:hint="eastAsia"/>
+        </w:rPr>
+        <w:t xml:space="preserve"> 이진 트리를 </w:t>
+      </w:r>
+      <w:r>
+        <w:t xml:space="preserve">Left -&gt; Root -&gt; Right </w:t>
+      </w:r>
+      <w:r>
+        <w:rPr>
+          <w:rFonts w:hint="eastAsia"/>
+        </w:rPr>
+        <w:t>순으로 운행하며 노드들을 찾아가는 방법</w:t>
+      </w:r>
+    </w:p>
+    <w:p>
+      <w:proofErr w:type="spellStart"/>
+      <w:r>
+        <w:rPr>
+          <w:rFonts w:hint="eastAsia"/>
+        </w:rPr>
+        <w:t>Postorder</w:t>
+      </w:r>
+      <w:proofErr w:type="spellEnd"/>
+      <w:r>
+        <w:t xml:space="preserve"> </w:t>
+      </w:r>
+      <w:proofErr w:type="spellStart"/>
+      <w:r>
+        <w:rPr>
+          <w:rFonts w:hint="eastAsia"/>
+        </w:rPr>
+        <w:t>운행법</w:t>
+      </w:r>
+      <w:proofErr w:type="spellEnd"/>
+      <w:r>
+        <w:rPr>
+          <w:rFonts w:hint="eastAsia"/>
+        </w:rPr>
+        <w:t xml:space="preserve"> </w:t>
+      </w:r>
+      <w:r>
+        <w:t xml:space="preserve">– </w:t>
+      </w:r>
+      <w:proofErr w:type="spellStart"/>
+      <w:r>
+        <w:rPr>
+          <w:rFonts w:hint="eastAsia"/>
+        </w:rPr>
+        <w:t>이진트리를</w:t>
+      </w:r>
+      <w:proofErr w:type="spellEnd"/>
+      <w:r>
+        <w:rPr>
+          <w:rFonts w:hint="eastAsia"/>
+        </w:rPr>
+        <w:t xml:space="preserve"> </w:t>
+      </w:r>
+      <w:r>
+        <w:t xml:space="preserve">Left -&gt; Right -&gt; Root </w:t>
+      </w:r>
+      <w:r>
+        <w:rPr>
+          <w:rFonts w:hint="eastAsia"/>
+        </w:rPr>
+        <w:t>순으로 운행하며 노드들을 찾아가는 방법</w:t>
+      </w:r>
+    </w:p>
+    <w:p>
+      <w:r>
+        <w:rPr>
+          <w:rFonts w:hint="eastAsia"/>
+        </w:rPr>
+        <w:t xml:space="preserve">수식의 표기법 </w:t>
+      </w:r>
+      <w:r>
+        <w:t xml:space="preserve">– </w:t>
+      </w:r>
+      <w:r>
+        <w:rPr>
+          <w:rFonts w:hint="eastAsia"/>
+        </w:rPr>
+        <w:t xml:space="preserve">이진 트리를 만들어진 수식을 </w:t>
+      </w:r>
+      <w:proofErr w:type="spellStart"/>
+      <w:r>
+        <w:rPr>
+          <w:rFonts w:hint="eastAsia"/>
+        </w:rPr>
+        <w:t>인오더</w:t>
+      </w:r>
+      <w:proofErr w:type="spellEnd"/>
+      <w:r>
+        <w:rPr>
+          <w:rFonts w:hint="eastAsia"/>
+        </w:rPr>
+        <w:t>,</w:t>
+      </w:r>
+      <w:r>
+        <w:t xml:space="preserve"> </w:t>
+      </w:r>
+      <w:proofErr w:type="spellStart"/>
+      <w:r>
+        <w:rPr>
+          <w:rFonts w:hint="eastAsia"/>
+        </w:rPr>
+        <w:t>프리오더</w:t>
+      </w:r>
+      <w:proofErr w:type="spellEnd"/>
+      <w:r>
+        <w:rPr>
+          <w:rFonts w:hint="eastAsia"/>
+        </w:rPr>
+        <w:t>.</w:t>
+      </w:r>
+      <w:r>
+        <w:t xml:space="preserve"> </w:t>
+      </w:r>
+      <w:r>
+        <w:rPr>
+          <w:rFonts w:hint="eastAsia"/>
+        </w:rPr>
+        <w:t>포스터오더로 운행하면 각각 중위,</w:t>
+      </w:r>
+      <w:r>
+        <w:t xml:space="preserve"> </w:t>
+      </w:r>
+      <w:r>
+        <w:rPr>
+          <w:rFonts w:hint="eastAsia"/>
+        </w:rPr>
+        <w:t>전위,</w:t>
+      </w:r>
+      <w:r>
+        <w:t xml:space="preserve"> </w:t>
+      </w:r>
+      <w:r>
+        <w:rPr>
+          <w:rFonts w:hint="eastAsia"/>
+        </w:rPr>
+        <w:t>후위 표기법이 됨</w:t>
+      </w:r>
+    </w:p>
+    <w:p>
+      <w:r>
+        <w:rPr>
+          <w:rFonts w:hint="eastAsia"/>
+        </w:rPr>
+        <w:t xml:space="preserve">전위 </w:t>
+      </w:r>
+      <w:proofErr w:type="gramStart"/>
+      <w:r>
+        <w:rPr>
+          <w:rFonts w:hint="eastAsia"/>
+        </w:rPr>
+        <w:t xml:space="preserve">표기법 </w:t>
+      </w:r>
+      <w:r>
+        <w:t>:</w:t>
+      </w:r>
+      <w:proofErr w:type="gramEnd"/>
+      <w:r>
+        <w:t xml:space="preserve"> </w:t>
+      </w:r>
+      <w:r>
+        <w:rPr>
+          <w:rFonts w:hint="eastAsia"/>
+        </w:rPr>
+        <w:t xml:space="preserve">연산자 </w:t>
+      </w:r>
+      <w:r>
+        <w:t>-&gt; Left -&gt; Right</w:t>
+      </w:r>
+    </w:p>
+    <w:p>
+      <w:r>
+        <w:rPr>
+          <w:rFonts w:hint="eastAsia"/>
+        </w:rPr>
+        <w:t xml:space="preserve">중위 </w:t>
+      </w:r>
+      <w:proofErr w:type="gramStart"/>
+      <w:r>
+        <w:rPr>
+          <w:rFonts w:hint="eastAsia"/>
+        </w:rPr>
+        <w:t xml:space="preserve">표기법 </w:t>
+      </w:r>
+      <w:r>
+        <w:t>:</w:t>
+      </w:r>
+      <w:proofErr w:type="gramEnd"/>
+      <w:r>
+        <w:t xml:space="preserve"> Left -&gt; </w:t>
+      </w:r>
+      <w:r>
+        <w:rPr>
+          <w:rFonts w:hint="eastAsia"/>
+        </w:rPr>
+        <w:t xml:space="preserve">연산자 </w:t>
+      </w:r>
+      <w:r>
+        <w:t>-&gt; Right</w:t>
+      </w:r>
+    </w:p>
+    <w:p>
+      <w:r>
+        <w:rPr>
+          <w:rFonts w:hint="eastAsia"/>
+        </w:rPr>
+        <w:t xml:space="preserve">후위 </w:t>
+      </w:r>
+      <w:proofErr w:type="gramStart"/>
+      <w:r>
+        <w:rPr>
+          <w:rFonts w:hint="eastAsia"/>
+        </w:rPr>
+        <w:t xml:space="preserve">표기법 </w:t>
+      </w:r>
+      <w:r>
+        <w:t>:</w:t>
+      </w:r>
+      <w:proofErr w:type="gramEnd"/>
+      <w:r>
+        <w:t xml:space="preserve"> Left -&gt; Right -&gt; </w:t>
+      </w:r>
+      <w:r>
+        <w:rPr>
+          <w:rFonts w:hint="eastAsia"/>
+        </w:rPr>
+        <w:t>연산자</w:t>
+      </w:r>
+    </w:p>
+    <w:p/>
+    <w:p>
+      <w:pPr>
+        <w:rPr>
+          <w:sz w:val="22"/>
+          <w:shd w:val="pct15" w:color="auto" w:fill="FFFFFF"/>
+        </w:rPr>
+      </w:pPr>
+      <w:r>
+        <w:rPr>
+          <w:rFonts w:hint="eastAsia"/>
+          <w:sz w:val="22"/>
+          <w:shd w:val="pct15" w:color="auto" w:fill="FFFFFF"/>
+        </w:rPr>
+        <w:t>055 정렬</w:t>
+      </w:r>
+    </w:p>
+    <w:p>
+      <w:r>
+        <w:rPr>
+          <w:rFonts w:hint="eastAsia"/>
+        </w:rPr>
+        <w:t xml:space="preserve">삽입 정렬 </w:t>
+      </w:r>
+      <w:r>
+        <w:t xml:space="preserve">– </w:t>
+      </w:r>
+      <w:r>
+        <w:rPr>
+          <w:rFonts w:hint="eastAsia"/>
+        </w:rPr>
+        <w:t xml:space="preserve">이미 </w:t>
+      </w:r>
+      <w:proofErr w:type="spellStart"/>
+      <w:r>
+        <w:rPr>
+          <w:rFonts w:hint="eastAsia"/>
+        </w:rPr>
+        <w:t>순서화된</w:t>
+      </w:r>
+      <w:proofErr w:type="spellEnd"/>
+      <w:r>
+        <w:rPr>
+          <w:rFonts w:hint="eastAsia"/>
+        </w:rPr>
+        <w:t xml:space="preserve"> 파일에 새로운 하나의 레코드를 순서에 맞게 삽입시켜 정렬하는 방식</w:t>
+      </w:r>
+    </w:p>
+    <w:p>
+      <w:r>
+        <w:rPr>
+          <w:rFonts w:hint="eastAsia"/>
+        </w:rPr>
+        <w:t xml:space="preserve">선택 정렬 </w:t>
+      </w:r>
+      <w:r>
+        <w:t xml:space="preserve">– </w:t>
+      </w:r>
+      <w:r>
+        <w:rPr>
+          <w:rFonts w:hint="eastAsia"/>
+        </w:rPr>
+        <w:t>최소값을 찾아 첫 번째 레코드 위치에 놓고 다시 최소값을 찾아 두 번째 레코드 위치에 놓는 방식을 반복하여 정렬하는 방식</w:t>
+      </w:r>
+    </w:p>
+    <w:p>
+      <w:r>
+        <w:rPr>
+          <w:rFonts w:hint="eastAsia"/>
+        </w:rPr>
+        <w:t xml:space="preserve">버블 정렬 </w:t>
+      </w:r>
+      <w:r>
+        <w:t xml:space="preserve">– </w:t>
+      </w:r>
+      <w:r>
+        <w:rPr>
+          <w:rFonts w:hint="eastAsia"/>
+        </w:rPr>
+        <w:t>인접한 두 개의 레코드 키 값을 비교하여 그 크기에 따라 레코드 위치를 서로 교환하는 정렬 방식</w:t>
+      </w:r>
+    </w:p>
+    <w:p>
+      <w:r>
+        <w:rPr>
+          <w:rFonts w:hint="eastAsia"/>
+        </w:rPr>
+        <w:t xml:space="preserve">쉘 정렬 </w:t>
+      </w:r>
+      <w:r>
+        <w:t xml:space="preserve">– </w:t>
+      </w:r>
+      <w:r>
+        <w:rPr>
+          <w:rFonts w:hint="eastAsia"/>
+        </w:rPr>
+        <w:t xml:space="preserve">매개변수 값으로 </w:t>
+      </w:r>
+      <w:proofErr w:type="spellStart"/>
+      <w:r>
+        <w:rPr>
+          <w:rFonts w:hint="eastAsia"/>
+        </w:rPr>
+        <w:t>서브파일을</w:t>
+      </w:r>
+      <w:proofErr w:type="spellEnd"/>
+      <w:r>
+        <w:rPr>
+          <w:rFonts w:hint="eastAsia"/>
+        </w:rPr>
+        <w:t xml:space="preserve"> 구성하고 각 </w:t>
+      </w:r>
+      <w:proofErr w:type="spellStart"/>
+      <w:r>
+        <w:rPr>
+          <w:rFonts w:hint="eastAsia"/>
+        </w:rPr>
+        <w:t>서브파일으르</w:t>
+      </w:r>
+      <w:proofErr w:type="spellEnd"/>
+      <w:r>
+        <w:rPr>
+          <w:rFonts w:hint="eastAsia"/>
+        </w:rPr>
+        <w:t xml:space="preserve"> 삽입 정렬 방식으로 순서 배열하는 과정</w:t>
+      </w:r>
+    </w:p>
+    <w:p>
+      <w:proofErr w:type="spellStart"/>
+      <w:r>
+        <w:rPr>
+          <w:rFonts w:hint="eastAsia"/>
+        </w:rPr>
+        <w:t>퀵</w:t>
+      </w:r>
+      <w:proofErr w:type="spellEnd"/>
+      <w:r>
+        <w:rPr>
+          <w:rFonts w:hint="eastAsia"/>
+        </w:rPr>
+        <w:t xml:space="preserve"> 정렬 </w:t>
+      </w:r>
+      <w:r>
+        <w:t xml:space="preserve">– </w:t>
+      </w:r>
+      <w:r>
+        <w:rPr>
+          <w:rFonts w:hint="eastAsia"/>
+        </w:rPr>
+        <w:t>키를 기준으로 작은 값은 왼쪽,</w:t>
+      </w:r>
+      <w:r>
+        <w:t xml:space="preserve"> </w:t>
+      </w:r>
+      <w:r>
+        <w:rPr>
+          <w:rFonts w:hint="eastAsia"/>
+        </w:rPr>
+        <w:t>큰 값은 오른쪽 서브 파일에 분해시키는 과정</w:t>
+      </w:r>
+    </w:p>
+    <w:p>
+      <w:proofErr w:type="spellStart"/>
+      <w:r>
+        <w:rPr>
+          <w:rFonts w:hint="eastAsia"/>
+        </w:rPr>
+        <w:t>힙</w:t>
+      </w:r>
+      <w:proofErr w:type="spellEnd"/>
+      <w:r>
+        <w:rPr>
+          <w:rFonts w:hint="eastAsia"/>
+        </w:rPr>
+        <w:t xml:space="preserve"> 정렬 </w:t>
+      </w:r>
+      <w:r>
+        <w:t xml:space="preserve">– </w:t>
+      </w:r>
+      <w:proofErr w:type="spellStart"/>
+      <w:r>
+        <w:rPr>
+          <w:rFonts w:hint="eastAsia"/>
+        </w:rPr>
+        <w:t>전이진</w:t>
+      </w:r>
+      <w:proofErr w:type="spellEnd"/>
+      <w:r>
+        <w:rPr>
+          <w:rFonts w:hint="eastAsia"/>
+        </w:rPr>
+        <w:t xml:space="preserve"> 트리를 이용한 정렬 방식</w:t>
+      </w:r>
+    </w:p>
+    <w:p>
+      <w:r>
+        <w:rPr>
+          <w:rFonts w:hint="eastAsia"/>
+        </w:rPr>
+        <w:t>2-</w:t>
+      </w:r>
+      <w:r>
+        <w:t xml:space="preserve">Way </w:t>
+      </w:r>
+      <w:r>
+        <w:rPr>
+          <w:rFonts w:hint="eastAsia"/>
+        </w:rPr>
+        <w:t xml:space="preserve">합병 정렬 </w:t>
+      </w:r>
+      <w:r>
+        <w:t xml:space="preserve">– </w:t>
+      </w:r>
+      <w:r>
+        <w:rPr>
+          <w:rFonts w:hint="eastAsia"/>
+        </w:rPr>
+        <w:t>이미 정렬되어 있는 두 개의 파일을 한 개의 파일로 합병하는 정렬 방식</w:t>
+      </w:r>
+    </w:p>
+    <w:p>
+      <w:pPr>
+        <w:rPr>
+          <w:rFonts w:hint="eastAsia"/>
+        </w:rPr>
+      </w:pPr>
+      <w:r>
+        <w:rPr>
+          <w:rFonts w:hint="eastAsia"/>
+        </w:rPr>
+        <w:t xml:space="preserve">기수 정렬 </w:t>
+      </w:r>
+      <w:r>
+        <w:t xml:space="preserve">= Bucket Sort – </w:t>
+      </w:r>
+      <w:r>
+        <w:rPr>
+          <w:rFonts w:hint="eastAsia"/>
+        </w:rPr>
+        <w:t xml:space="preserve">큐를 이용하여 </w:t>
+      </w:r>
+      <w:proofErr w:type="spellStart"/>
+      <w:r>
+        <w:rPr>
+          <w:rFonts w:hint="eastAsia"/>
+        </w:rPr>
+        <w:t>자릿수별로</w:t>
+      </w:r>
+      <w:proofErr w:type="spellEnd"/>
+      <w:r>
+        <w:rPr>
+          <w:rFonts w:hint="eastAsia"/>
+        </w:rPr>
+        <w:t xml:space="preserve"> 정렬하는 방식 </w:t>
       </w:r>
       <w:bookmarkStart w:id="0" w:name="_GoBack"/>
       <w:bookmarkEnd w:id="0"/>

</xml_diff>